<commit_message>
I made some edit to the SRS which were suggested by Dr.Tan this morning. I have added my roles to the Author section of the cover page and section numbers in the revision history.
</commit_message>
<xml_diff>
--- a/Documents/Software Requirements Specifications/Software Requirements Specifications 3.1.docx
+++ b/Documents/Software Requirements Specifications/Software Requirements Specifications 3.1.docx
@@ -508,6 +508,12 @@
         </w:rPr>
         <w:t>Jennifer Li</w:t>
       </w:r>
+      <w:r>
+        <w:rPr>
+          <w:rFonts w:ascii="Times New Roman" w:hAnsi="Times New Roman" w:cs="Times New Roman"/>
+        </w:rPr>
+        <w:t xml:space="preserve"> – Project Leader, System Analyst, and Tester  </w:t>
+      </w:r>
     </w:p>
     <w:p>
       <w:pPr>
@@ -567,6 +573,8 @@
           <w:docGrid w:linePitch="360"/>
         </w:sectPr>
       </w:pPr>
+      <w:bookmarkStart w:id="0" w:name="_GoBack"/>
+      <w:bookmarkEnd w:id="0"/>
     </w:p>
     <w:p>
       <w:pPr>
@@ -3922,29 +3930,39 @@
               <w:cnfStyle w:val="000000100000" w:firstRow="0" w:lastRow="0" w:firstColumn="0" w:lastColumn="0" w:oddVBand="0" w:evenVBand="0" w:oddHBand="1" w:evenHBand="0" w:firstRowFirstColumn="0" w:firstRowLastColumn="0" w:lastRowFirstColumn="0" w:lastRowLastColumn="0"/>
               <w:rPr>
                 <w:rFonts w:ascii="Times New Roman" w:hAnsi="Times New Roman" w:cs="Times New Roman"/>
-              </w:rPr>
-            </w:pPr>
-            <w:r>
-              <w:rPr>
-                <w:rFonts w:ascii="Times New Roman" w:hAnsi="Times New Roman" w:cs="Times New Roman"/>
+                <w:sz w:val="23"/>
+                <w:szCs w:val="23"/>
+              </w:rPr>
+            </w:pPr>
+            <w:r>
+              <w:rPr>
+                <w:rFonts w:ascii="Times New Roman" w:hAnsi="Times New Roman" w:cs="Times New Roman"/>
+                <w:sz w:val="23"/>
+                <w:szCs w:val="23"/>
               </w:rPr>
               <w:t xml:space="preserve">I created the </w:t>
             </w:r>
             <w:r>
               <w:rPr>
                 <w:rFonts w:ascii="Times New Roman" w:hAnsi="Times New Roman" w:cs="Times New Roman"/>
+                <w:sz w:val="23"/>
+                <w:szCs w:val="23"/>
               </w:rPr>
               <w:t>f</w:t>
             </w:r>
             <w:r>
               <w:rPr>
                 <w:rFonts w:ascii="Times New Roman" w:hAnsi="Times New Roman" w:cs="Times New Roman"/>
+                <w:sz w:val="23"/>
+                <w:szCs w:val="23"/>
               </w:rPr>
               <w:t>irst draft</w:t>
             </w:r>
             <w:r>
               <w:rPr>
                 <w:rFonts w:ascii="Times New Roman" w:hAnsi="Times New Roman" w:cs="Times New Roman"/>
+                <w:sz w:val="23"/>
+                <w:szCs w:val="23"/>
               </w:rPr>
               <w:t>.</w:t>
             </w:r>
@@ -4038,11 +4056,15 @@
               <w:cnfStyle w:val="000000000000" w:firstRow="0" w:lastRow="0" w:firstColumn="0" w:lastColumn="0" w:oddVBand="0" w:evenVBand="0" w:oddHBand="0" w:evenHBand="0" w:firstRowFirstColumn="0" w:firstRowLastColumn="0" w:lastRowFirstColumn="0" w:lastRowLastColumn="0"/>
               <w:rPr>
                 <w:rFonts w:ascii="Times New Roman" w:hAnsi="Times New Roman" w:cs="Times New Roman"/>
-              </w:rPr>
-            </w:pPr>
-            <w:r>
-              <w:rPr>
-                <w:rFonts w:ascii="Times New Roman" w:hAnsi="Times New Roman" w:cs="Times New Roman"/>
+                <w:sz w:val="23"/>
+                <w:szCs w:val="23"/>
+              </w:rPr>
+            </w:pPr>
+            <w:r>
+              <w:rPr>
+                <w:rFonts w:ascii="Times New Roman" w:hAnsi="Times New Roman" w:cs="Times New Roman"/>
+                <w:sz w:val="23"/>
+                <w:szCs w:val="23"/>
               </w:rPr>
               <w:t xml:space="preserve">I made grammatical changes and cosmetic fixes. </w:t>
             </w:r>
@@ -4125,11 +4147,15 @@
               <w:cnfStyle w:val="000000100000" w:firstRow="0" w:lastRow="0" w:firstColumn="0" w:lastColumn="0" w:oddVBand="0" w:evenVBand="0" w:oddHBand="1" w:evenHBand="0" w:firstRowFirstColumn="0" w:firstRowLastColumn="0" w:lastRowFirstColumn="0" w:lastRowLastColumn="0"/>
               <w:rPr>
                 <w:rFonts w:ascii="Times New Roman" w:hAnsi="Times New Roman" w:cs="Times New Roman"/>
-              </w:rPr>
-            </w:pPr>
-            <w:r>
-              <w:rPr>
-                <w:rFonts w:ascii="Times New Roman" w:hAnsi="Times New Roman" w:cs="Times New Roman"/>
+                <w:sz w:val="23"/>
+                <w:szCs w:val="23"/>
+              </w:rPr>
+            </w:pPr>
+            <w:r>
+              <w:rPr>
+                <w:rFonts w:ascii="Times New Roman" w:hAnsi="Times New Roman" w:cs="Times New Roman"/>
+                <w:sz w:val="23"/>
+                <w:szCs w:val="23"/>
               </w:rPr>
               <w:t>Updated document based on teacher’s revisions.</w:t>
             </w:r>
@@ -4139,11 +4165,15 @@
               <w:cnfStyle w:val="000000100000" w:firstRow="0" w:lastRow="0" w:firstColumn="0" w:lastColumn="0" w:oddVBand="0" w:evenVBand="0" w:oddHBand="1" w:evenHBand="0" w:firstRowFirstColumn="0" w:firstRowLastColumn="0" w:lastRowFirstColumn="0" w:lastRowLastColumn="0"/>
               <w:rPr>
                 <w:rFonts w:ascii="Times New Roman" w:hAnsi="Times New Roman" w:cs="Times New Roman"/>
-              </w:rPr>
-            </w:pPr>
-            <w:r>
-              <w:rPr>
-                <w:rFonts w:ascii="Times New Roman" w:hAnsi="Times New Roman" w:cs="Times New Roman"/>
+                <w:sz w:val="23"/>
+                <w:szCs w:val="23"/>
+              </w:rPr>
+            </w:pPr>
+            <w:r>
+              <w:rPr>
+                <w:rFonts w:ascii="Times New Roman" w:hAnsi="Times New Roman" w:cs="Times New Roman"/>
+                <w:sz w:val="23"/>
+                <w:szCs w:val="23"/>
               </w:rPr>
               <w:t xml:space="preserve">Added two more use </w:t>
             </w:r>
@@ -4151,6 +4181,8 @@
             <w:r>
               <w:rPr>
                 <w:rFonts w:ascii="Times New Roman" w:hAnsi="Times New Roman" w:cs="Times New Roman"/>
+                <w:sz w:val="23"/>
+                <w:szCs w:val="23"/>
               </w:rPr>
               <w:t>cases :</w:t>
             </w:r>
@@ -4158,6 +4190,8 @@
             <w:r>
               <w:rPr>
                 <w:rFonts w:ascii="Times New Roman" w:hAnsi="Times New Roman" w:cs="Times New Roman"/>
+                <w:sz w:val="23"/>
+                <w:szCs w:val="23"/>
               </w:rPr>
               <w:t xml:space="preserve"> “Upload Documents” and “Create Custom Roles”.</w:t>
             </w:r>
@@ -4167,29 +4201,39 @@
               <w:cnfStyle w:val="000000100000" w:firstRow="0" w:lastRow="0" w:firstColumn="0" w:lastColumn="0" w:oddVBand="0" w:evenVBand="0" w:oddHBand="1" w:evenHBand="0" w:firstRowFirstColumn="0" w:firstRowLastColumn="0" w:lastRowFirstColumn="0" w:lastRowLastColumn="0"/>
               <w:rPr>
                 <w:rFonts w:ascii="Times New Roman" w:hAnsi="Times New Roman" w:cs="Times New Roman"/>
-              </w:rPr>
-            </w:pPr>
-            <w:r>
-              <w:rPr>
-                <w:rFonts w:ascii="Times New Roman" w:hAnsi="Times New Roman" w:cs="Times New Roman"/>
+                <w:sz w:val="23"/>
+                <w:szCs w:val="23"/>
+              </w:rPr>
+            </w:pPr>
+            <w:r>
+              <w:rPr>
+                <w:rFonts w:ascii="Times New Roman" w:hAnsi="Times New Roman" w:cs="Times New Roman"/>
+                <w:sz w:val="23"/>
+                <w:szCs w:val="23"/>
               </w:rPr>
               <w:t xml:space="preserve">Added </w:t>
             </w:r>
             <w:r>
               <w:rPr>
                 <w:rFonts w:ascii="Times New Roman" w:hAnsi="Times New Roman" w:cs="Times New Roman"/>
+                <w:sz w:val="23"/>
+                <w:szCs w:val="23"/>
               </w:rPr>
               <w:t>one</w:t>
             </w:r>
             <w:r>
               <w:rPr>
                 <w:rFonts w:ascii="Times New Roman" w:hAnsi="Times New Roman" w:cs="Times New Roman"/>
+                <w:sz w:val="23"/>
+                <w:szCs w:val="23"/>
               </w:rPr>
               <w:t xml:space="preserve"> new sub sections for Section 2</w:t>
             </w:r>
             <w:r>
               <w:rPr>
                 <w:rFonts w:ascii="Times New Roman" w:hAnsi="Times New Roman" w:cs="Times New Roman"/>
+                <w:sz w:val="23"/>
+                <w:szCs w:val="23"/>
               </w:rPr>
               <w:t xml:space="preserve"> and added Section 3.</w:t>
             </w:r>
@@ -4277,11 +4321,15 @@
               <w:cnfStyle w:val="000000000000" w:firstRow="0" w:lastRow="0" w:firstColumn="0" w:lastColumn="0" w:oddVBand="0" w:evenVBand="0" w:oddHBand="0" w:evenHBand="0" w:firstRowFirstColumn="0" w:firstRowLastColumn="0" w:lastRowFirstColumn="0" w:lastRowLastColumn="0"/>
               <w:rPr>
                 <w:rFonts w:ascii="Times New Roman" w:hAnsi="Times New Roman" w:cs="Times New Roman"/>
-              </w:rPr>
-            </w:pPr>
-            <w:r>
-              <w:rPr>
-                <w:rFonts w:ascii="Times New Roman" w:hAnsi="Times New Roman" w:cs="Times New Roman"/>
+                <w:sz w:val="23"/>
+                <w:szCs w:val="23"/>
+              </w:rPr>
+            </w:pPr>
+            <w:r>
+              <w:rPr>
+                <w:rFonts w:ascii="Times New Roman" w:hAnsi="Times New Roman" w:cs="Times New Roman"/>
+                <w:sz w:val="23"/>
+                <w:szCs w:val="23"/>
               </w:rPr>
               <w:t>I fixed minor grammatical errors like forgotten periods and identified run on sentences.</w:t>
             </w:r>
@@ -4372,11 +4420,15 @@
               <w:cnfStyle w:val="000000100000" w:firstRow="0" w:lastRow="0" w:firstColumn="0" w:lastColumn="0" w:oddVBand="0" w:evenVBand="0" w:oddHBand="1" w:evenHBand="0" w:firstRowFirstColumn="0" w:firstRowLastColumn="0" w:lastRowFirstColumn="0" w:lastRowLastColumn="0"/>
               <w:rPr>
                 <w:rFonts w:ascii="Times New Roman" w:hAnsi="Times New Roman" w:cs="Times New Roman"/>
-              </w:rPr>
-            </w:pPr>
-            <w:r>
-              <w:rPr>
-                <w:rFonts w:ascii="Times New Roman" w:hAnsi="Times New Roman" w:cs="Times New Roman"/>
+                <w:sz w:val="23"/>
+                <w:szCs w:val="23"/>
+              </w:rPr>
+            </w:pPr>
+            <w:r>
+              <w:rPr>
+                <w:rFonts w:ascii="Times New Roman" w:hAnsi="Times New Roman" w:cs="Times New Roman"/>
+                <w:sz w:val="23"/>
+                <w:szCs w:val="23"/>
               </w:rPr>
               <w:t xml:space="preserve">Added </w:t>
             </w:r>
@@ -4384,6 +4436,8 @@
             <w:r>
               <w:rPr>
                 <w:rFonts w:ascii="Times New Roman" w:hAnsi="Times New Roman" w:cs="Times New Roman"/>
+                <w:sz w:val="23"/>
+                <w:szCs w:val="23"/>
               </w:rPr>
               <w:t>a functionality</w:t>
             </w:r>
@@ -4391,12 +4445,16 @@
             <w:r>
               <w:rPr>
                 <w:rFonts w:ascii="Times New Roman" w:hAnsi="Times New Roman" w:cs="Times New Roman"/>
+                <w:sz w:val="23"/>
+                <w:szCs w:val="23"/>
               </w:rPr>
               <w:t xml:space="preserve"> where the leader should be able to self-assigned a task as well a functional requirement that addresses the situation when a task is appropriated or abandoned that the leader has to reassigned</w:t>
             </w:r>
             <w:r>
               <w:rPr>
                 <w:rFonts w:ascii="Times New Roman" w:hAnsi="Times New Roman" w:cs="Times New Roman"/>
+                <w:sz w:val="23"/>
+                <w:szCs w:val="23"/>
               </w:rPr>
               <w:t>.</w:t>
             </w:r>
@@ -4485,29 +4543,39 @@
               <w:cnfStyle w:val="000000000000" w:firstRow="0" w:lastRow="0" w:firstColumn="0" w:lastColumn="0" w:oddVBand="0" w:evenVBand="0" w:oddHBand="0" w:evenHBand="0" w:firstRowFirstColumn="0" w:firstRowLastColumn="0" w:lastRowFirstColumn="0" w:lastRowLastColumn="0"/>
               <w:rPr>
                 <w:rFonts w:ascii="Times New Roman" w:hAnsi="Times New Roman" w:cs="Times New Roman"/>
-              </w:rPr>
-            </w:pPr>
-            <w:r>
-              <w:rPr>
-                <w:rFonts w:ascii="Times New Roman" w:hAnsi="Times New Roman" w:cs="Times New Roman"/>
+                <w:sz w:val="23"/>
+                <w:szCs w:val="23"/>
+              </w:rPr>
+            </w:pPr>
+            <w:r>
+              <w:rPr>
+                <w:rFonts w:ascii="Times New Roman" w:hAnsi="Times New Roman" w:cs="Times New Roman"/>
+                <w:sz w:val="23"/>
+                <w:szCs w:val="23"/>
               </w:rPr>
               <w:t>Updated docume</w:t>
             </w:r>
             <w:r>
               <w:rPr>
                 <w:rFonts w:ascii="Times New Roman" w:hAnsi="Times New Roman" w:cs="Times New Roman"/>
+                <w:sz w:val="23"/>
+                <w:szCs w:val="23"/>
               </w:rPr>
               <w:t>nt based on teacher’s revisions: revised section 3.0, removed redundan</w:t>
             </w:r>
             <w:r>
               <w:rPr>
                 <w:rFonts w:ascii="Times New Roman" w:hAnsi="Times New Roman" w:cs="Times New Roman"/>
+                <w:sz w:val="23"/>
+                <w:szCs w:val="23"/>
               </w:rPr>
               <w:t xml:space="preserve">t words, and removed functional </w:t>
             </w:r>
             <w:r>
               <w:rPr>
                 <w:rFonts w:ascii="Times New Roman" w:hAnsi="Times New Roman" w:cs="Times New Roman"/>
+                <w:sz w:val="23"/>
+                <w:szCs w:val="23"/>
               </w:rPr>
               <w:t xml:space="preserve">requirement 19.  </w:t>
             </w:r>
@@ -4525,6 +4593,12 @@
                 <w:rFonts w:ascii="Times New Roman" w:hAnsi="Times New Roman" w:cs="Times New Roman"/>
               </w:rPr>
             </w:pPr>
+            <w:r>
+              <w:rPr>
+                <w:rFonts w:ascii="Times New Roman" w:hAnsi="Times New Roman" w:cs="Times New Roman"/>
+              </w:rPr>
+              <w:t>0</w:t>
+            </w:r>
             <w:r>
               <w:rPr>
                 <w:rFonts w:ascii="Times New Roman" w:hAnsi="Times New Roman" w:cs="Times New Roman"/>
@@ -4590,13 +4664,65 @@
               <w:cnfStyle w:val="000000100000" w:firstRow="0" w:lastRow="0" w:firstColumn="0" w:lastColumn="0" w:oddVBand="0" w:evenVBand="0" w:oddHBand="1" w:evenHBand="0" w:firstRowFirstColumn="0" w:firstRowLastColumn="0" w:lastRowFirstColumn="0" w:lastRowLastColumn="0"/>
               <w:rPr>
                 <w:rFonts w:ascii="Times New Roman" w:hAnsi="Times New Roman" w:cs="Times New Roman"/>
-              </w:rPr>
-            </w:pPr>
-            <w:r>
-              <w:rPr>
-                <w:rFonts w:ascii="Times New Roman" w:hAnsi="Times New Roman" w:cs="Times New Roman"/>
-              </w:rPr>
-              <w:t xml:space="preserve">Added functional requirement 19 and 20. Also edited the wording with the functional and non-functional requirements. </w:t>
+                <w:sz w:val="23"/>
+                <w:szCs w:val="23"/>
+              </w:rPr>
+            </w:pPr>
+            <w:r>
+              <w:rPr>
+                <w:rFonts w:ascii="Times New Roman" w:hAnsi="Times New Roman" w:cs="Times New Roman"/>
+                <w:sz w:val="23"/>
+                <w:szCs w:val="23"/>
+              </w:rPr>
+              <w:t>Added functional requirement 19 and 20</w:t>
+            </w:r>
+            <w:r>
+              <w:rPr>
+                <w:rFonts w:ascii="Times New Roman" w:hAnsi="Times New Roman" w:cs="Times New Roman"/>
+                <w:sz w:val="23"/>
+                <w:szCs w:val="23"/>
+              </w:rPr>
+              <w:t xml:space="preserve"> to section 2.4</w:t>
+            </w:r>
+            <w:r>
+              <w:rPr>
+                <w:rFonts w:ascii="Times New Roman" w:hAnsi="Times New Roman" w:cs="Times New Roman"/>
+                <w:sz w:val="23"/>
+                <w:szCs w:val="23"/>
+              </w:rPr>
+              <w:t xml:space="preserve">. </w:t>
+            </w:r>
+            <w:r>
+              <w:rPr>
+                <w:rFonts w:ascii="Times New Roman" w:hAnsi="Times New Roman" w:cs="Times New Roman"/>
+                <w:sz w:val="23"/>
+                <w:szCs w:val="23"/>
+              </w:rPr>
+              <w:t>Created use cases in section 3.0 for functional requirements 19 and 20. E</w:t>
+            </w:r>
+            <w:r>
+              <w:rPr>
+                <w:rFonts w:ascii="Times New Roman" w:hAnsi="Times New Roman" w:cs="Times New Roman"/>
+                <w:sz w:val="23"/>
+                <w:szCs w:val="23"/>
+              </w:rPr>
+              <w:t>dited the wording with the functional and non-functional requirements</w:t>
+            </w:r>
+            <w:r>
+              <w:rPr>
+                <w:rFonts w:ascii="Times New Roman" w:hAnsi="Times New Roman" w:cs="Times New Roman"/>
+                <w:sz w:val="23"/>
+                <w:szCs w:val="23"/>
+              </w:rPr>
+              <w:t xml:space="preserve"> in section 2.3 and 2.4</w:t>
+            </w:r>
+            <w:r>
+              <w:rPr>
+                <w:rFonts w:ascii="Times New Roman" w:hAnsi="Times New Roman" w:cs="Times New Roman"/>
+                <w:sz w:val="23"/>
+                <w:szCs w:val="23"/>
+              </w:rPr>
+              <w:t xml:space="preserve">. </w:t>
             </w:r>
           </w:p>
         </w:tc>
@@ -4612,6 +4738,12 @@
                 <w:rFonts w:ascii="Times New Roman" w:hAnsi="Times New Roman" w:cs="Times New Roman"/>
               </w:rPr>
             </w:pPr>
+            <w:r>
+              <w:rPr>
+                <w:rFonts w:ascii="Times New Roman" w:hAnsi="Times New Roman" w:cs="Times New Roman"/>
+              </w:rPr>
+              <w:t>0</w:t>
+            </w:r>
             <w:r>
               <w:rPr>
                 <w:rFonts w:ascii="Times New Roman" w:hAnsi="Times New Roman" w:cs="Times New Roman"/>
@@ -9556,8 +9688,6 @@
           <w:szCs w:val="32"/>
         </w:rPr>
       </w:pPr>
-      <w:bookmarkStart w:id="0" w:name="_GoBack"/>
-      <w:bookmarkEnd w:id="0"/>
     </w:p>
     <w:p>
       <w:pPr>
@@ -38635,7 +38765,7 @@
 </file>
 
 <file path=customXml/itemProps1.xml><?xml version="1.0" encoding="utf-8"?>
-<ds:datastoreItem xmlns:ds="http://schemas.openxmlformats.org/officeDocument/2006/customXml" ds:itemID="{DA456296-1E1A-420E-99E2-9C6C0C462D41}">
+<ds:datastoreItem xmlns:ds="http://schemas.openxmlformats.org/officeDocument/2006/customXml" ds:itemID="{8A2CC5D8-D732-4257-88AC-CC14FD6AB795}">
   <ds:schemaRefs>
     <ds:schemaRef ds:uri="http://schemas.openxmlformats.org/officeDocument/2006/bibliography"/>
   </ds:schemaRefs>

</xml_diff>

<commit_message>
I made minor edits on the SRS. Added sentences on when Intermediate and Final delivery deadlines are.
</commit_message>
<xml_diff>
--- a/Documents/Software Requirements Specifications/Software Requirements Specifications 3.1.docx
+++ b/Documents/Software Requirements Specifications/Software Requirements Specifications 3.1.docx
@@ -474,7 +474,7 @@
         <w:rPr>
           <w:rFonts w:ascii="Times New Roman" w:hAnsi="Times New Roman" w:cs="Times New Roman"/>
         </w:rPr>
-        <w:t>01</w:t>
+        <w:t>04</w:t>
       </w:r>
       <w:r>
         <w:rPr>
@@ -573,8 +573,6 @@
           <w:docGrid w:linePitch="360"/>
         </w:sectPr>
       </w:pPr>
-      <w:bookmarkStart w:id="0" w:name="_GoBack"/>
-      <w:bookmarkEnd w:id="0"/>
     </w:p>
     <w:p>
       <w:pPr>
@@ -3930,39 +3928,39 @@
               <w:cnfStyle w:val="000000100000" w:firstRow="0" w:lastRow="0" w:firstColumn="0" w:lastColumn="0" w:oddVBand="0" w:evenVBand="0" w:oddHBand="1" w:evenHBand="0" w:firstRowFirstColumn="0" w:firstRowLastColumn="0" w:lastRowFirstColumn="0" w:lastRowLastColumn="0"/>
               <w:rPr>
                 <w:rFonts w:ascii="Times New Roman" w:hAnsi="Times New Roman" w:cs="Times New Roman"/>
-                <w:sz w:val="23"/>
-                <w:szCs w:val="23"/>
-              </w:rPr>
-            </w:pPr>
-            <w:r>
-              <w:rPr>
-                <w:rFonts w:ascii="Times New Roman" w:hAnsi="Times New Roman" w:cs="Times New Roman"/>
-                <w:sz w:val="23"/>
-                <w:szCs w:val="23"/>
+                <w:sz w:val="22"/>
+                <w:szCs w:val="22"/>
+              </w:rPr>
+            </w:pPr>
+            <w:r>
+              <w:rPr>
+                <w:rFonts w:ascii="Times New Roman" w:hAnsi="Times New Roman" w:cs="Times New Roman"/>
+                <w:sz w:val="22"/>
+                <w:szCs w:val="22"/>
               </w:rPr>
               <w:t xml:space="preserve">I created the </w:t>
             </w:r>
             <w:r>
               <w:rPr>
                 <w:rFonts w:ascii="Times New Roman" w:hAnsi="Times New Roman" w:cs="Times New Roman"/>
-                <w:sz w:val="23"/>
-                <w:szCs w:val="23"/>
+                <w:sz w:val="22"/>
+                <w:szCs w:val="22"/>
               </w:rPr>
               <w:t>f</w:t>
             </w:r>
             <w:r>
               <w:rPr>
                 <w:rFonts w:ascii="Times New Roman" w:hAnsi="Times New Roman" w:cs="Times New Roman"/>
-                <w:sz w:val="23"/>
-                <w:szCs w:val="23"/>
+                <w:sz w:val="22"/>
+                <w:szCs w:val="22"/>
               </w:rPr>
               <w:t>irst draft</w:t>
             </w:r>
             <w:r>
               <w:rPr>
                 <w:rFonts w:ascii="Times New Roman" w:hAnsi="Times New Roman" w:cs="Times New Roman"/>
-                <w:sz w:val="23"/>
-                <w:szCs w:val="23"/>
+                <w:sz w:val="22"/>
+                <w:szCs w:val="22"/>
               </w:rPr>
               <w:t>.</w:t>
             </w:r>
@@ -3996,7 +3994,13 @@
               <w:rPr>
                 <w:rFonts w:ascii="Times New Roman" w:hAnsi="Times New Roman" w:cs="Times New Roman"/>
               </w:rPr>
-              <w:t>/2015</w:t>
+              <w:t>/</w:t>
+            </w:r>
+            <w:r>
+              <w:rPr>
+                <w:rFonts w:ascii="Times New Roman" w:hAnsi="Times New Roman" w:cs="Times New Roman"/>
+              </w:rPr>
+              <w:t>15</w:t>
             </w:r>
           </w:p>
         </w:tc>
@@ -4056,15 +4060,15 @@
               <w:cnfStyle w:val="000000000000" w:firstRow="0" w:lastRow="0" w:firstColumn="0" w:lastColumn="0" w:oddVBand="0" w:evenVBand="0" w:oddHBand="0" w:evenHBand="0" w:firstRowFirstColumn="0" w:firstRowLastColumn="0" w:lastRowFirstColumn="0" w:lastRowLastColumn="0"/>
               <w:rPr>
                 <w:rFonts w:ascii="Times New Roman" w:hAnsi="Times New Roman" w:cs="Times New Roman"/>
-                <w:sz w:val="23"/>
-                <w:szCs w:val="23"/>
-              </w:rPr>
-            </w:pPr>
-            <w:r>
-              <w:rPr>
-                <w:rFonts w:ascii="Times New Roman" w:hAnsi="Times New Roman" w:cs="Times New Roman"/>
-                <w:sz w:val="23"/>
-                <w:szCs w:val="23"/>
+                <w:sz w:val="22"/>
+                <w:szCs w:val="22"/>
+              </w:rPr>
+            </w:pPr>
+            <w:r>
+              <w:rPr>
+                <w:rFonts w:ascii="Times New Roman" w:hAnsi="Times New Roman" w:cs="Times New Roman"/>
+                <w:sz w:val="22"/>
+                <w:szCs w:val="22"/>
               </w:rPr>
               <w:t xml:space="preserve">I made grammatical changes and cosmetic fixes. </w:t>
             </w:r>
@@ -4086,7 +4090,13 @@
               <w:rPr>
                 <w:rFonts w:ascii="Times New Roman" w:hAnsi="Times New Roman" w:cs="Times New Roman"/>
               </w:rPr>
-              <w:t>09/29/2015</w:t>
+              <w:t>09/29/</w:t>
+            </w:r>
+            <w:r>
+              <w:rPr>
+                <w:rFonts w:ascii="Times New Roman" w:hAnsi="Times New Roman" w:cs="Times New Roman"/>
+              </w:rPr>
+              <w:t>15</w:t>
             </w:r>
           </w:p>
         </w:tc>
@@ -4147,15 +4157,15 @@
               <w:cnfStyle w:val="000000100000" w:firstRow="0" w:lastRow="0" w:firstColumn="0" w:lastColumn="0" w:oddVBand="0" w:evenVBand="0" w:oddHBand="1" w:evenHBand="0" w:firstRowFirstColumn="0" w:firstRowLastColumn="0" w:lastRowFirstColumn="0" w:lastRowLastColumn="0"/>
               <w:rPr>
                 <w:rFonts w:ascii="Times New Roman" w:hAnsi="Times New Roman" w:cs="Times New Roman"/>
-                <w:sz w:val="23"/>
-                <w:szCs w:val="23"/>
-              </w:rPr>
-            </w:pPr>
-            <w:r>
-              <w:rPr>
-                <w:rFonts w:ascii="Times New Roman" w:hAnsi="Times New Roman" w:cs="Times New Roman"/>
-                <w:sz w:val="23"/>
-                <w:szCs w:val="23"/>
+                <w:sz w:val="22"/>
+                <w:szCs w:val="22"/>
+              </w:rPr>
+            </w:pPr>
+            <w:r>
+              <w:rPr>
+                <w:rFonts w:ascii="Times New Roman" w:hAnsi="Times New Roman" w:cs="Times New Roman"/>
+                <w:sz w:val="22"/>
+                <w:szCs w:val="22"/>
               </w:rPr>
               <w:t>Updated document based on teacher’s revisions.</w:t>
             </w:r>
@@ -4165,15 +4175,15 @@
               <w:cnfStyle w:val="000000100000" w:firstRow="0" w:lastRow="0" w:firstColumn="0" w:lastColumn="0" w:oddVBand="0" w:evenVBand="0" w:oddHBand="1" w:evenHBand="0" w:firstRowFirstColumn="0" w:firstRowLastColumn="0" w:lastRowFirstColumn="0" w:lastRowLastColumn="0"/>
               <w:rPr>
                 <w:rFonts w:ascii="Times New Roman" w:hAnsi="Times New Roman" w:cs="Times New Roman"/>
-                <w:sz w:val="23"/>
-                <w:szCs w:val="23"/>
-              </w:rPr>
-            </w:pPr>
-            <w:r>
-              <w:rPr>
-                <w:rFonts w:ascii="Times New Roman" w:hAnsi="Times New Roman" w:cs="Times New Roman"/>
-                <w:sz w:val="23"/>
-                <w:szCs w:val="23"/>
+                <w:sz w:val="22"/>
+                <w:szCs w:val="22"/>
+              </w:rPr>
+            </w:pPr>
+            <w:r>
+              <w:rPr>
+                <w:rFonts w:ascii="Times New Roman" w:hAnsi="Times New Roman" w:cs="Times New Roman"/>
+                <w:sz w:val="22"/>
+                <w:szCs w:val="22"/>
               </w:rPr>
               <w:t xml:space="preserve">Added two more use </w:t>
             </w:r>
@@ -4181,8 +4191,8 @@
             <w:r>
               <w:rPr>
                 <w:rFonts w:ascii="Times New Roman" w:hAnsi="Times New Roman" w:cs="Times New Roman"/>
-                <w:sz w:val="23"/>
-                <w:szCs w:val="23"/>
+                <w:sz w:val="22"/>
+                <w:szCs w:val="22"/>
               </w:rPr>
               <w:t>cases :</w:t>
             </w:r>
@@ -4190,8 +4200,8 @@
             <w:r>
               <w:rPr>
                 <w:rFonts w:ascii="Times New Roman" w:hAnsi="Times New Roman" w:cs="Times New Roman"/>
-                <w:sz w:val="23"/>
-                <w:szCs w:val="23"/>
+                <w:sz w:val="22"/>
+                <w:szCs w:val="22"/>
               </w:rPr>
               <w:t xml:space="preserve"> “Upload Documents” and “Create Custom Roles”.</w:t>
             </w:r>
@@ -4201,39 +4211,39 @@
               <w:cnfStyle w:val="000000100000" w:firstRow="0" w:lastRow="0" w:firstColumn="0" w:lastColumn="0" w:oddVBand="0" w:evenVBand="0" w:oddHBand="1" w:evenHBand="0" w:firstRowFirstColumn="0" w:firstRowLastColumn="0" w:lastRowFirstColumn="0" w:lastRowLastColumn="0"/>
               <w:rPr>
                 <w:rFonts w:ascii="Times New Roman" w:hAnsi="Times New Roman" w:cs="Times New Roman"/>
-                <w:sz w:val="23"/>
-                <w:szCs w:val="23"/>
-              </w:rPr>
-            </w:pPr>
-            <w:r>
-              <w:rPr>
-                <w:rFonts w:ascii="Times New Roman" w:hAnsi="Times New Roman" w:cs="Times New Roman"/>
-                <w:sz w:val="23"/>
-                <w:szCs w:val="23"/>
+                <w:sz w:val="22"/>
+                <w:szCs w:val="22"/>
+              </w:rPr>
+            </w:pPr>
+            <w:r>
+              <w:rPr>
+                <w:rFonts w:ascii="Times New Roman" w:hAnsi="Times New Roman" w:cs="Times New Roman"/>
+                <w:sz w:val="22"/>
+                <w:szCs w:val="22"/>
               </w:rPr>
               <w:t xml:space="preserve">Added </w:t>
             </w:r>
             <w:r>
               <w:rPr>
                 <w:rFonts w:ascii="Times New Roman" w:hAnsi="Times New Roman" w:cs="Times New Roman"/>
-                <w:sz w:val="23"/>
-                <w:szCs w:val="23"/>
+                <w:sz w:val="22"/>
+                <w:szCs w:val="22"/>
               </w:rPr>
               <w:t>one</w:t>
             </w:r>
             <w:r>
               <w:rPr>
                 <w:rFonts w:ascii="Times New Roman" w:hAnsi="Times New Roman" w:cs="Times New Roman"/>
-                <w:sz w:val="23"/>
-                <w:szCs w:val="23"/>
+                <w:sz w:val="22"/>
+                <w:szCs w:val="22"/>
               </w:rPr>
               <w:t xml:space="preserve"> new sub sections for Section 2</w:t>
             </w:r>
             <w:r>
               <w:rPr>
                 <w:rFonts w:ascii="Times New Roman" w:hAnsi="Times New Roman" w:cs="Times New Roman"/>
-                <w:sz w:val="23"/>
-                <w:szCs w:val="23"/>
+                <w:sz w:val="22"/>
+                <w:szCs w:val="22"/>
               </w:rPr>
               <w:t xml:space="preserve"> and added Section 3.</w:t>
             </w:r>
@@ -4321,15 +4331,15 @@
               <w:cnfStyle w:val="000000000000" w:firstRow="0" w:lastRow="0" w:firstColumn="0" w:lastColumn="0" w:oddVBand="0" w:evenVBand="0" w:oddHBand="0" w:evenHBand="0" w:firstRowFirstColumn="0" w:firstRowLastColumn="0" w:lastRowFirstColumn="0" w:lastRowLastColumn="0"/>
               <w:rPr>
                 <w:rFonts w:ascii="Times New Roman" w:hAnsi="Times New Roman" w:cs="Times New Roman"/>
-                <w:sz w:val="23"/>
-                <w:szCs w:val="23"/>
-              </w:rPr>
-            </w:pPr>
-            <w:r>
-              <w:rPr>
-                <w:rFonts w:ascii="Times New Roman" w:hAnsi="Times New Roman" w:cs="Times New Roman"/>
-                <w:sz w:val="23"/>
-                <w:szCs w:val="23"/>
+                <w:sz w:val="22"/>
+                <w:szCs w:val="22"/>
+              </w:rPr>
+            </w:pPr>
+            <w:r>
+              <w:rPr>
+                <w:rFonts w:ascii="Times New Roman" w:hAnsi="Times New Roman" w:cs="Times New Roman"/>
+                <w:sz w:val="22"/>
+                <w:szCs w:val="22"/>
               </w:rPr>
               <w:t>I fixed minor grammatical errors like forgotten periods and identified run on sentences.</w:t>
             </w:r>
@@ -4351,7 +4361,13 @@
               <w:rPr>
                 <w:rFonts w:ascii="Times New Roman" w:hAnsi="Times New Roman" w:cs="Times New Roman"/>
               </w:rPr>
-              <w:t>10/14/2015</w:t>
+              <w:t>10/14/</w:t>
+            </w:r>
+            <w:r>
+              <w:rPr>
+                <w:rFonts w:ascii="Times New Roman" w:hAnsi="Times New Roman" w:cs="Times New Roman"/>
+              </w:rPr>
+              <w:t>15</w:t>
             </w:r>
           </w:p>
         </w:tc>
@@ -4420,15 +4436,15 @@
               <w:cnfStyle w:val="000000100000" w:firstRow="0" w:lastRow="0" w:firstColumn="0" w:lastColumn="0" w:oddVBand="0" w:evenVBand="0" w:oddHBand="1" w:evenHBand="0" w:firstRowFirstColumn="0" w:firstRowLastColumn="0" w:lastRowFirstColumn="0" w:lastRowLastColumn="0"/>
               <w:rPr>
                 <w:rFonts w:ascii="Times New Roman" w:hAnsi="Times New Roman" w:cs="Times New Roman"/>
-                <w:sz w:val="23"/>
-                <w:szCs w:val="23"/>
-              </w:rPr>
-            </w:pPr>
-            <w:r>
-              <w:rPr>
-                <w:rFonts w:ascii="Times New Roman" w:hAnsi="Times New Roman" w:cs="Times New Roman"/>
-                <w:sz w:val="23"/>
-                <w:szCs w:val="23"/>
+                <w:sz w:val="22"/>
+                <w:szCs w:val="22"/>
+              </w:rPr>
+            </w:pPr>
+            <w:r>
+              <w:rPr>
+                <w:rFonts w:ascii="Times New Roman" w:hAnsi="Times New Roman" w:cs="Times New Roman"/>
+                <w:sz w:val="22"/>
+                <w:szCs w:val="22"/>
               </w:rPr>
               <w:t xml:space="preserve">Added </w:t>
             </w:r>
@@ -4436,8 +4452,8 @@
             <w:r>
               <w:rPr>
                 <w:rFonts w:ascii="Times New Roman" w:hAnsi="Times New Roman" w:cs="Times New Roman"/>
-                <w:sz w:val="23"/>
-                <w:szCs w:val="23"/>
+                <w:sz w:val="22"/>
+                <w:szCs w:val="22"/>
               </w:rPr>
               <w:t>a functionality</w:t>
             </w:r>
@@ -4445,16 +4461,16 @@
             <w:r>
               <w:rPr>
                 <w:rFonts w:ascii="Times New Roman" w:hAnsi="Times New Roman" w:cs="Times New Roman"/>
-                <w:sz w:val="23"/>
-                <w:szCs w:val="23"/>
+                <w:sz w:val="22"/>
+                <w:szCs w:val="22"/>
               </w:rPr>
               <w:t xml:space="preserve"> where the leader should be able to self-assigned a task as well a functional requirement that addresses the situation when a task is appropriated or abandoned that the leader has to reassigned</w:t>
             </w:r>
             <w:r>
               <w:rPr>
                 <w:rFonts w:ascii="Times New Roman" w:hAnsi="Times New Roman" w:cs="Times New Roman"/>
-                <w:sz w:val="23"/>
-                <w:szCs w:val="23"/>
+                <w:sz w:val="22"/>
+                <w:szCs w:val="22"/>
               </w:rPr>
               <w:t>.</w:t>
             </w:r>
@@ -4543,39 +4559,39 @@
               <w:cnfStyle w:val="000000000000" w:firstRow="0" w:lastRow="0" w:firstColumn="0" w:lastColumn="0" w:oddVBand="0" w:evenVBand="0" w:oddHBand="0" w:evenHBand="0" w:firstRowFirstColumn="0" w:firstRowLastColumn="0" w:lastRowFirstColumn="0" w:lastRowLastColumn="0"/>
               <w:rPr>
                 <w:rFonts w:ascii="Times New Roman" w:hAnsi="Times New Roman" w:cs="Times New Roman"/>
-                <w:sz w:val="23"/>
-                <w:szCs w:val="23"/>
-              </w:rPr>
-            </w:pPr>
-            <w:r>
-              <w:rPr>
-                <w:rFonts w:ascii="Times New Roman" w:hAnsi="Times New Roman" w:cs="Times New Roman"/>
-                <w:sz w:val="23"/>
-                <w:szCs w:val="23"/>
+                <w:sz w:val="22"/>
+                <w:szCs w:val="22"/>
+              </w:rPr>
+            </w:pPr>
+            <w:r>
+              <w:rPr>
+                <w:rFonts w:ascii="Times New Roman" w:hAnsi="Times New Roman" w:cs="Times New Roman"/>
+                <w:sz w:val="22"/>
+                <w:szCs w:val="22"/>
               </w:rPr>
               <w:t>Updated docume</w:t>
             </w:r>
             <w:r>
               <w:rPr>
                 <w:rFonts w:ascii="Times New Roman" w:hAnsi="Times New Roman" w:cs="Times New Roman"/>
-                <w:sz w:val="23"/>
-                <w:szCs w:val="23"/>
+                <w:sz w:val="22"/>
+                <w:szCs w:val="22"/>
               </w:rPr>
               <w:t>nt based on teacher’s revisions: revised section 3.0, removed redundan</w:t>
             </w:r>
             <w:r>
               <w:rPr>
                 <w:rFonts w:ascii="Times New Roman" w:hAnsi="Times New Roman" w:cs="Times New Roman"/>
-                <w:sz w:val="23"/>
-                <w:szCs w:val="23"/>
+                <w:sz w:val="22"/>
+                <w:szCs w:val="22"/>
               </w:rPr>
               <w:t xml:space="preserve">t words, and removed functional </w:t>
             </w:r>
             <w:r>
               <w:rPr>
                 <w:rFonts w:ascii="Times New Roman" w:hAnsi="Times New Roman" w:cs="Times New Roman"/>
-                <w:sz w:val="23"/>
-                <w:szCs w:val="23"/>
+                <w:sz w:val="22"/>
+                <w:szCs w:val="22"/>
               </w:rPr>
               <w:t xml:space="preserve">requirement 19.  </w:t>
             </w:r>
@@ -4664,63 +4680,63 @@
               <w:cnfStyle w:val="000000100000" w:firstRow="0" w:lastRow="0" w:firstColumn="0" w:lastColumn="0" w:oddVBand="0" w:evenVBand="0" w:oddHBand="1" w:evenHBand="0" w:firstRowFirstColumn="0" w:firstRowLastColumn="0" w:lastRowFirstColumn="0" w:lastRowLastColumn="0"/>
               <w:rPr>
                 <w:rFonts w:ascii="Times New Roman" w:hAnsi="Times New Roman" w:cs="Times New Roman"/>
-                <w:sz w:val="23"/>
-                <w:szCs w:val="23"/>
-              </w:rPr>
-            </w:pPr>
-            <w:r>
-              <w:rPr>
-                <w:rFonts w:ascii="Times New Roman" w:hAnsi="Times New Roman" w:cs="Times New Roman"/>
-                <w:sz w:val="23"/>
-                <w:szCs w:val="23"/>
+                <w:sz w:val="22"/>
+                <w:szCs w:val="22"/>
+              </w:rPr>
+            </w:pPr>
+            <w:r>
+              <w:rPr>
+                <w:rFonts w:ascii="Times New Roman" w:hAnsi="Times New Roman" w:cs="Times New Roman"/>
+                <w:sz w:val="22"/>
+                <w:szCs w:val="22"/>
               </w:rPr>
               <w:t>Added functional requirement 19 and 20</w:t>
             </w:r>
             <w:r>
               <w:rPr>
                 <w:rFonts w:ascii="Times New Roman" w:hAnsi="Times New Roman" w:cs="Times New Roman"/>
-                <w:sz w:val="23"/>
-                <w:szCs w:val="23"/>
+                <w:sz w:val="22"/>
+                <w:szCs w:val="22"/>
               </w:rPr>
               <w:t xml:space="preserve"> to section 2.4</w:t>
             </w:r>
             <w:r>
               <w:rPr>
                 <w:rFonts w:ascii="Times New Roman" w:hAnsi="Times New Roman" w:cs="Times New Roman"/>
-                <w:sz w:val="23"/>
-                <w:szCs w:val="23"/>
+                <w:sz w:val="22"/>
+                <w:szCs w:val="22"/>
               </w:rPr>
               <w:t xml:space="preserve">. </w:t>
             </w:r>
             <w:r>
               <w:rPr>
                 <w:rFonts w:ascii="Times New Roman" w:hAnsi="Times New Roman" w:cs="Times New Roman"/>
-                <w:sz w:val="23"/>
-                <w:szCs w:val="23"/>
+                <w:sz w:val="22"/>
+                <w:szCs w:val="22"/>
               </w:rPr>
               <w:t>Created use cases in section 3.0 for functional requirements 19 and 20. E</w:t>
             </w:r>
             <w:r>
               <w:rPr>
                 <w:rFonts w:ascii="Times New Roman" w:hAnsi="Times New Roman" w:cs="Times New Roman"/>
-                <w:sz w:val="23"/>
-                <w:szCs w:val="23"/>
+                <w:sz w:val="22"/>
+                <w:szCs w:val="22"/>
               </w:rPr>
               <w:t>dited the wording with the functional and non-functional requirements</w:t>
             </w:r>
             <w:r>
               <w:rPr>
                 <w:rFonts w:ascii="Times New Roman" w:hAnsi="Times New Roman" w:cs="Times New Roman"/>
-                <w:sz w:val="23"/>
-                <w:szCs w:val="23"/>
+                <w:sz w:val="22"/>
+                <w:szCs w:val="22"/>
               </w:rPr>
               <w:t xml:space="preserve"> in section 2.3 and 2.4</w:t>
             </w:r>
             <w:r>
               <w:rPr>
                 <w:rFonts w:ascii="Times New Roman" w:hAnsi="Times New Roman" w:cs="Times New Roman"/>
-                <w:sz w:val="23"/>
-                <w:szCs w:val="23"/>
+                <w:sz w:val="22"/>
+                <w:szCs w:val="22"/>
               </w:rPr>
               <w:t xml:space="preserve">. </w:t>
             </w:r>
@@ -4749,6 +4765,112 @@
                 <w:rFonts w:ascii="Times New Roman" w:hAnsi="Times New Roman" w:cs="Times New Roman"/>
               </w:rPr>
               <w:t>1/27/16</w:t>
+            </w:r>
+          </w:p>
+        </w:tc>
+      </w:tr>
+      <w:tr>
+        <w:trPr>
+          <w:trHeight w:val="313"/>
+        </w:trPr>
+        <w:tc>
+          <w:tcPr>
+            <w:cnfStyle w:val="001000000000" w:firstRow="0" w:lastRow="0" w:firstColumn="1" w:lastColumn="0" w:oddVBand="0" w:evenVBand="0" w:oddHBand="0" w:evenHBand="0" w:firstRowFirstColumn="0" w:firstRowLastColumn="0" w:lastRowFirstColumn="0" w:lastRowLastColumn="0"/>
+            <w:tcW w:w="954" w:type="pct"/>
+          </w:tcPr>
+          <w:p>
+            <w:pPr>
+              <w:jc w:val="center"/>
+              <w:rPr>
+                <w:rFonts w:ascii="Times New Roman" w:hAnsi="Times New Roman" w:cs="Times New Roman"/>
+              </w:rPr>
+            </w:pPr>
+          </w:p>
+        </w:tc>
+        <w:tc>
+          <w:tcPr>
+            <w:tcW w:w="1228" w:type="pct"/>
+          </w:tcPr>
+          <w:p>
+            <w:pPr>
+              <w:jc w:val="center"/>
+              <w:cnfStyle w:val="000000000000" w:firstRow="0" w:lastRow="0" w:firstColumn="0" w:lastColumn="0" w:oddVBand="0" w:evenVBand="0" w:oddHBand="0" w:evenHBand="0" w:firstRowFirstColumn="0" w:firstRowLastColumn="0" w:lastRowFirstColumn="0" w:lastRowLastColumn="0"/>
+              <w:rPr>
+                <w:rFonts w:ascii="Times New Roman" w:hAnsi="Times New Roman" w:cs="Times New Roman"/>
+              </w:rPr>
+            </w:pPr>
+            <w:r>
+              <w:rPr>
+                <w:rFonts w:ascii="Times New Roman" w:hAnsi="Times New Roman" w:cs="Times New Roman"/>
+              </w:rPr>
+              <w:t xml:space="preserve">Jennifer Li </w:t>
+            </w:r>
+          </w:p>
+        </w:tc>
+        <w:tc>
+          <w:tcPr>
+            <w:tcW w:w="1446" w:type="pct"/>
+          </w:tcPr>
+          <w:p>
+            <w:pPr>
+              <w:cnfStyle w:val="000000000000" w:firstRow="0" w:lastRow="0" w:firstColumn="0" w:lastColumn="0" w:oddVBand="0" w:evenVBand="0" w:oddHBand="0" w:evenHBand="0" w:firstRowFirstColumn="0" w:firstRowLastColumn="0" w:lastRowFirstColumn="0" w:lastRowLastColumn="0"/>
+              <w:rPr>
+                <w:rFonts w:ascii="Times New Roman" w:hAnsi="Times New Roman" w:cs="Times New Roman"/>
+                <w:sz w:val="22"/>
+                <w:szCs w:val="22"/>
+              </w:rPr>
+            </w:pPr>
+            <w:r>
+              <w:rPr>
+                <w:rFonts w:ascii="Times New Roman" w:hAnsi="Times New Roman" w:cs="Times New Roman"/>
+                <w:sz w:val="22"/>
+                <w:szCs w:val="22"/>
+              </w:rPr>
+              <w:t>Added three</w:t>
+            </w:r>
+            <w:r>
+              <w:rPr>
+                <w:rFonts w:ascii="Times New Roman" w:hAnsi="Times New Roman" w:cs="Times New Roman"/>
+                <w:sz w:val="22"/>
+                <w:szCs w:val="22"/>
+              </w:rPr>
+              <w:t xml:space="preserve"> sentences describing intermediate and final delivery deadlines</w:t>
+            </w:r>
+            <w:r>
+              <w:rPr>
+                <w:rFonts w:ascii="Times New Roman" w:hAnsi="Times New Roman" w:cs="Times New Roman"/>
+                <w:sz w:val="22"/>
+                <w:szCs w:val="22"/>
+              </w:rPr>
+              <w:t xml:space="preserve"> in section 2.3 and 2.4. </w:t>
+            </w:r>
+            <w:r>
+              <w:rPr>
+                <w:rFonts w:ascii="Times New Roman" w:hAnsi="Times New Roman" w:cs="Times New Roman"/>
+                <w:sz w:val="22"/>
+                <w:szCs w:val="22"/>
+              </w:rPr>
+              <w:t xml:space="preserve"> </w:t>
+            </w:r>
+          </w:p>
+        </w:tc>
+        <w:tc>
+          <w:tcPr>
+            <w:tcW w:w="1372" w:type="pct"/>
+          </w:tcPr>
+          <w:p>
+            <w:pPr>
+              <w:jc w:val="center"/>
+              <w:cnfStyle w:val="000000000000" w:firstRow="0" w:lastRow="0" w:firstColumn="0" w:lastColumn="0" w:oddVBand="0" w:evenVBand="0" w:oddHBand="0" w:evenHBand="0" w:firstRowFirstColumn="0" w:firstRowLastColumn="0" w:lastRowFirstColumn="0" w:lastRowLastColumn="0"/>
+              <w:rPr>
+                <w:rFonts w:ascii="Times New Roman" w:hAnsi="Times New Roman" w:cs="Times New Roman"/>
+              </w:rPr>
+            </w:pPr>
+            <w:r>
+              <w:rPr>
+                <w:rFonts w:ascii="Times New Roman" w:hAnsi="Times New Roman" w:cs="Times New Roman"/>
+              </w:rPr>
+              <w:t>02/03/16</w:t>
             </w:r>
           </w:p>
         </w:tc>
@@ -9138,7 +9260,7 @@
     </w:p>
     <w:p>
       <w:pPr>
-        <w:spacing w:before="240"/>
+        <w:spacing w:after="240"/>
         <w:rPr>
           <w:rFonts w:ascii="Times New Roman" w:hAnsi="Times New Roman" w:cs="Times New Roman"/>
         </w:rPr>
@@ -9149,14 +9271,20 @@
         </w:rPr>
         <w:t>The non-functional requirements of the Project Management App are listed below.</w:t>
       </w:r>
-    </w:p>
-    <w:p>
-      <w:pPr>
-        <w:spacing w:before="240"/>
-        <w:rPr>
-          <w:rFonts w:ascii="Times New Roman" w:hAnsi="Times New Roman" w:cs="Times New Roman"/>
-        </w:rPr>
-      </w:pPr>
+      <w:r>
+        <w:rPr>
+          <w:rFonts w:ascii="Times New Roman" w:hAnsi="Times New Roman" w:cs="Times New Roman"/>
+        </w:rPr>
+        <w:t xml:space="preserve"> </w:t>
+      </w:r>
+      <w:r>
+        <w:rPr>
+          <w:rFonts w:ascii="Times New Roman" w:hAnsi="Times New Roman" w:cs="Times New Roman"/>
+          <w:sz w:val="22"/>
+          <w:szCs w:val="22"/>
+        </w:rPr>
+        <w:t xml:space="preserve">Final delivery deadline is within the last week of April. </w:t>
+      </w:r>
     </w:p>
     <w:tbl>
       <w:tblPr>
@@ -9774,7 +9902,7 @@
     </w:p>
     <w:p>
       <w:pPr>
-        <w:spacing w:before="240"/>
+        <w:spacing w:after="240"/>
         <w:rPr>
           <w:rFonts w:ascii="Times New Roman" w:hAnsi="Times New Roman" w:cs="Times New Roman"/>
         </w:rPr>
@@ -9785,14 +9913,70 @@
         </w:rPr>
         <w:t>The functional requirements of the Project Management App are listed below.</w:t>
       </w:r>
-    </w:p>
-    <w:p>
-      <w:pPr>
-        <w:spacing w:before="240"/>
-        <w:rPr>
-          <w:rFonts w:ascii="Times New Roman" w:hAnsi="Times New Roman" w:cs="Times New Roman"/>
-        </w:rPr>
-      </w:pPr>
+      <w:r>
+        <w:rPr>
+          <w:rFonts w:ascii="Times New Roman" w:hAnsi="Times New Roman" w:cs="Times New Roman"/>
+        </w:rPr>
+        <w:t xml:space="preserve"> </w:t>
+      </w:r>
+      <w:r>
+        <w:rPr>
+          <w:rFonts w:ascii="Times New Roman" w:hAnsi="Times New Roman" w:cs="Times New Roman"/>
+          <w:sz w:val="22"/>
+          <w:szCs w:val="22"/>
+        </w:rPr>
+        <w:t xml:space="preserve">Intermediate delivery deadline is </w:t>
+      </w:r>
+      <w:r>
+        <w:rPr>
+          <w:rFonts w:ascii="Times New Roman" w:hAnsi="Times New Roman" w:cs="Times New Roman"/>
+          <w:sz w:val="22"/>
+          <w:szCs w:val="22"/>
+        </w:rPr>
+        <w:t xml:space="preserve">within </w:t>
+      </w:r>
+      <w:r>
+        <w:rPr>
+          <w:rFonts w:ascii="Times New Roman" w:hAnsi="Times New Roman" w:cs="Times New Roman"/>
+          <w:sz w:val="22"/>
+          <w:szCs w:val="22"/>
+        </w:rPr>
+        <w:t>the</w:t>
+      </w:r>
+      <w:r>
+        <w:rPr>
+          <w:rFonts w:ascii="Times New Roman" w:hAnsi="Times New Roman" w:cs="Times New Roman"/>
+          <w:sz w:val="22"/>
+          <w:szCs w:val="22"/>
+        </w:rPr>
+        <w:t xml:space="preserve"> first week of March</w:t>
+      </w:r>
+      <w:bookmarkStart w:id="0" w:name="_GoBack"/>
+      <w:bookmarkEnd w:id="0"/>
+      <w:r>
+        <w:rPr>
+          <w:rFonts w:ascii="Times New Roman" w:hAnsi="Times New Roman" w:cs="Times New Roman"/>
+          <w:sz w:val="22"/>
+          <w:szCs w:val="22"/>
+        </w:rPr>
+        <w:t>. Final delivery deadline is within the last week</w:t>
+      </w:r>
+      <w:r>
+        <w:rPr>
+          <w:rFonts w:ascii="Times New Roman" w:hAnsi="Times New Roman" w:cs="Times New Roman"/>
+          <w:sz w:val="22"/>
+          <w:szCs w:val="22"/>
+        </w:rPr>
+        <w:t xml:space="preserve"> of April</w:t>
+      </w:r>
+      <w:r>
+        <w:rPr>
+          <w:rFonts w:ascii="Times New Roman" w:hAnsi="Times New Roman" w:cs="Times New Roman"/>
+          <w:sz w:val="22"/>
+          <w:szCs w:val="22"/>
+        </w:rPr>
+        <w:t xml:space="preserve">. </w:t>
+      </w:r>
     </w:p>
     <w:tbl>
       <w:tblPr>
@@ -9851,6 +10035,7 @@
           </w:tcPr>
           <w:p>
             <w:pPr>
+              <w:spacing w:after="240"/>
               <w:jc w:val="center"/>
               <w:cnfStyle w:val="100000000000" w:firstRow="1" w:lastRow="0" w:firstColumn="0" w:lastColumn="0" w:oddVBand="0" w:evenVBand="0" w:oddHBand="0" w:evenHBand="0" w:firstRowFirstColumn="0" w:firstRowLastColumn="0" w:lastRowFirstColumn="0" w:lastRowLastColumn="0"/>
               <w:rPr>
@@ -9871,6 +10056,7 @@
           </w:tcPr>
           <w:p>
             <w:pPr>
+              <w:spacing w:after="240"/>
               <w:jc w:val="center"/>
               <w:cnfStyle w:val="100000000000" w:firstRow="1" w:lastRow="0" w:firstColumn="0" w:lastColumn="0" w:oddVBand="0" w:evenVBand="0" w:oddHBand="0" w:evenHBand="0" w:firstRowFirstColumn="0" w:firstRowLastColumn="0" w:lastRowFirstColumn="0" w:lastRowLastColumn="0"/>
               <w:rPr>
@@ -36977,7 +37163,7 @@
           <w:rPr>
             <w:noProof/>
           </w:rPr>
-          <w:t>1</w:t>
+          <w:t>4</w:t>
         </w:r>
         <w:r>
           <w:rPr>
@@ -38765,7 +38951,7 @@
 </file>
 
 <file path=customXml/itemProps1.xml><?xml version="1.0" encoding="utf-8"?>
-<ds:datastoreItem xmlns:ds="http://schemas.openxmlformats.org/officeDocument/2006/customXml" ds:itemID="{8A2CC5D8-D732-4257-88AC-CC14FD6AB795}">
+<ds:datastoreItem xmlns:ds="http://schemas.openxmlformats.org/officeDocument/2006/customXml" ds:itemID="{28415A78-B3F2-4709-B88F-015321519FBA}">
   <ds:schemaRefs>
     <ds:schemaRef ds:uri="http://schemas.openxmlformats.org/officeDocument/2006/bibliography"/>
   </ds:schemaRefs>

</xml_diff>

<commit_message>
UPDATED Software Requirements Specification
</commit_message>
<xml_diff>
--- a/Documents/Software Requirements Specifications/Software Requirements Specifications 3.1.docx
+++ b/Documents/Software Requirements Specifications/Software Requirements Specifications 3.1.docx
@@ -1,6 +1,6 @@
 
 <file path=word/document.xml><?xml version="1.0" encoding="utf-8"?>
-<w:document xmlns:wpc="http://schemas.microsoft.com/office/word/2010/wordprocessingCanvas" xmlns:mc="http://schemas.openxmlformats.org/markup-compatibility/2006" xmlns:o="urn:schemas-microsoft-com:office:office" xmlns:r="http://schemas.openxmlformats.org/officeDocument/2006/relationships" xmlns:m="http://schemas.openxmlformats.org/officeDocument/2006/math" xmlns:v="urn:schemas-microsoft-com:vml" xmlns:wp14="http://schemas.microsoft.com/office/word/2010/wordprocessingDrawing" xmlns:wp="http://schemas.openxmlformats.org/drawingml/2006/wordprocessingDrawing" xmlns:w10="urn:schemas-microsoft-com:office:word" xmlns:w="http://schemas.openxmlformats.org/wordprocessingml/2006/main" xmlns:w14="http://schemas.microsoft.com/office/word/2010/wordml" xmlns:wpg="http://schemas.microsoft.com/office/word/2010/wordprocessingGroup" xmlns:wpi="http://schemas.microsoft.com/office/word/2010/wordprocessingInk" xmlns:wne="http://schemas.microsoft.com/office/word/2006/wordml" xmlns:wps="http://schemas.microsoft.com/office/word/2010/wordprocessingShape" mc:Ignorable="w14 wp14">
+<w:document xmlns:wpc="http://schemas.microsoft.com/office/word/2010/wordprocessingCanvas" xmlns:mo="http://schemas.microsoft.com/office/mac/office/2008/main" xmlns:mc="http://schemas.openxmlformats.org/markup-compatibility/2006" xmlns:mv="urn:schemas-microsoft-com:mac:vml" xmlns:o="urn:schemas-microsoft-com:office:office" xmlns:r="http://schemas.openxmlformats.org/officeDocument/2006/relationships" xmlns:m="http://schemas.openxmlformats.org/officeDocument/2006/math" xmlns:v="urn:schemas-microsoft-com:vml" xmlns:wp14="http://schemas.microsoft.com/office/word/2010/wordprocessingDrawing" xmlns:wp="http://schemas.openxmlformats.org/drawingml/2006/wordprocessingDrawing" xmlns:w10="urn:schemas-microsoft-com:office:word" xmlns:w="http://schemas.openxmlformats.org/wordprocessingml/2006/main" xmlns:w14="http://schemas.microsoft.com/office/word/2010/wordml" xmlns:wpg="http://schemas.microsoft.com/office/word/2010/wordprocessingGroup" xmlns:wpi="http://schemas.microsoft.com/office/word/2010/wordprocessingInk" xmlns:wne="http://schemas.microsoft.com/office/word/2006/wordml" xmlns:wps="http://schemas.microsoft.com/office/word/2010/wordprocessingShape" mc:Ignorable="w14 wp14">
   <w:background w:color="FFFFFF"/>
   <w:body>
     <w:p>
@@ -183,10 +183,9 @@
         <w:rPr>
           <w:rFonts w:ascii="Times New Roman" w:hAnsi="Times New Roman" w:cs="Times New Roman"/>
           <w:noProof/>
-          <w:lang w:eastAsia="zh-CN"/>
         </w:rPr>
         <w:drawing>
-          <wp:anchor distT="0" distB="0" distL="114300" distR="114300" simplePos="0" relativeHeight="251658240" behindDoc="0" locked="0" layoutInCell="1" hidden="0" allowOverlap="1">
+          <wp:anchor distT="0" distB="0" distL="114300" distR="114300" simplePos="0" relativeHeight="251658240" behindDoc="0" locked="0" layoutInCell="1" hidden="0" allowOverlap="1" wp14:anchorId="45BD8CF1" wp14:editId="13D4D3C4">
             <wp:simplePos x="0" y="0"/>
             <wp:positionH relativeFrom="margin">
               <wp:align>center</wp:align>
@@ -704,16 +703,15 @@
           <w:sz w:val="22"/>
           <w:szCs w:val="22"/>
         </w:rPr>
-        <w:t>uction</w:t>
-      </w:r>
-      <w:proofErr w:type="gramStart"/>
+        <w:t>uction…………...…………………………….…...…</w:t>
+      </w:r>
       <w:r>
         <w:rPr>
           <w:rFonts w:ascii="Times New Roman" w:hAnsi="Times New Roman" w:cs="Times New Roman"/>
           <w:sz w:val="22"/>
           <w:szCs w:val="22"/>
         </w:rPr>
-        <w:t>…………...…………………………….…...…</w:t>
+        <w:t>…………………….……</w:t>
       </w:r>
       <w:r>
         <w:rPr>
@@ -721,7 +719,7 @@
           <w:sz w:val="22"/>
           <w:szCs w:val="22"/>
         </w:rPr>
-        <w:t>…………………….……</w:t>
+        <w:t>……</w:t>
       </w:r>
       <w:r>
         <w:rPr>
@@ -729,7 +727,7 @@
           <w:sz w:val="22"/>
           <w:szCs w:val="22"/>
         </w:rPr>
-        <w:t>……</w:t>
+        <w:t>.</w:t>
       </w:r>
       <w:r>
         <w:rPr>
@@ -737,7 +735,7 @@
           <w:sz w:val="22"/>
           <w:szCs w:val="22"/>
         </w:rPr>
-        <w:t>.</w:t>
+        <w:t>…..</w:t>
       </w:r>
       <w:r>
         <w:rPr>
@@ -745,7 +743,7 @@
           <w:sz w:val="22"/>
           <w:szCs w:val="22"/>
         </w:rPr>
-        <w:t>…..</w:t>
+        <w:t>..</w:t>
       </w:r>
       <w:r>
         <w:rPr>
@@ -753,7 +751,7 @@
           <w:sz w:val="22"/>
           <w:szCs w:val="22"/>
         </w:rPr>
-        <w:t>..</w:t>
+        <w:t>.</w:t>
       </w:r>
       <w:r>
         <w:rPr>
@@ -761,7 +759,7 @@
           <w:sz w:val="22"/>
           <w:szCs w:val="22"/>
         </w:rPr>
-        <w:t>.</w:t>
+        <w:t>.......</w:t>
       </w:r>
       <w:r>
         <w:rPr>
@@ -769,17 +767,8 @@
           <w:sz w:val="22"/>
           <w:szCs w:val="22"/>
         </w:rPr>
-        <w:t>.......</w:t>
-      </w:r>
-      <w:r>
-        <w:rPr>
-          <w:rFonts w:ascii="Times New Roman" w:hAnsi="Times New Roman" w:cs="Times New Roman"/>
-          <w:sz w:val="22"/>
-          <w:szCs w:val="22"/>
-        </w:rPr>
         <w:t>.1</w:t>
       </w:r>
-      <w:proofErr w:type="gramEnd"/>
     </w:p>
     <w:p>
       <w:pPr>
@@ -1531,16 +1520,15 @@
           <w:sz w:val="22"/>
           <w:szCs w:val="22"/>
         </w:rPr>
-        <w:t>Account Use Case</w:t>
-      </w:r>
-      <w:proofErr w:type="gramStart"/>
+        <w:t>Account Use Case……………………………</w:t>
+      </w:r>
       <w:r>
         <w:rPr>
           <w:rFonts w:ascii="Times New Roman" w:hAnsi="Times New Roman" w:cs="Times New Roman"/>
           <w:sz w:val="22"/>
           <w:szCs w:val="22"/>
         </w:rPr>
-        <w:t>……………………………</w:t>
+        <w:t>……………….</w:t>
       </w:r>
       <w:r>
         <w:rPr>
@@ -1548,7 +1536,7 @@
           <w:sz w:val="22"/>
           <w:szCs w:val="22"/>
         </w:rPr>
-        <w:t>……………….</w:t>
+        <w:t>…...</w:t>
       </w:r>
       <w:r>
         <w:rPr>
@@ -1556,7 +1544,7 @@
           <w:sz w:val="22"/>
           <w:szCs w:val="22"/>
         </w:rPr>
-        <w:t>…...</w:t>
+        <w:t>....</w:t>
       </w:r>
       <w:r>
         <w:rPr>
@@ -1564,7 +1552,7 @@
           <w:sz w:val="22"/>
           <w:szCs w:val="22"/>
         </w:rPr>
-        <w:t>....</w:t>
+        <w:t>…</w:t>
       </w:r>
       <w:r>
         <w:rPr>
@@ -1580,24 +1568,7 @@
           <w:sz w:val="22"/>
           <w:szCs w:val="22"/>
         </w:rPr>
-        <w:t>…</w:t>
-      </w:r>
-      <w:r>
-        <w:rPr>
-          <w:rFonts w:ascii="Times New Roman" w:hAnsi="Times New Roman" w:cs="Times New Roman"/>
-          <w:sz w:val="22"/>
-          <w:szCs w:val="22"/>
-        </w:rPr>
-        <w:t>……</w:t>
-      </w:r>
-      <w:proofErr w:type="gramEnd"/>
-      <w:r>
-        <w:rPr>
-          <w:rFonts w:ascii="Times New Roman" w:hAnsi="Times New Roman" w:cs="Times New Roman"/>
-          <w:sz w:val="22"/>
-          <w:szCs w:val="22"/>
-        </w:rPr>
-        <w:t>.</w:t>
+        <w:t>…….</w:t>
       </w:r>
       <w:r>
         <w:rPr>
@@ -1899,16 +1870,15 @@
           <w:sz w:val="22"/>
           <w:szCs w:val="22"/>
         </w:rPr>
-        <w:t xml:space="preserve">Use </w:t>
-      </w:r>
-      <w:proofErr w:type="gramStart"/>
+        <w:t>Use Case</w:t>
+      </w:r>
       <w:r>
         <w:rPr>
           <w:rFonts w:ascii="Times New Roman" w:hAnsi="Times New Roman" w:cs="Times New Roman"/>
           <w:sz w:val="22"/>
           <w:szCs w:val="22"/>
         </w:rPr>
-        <w:t>Case</w:t>
+        <w:t>.</w:t>
       </w:r>
       <w:r>
         <w:rPr>
@@ -1916,7 +1886,7 @@
           <w:sz w:val="22"/>
           <w:szCs w:val="22"/>
         </w:rPr>
-        <w:t>.</w:t>
+        <w:t>…………………………………………..</w:t>
       </w:r>
       <w:r>
         <w:rPr>
@@ -1924,7 +1894,7 @@
           <w:sz w:val="22"/>
           <w:szCs w:val="22"/>
         </w:rPr>
-        <w:t>…………………………………………..</w:t>
+        <w:t>.....</w:t>
       </w:r>
       <w:r>
         <w:rPr>
@@ -1932,7 +1902,7 @@
           <w:sz w:val="22"/>
           <w:szCs w:val="22"/>
         </w:rPr>
-        <w:t>.....</w:t>
+        <w:t>....</w:t>
       </w:r>
       <w:r>
         <w:rPr>
@@ -1940,7 +1910,7 @@
           <w:sz w:val="22"/>
           <w:szCs w:val="22"/>
         </w:rPr>
-        <w:t>....</w:t>
+        <w:t>................</w:t>
       </w:r>
       <w:r>
         <w:rPr>
@@ -1948,7 +1918,7 @@
           <w:sz w:val="22"/>
           <w:szCs w:val="22"/>
         </w:rPr>
-        <w:t>................</w:t>
+        <w:t>.......</w:t>
       </w:r>
       <w:r>
         <w:rPr>
@@ -1956,7 +1926,7 @@
           <w:sz w:val="22"/>
           <w:szCs w:val="22"/>
         </w:rPr>
-        <w:t>.......</w:t>
+        <w:t>.........</w:t>
       </w:r>
       <w:r>
         <w:rPr>
@@ -1964,17 +1934,8 @@
           <w:sz w:val="22"/>
           <w:szCs w:val="22"/>
         </w:rPr>
-        <w:t>.........</w:t>
-      </w:r>
-      <w:r>
-        <w:rPr>
-          <w:rFonts w:ascii="Times New Roman" w:hAnsi="Times New Roman" w:cs="Times New Roman"/>
-          <w:sz w:val="22"/>
-          <w:szCs w:val="22"/>
-        </w:rPr>
         <w:t>10</w:t>
       </w:r>
-      <w:proofErr w:type="gramEnd"/>
     </w:p>
     <w:p>
       <w:pPr>
@@ -2388,16 +2349,15 @@
           <w:sz w:val="22"/>
           <w:szCs w:val="22"/>
         </w:rPr>
-        <w:t xml:space="preserve"> Use Case</w:t>
-      </w:r>
-      <w:proofErr w:type="gramStart"/>
+        <w:t xml:space="preserve"> Use Case……………</w:t>
+      </w:r>
       <w:r>
         <w:rPr>
           <w:rFonts w:ascii="Times New Roman" w:hAnsi="Times New Roman" w:cs="Times New Roman"/>
           <w:sz w:val="22"/>
           <w:szCs w:val="22"/>
         </w:rPr>
-        <w:t>……………</w:t>
+        <w:t>……………………</w:t>
       </w:r>
       <w:r>
         <w:rPr>
@@ -2405,7 +2365,7 @@
           <w:sz w:val="22"/>
           <w:szCs w:val="22"/>
         </w:rPr>
-        <w:t>……………………</w:t>
+        <w:t>…</w:t>
       </w:r>
       <w:r>
         <w:rPr>
@@ -2421,7 +2381,7 @@
           <w:sz w:val="22"/>
           <w:szCs w:val="22"/>
         </w:rPr>
-        <w:t>…</w:t>
+        <w:t>..</w:t>
       </w:r>
       <w:r>
         <w:rPr>
@@ -2429,7 +2389,7 @@
           <w:sz w:val="22"/>
           <w:szCs w:val="22"/>
         </w:rPr>
-        <w:t>..</w:t>
+        <w:t>…</w:t>
       </w:r>
       <w:r>
         <w:rPr>
@@ -2453,7 +2413,7 @@
           <w:sz w:val="22"/>
           <w:szCs w:val="22"/>
         </w:rPr>
-        <w:t>…</w:t>
+        <w:t>………</w:t>
       </w:r>
       <w:r>
         <w:rPr>
@@ -2461,7 +2421,7 @@
           <w:sz w:val="22"/>
           <w:szCs w:val="22"/>
         </w:rPr>
-        <w:t>………</w:t>
+        <w:t>…...</w:t>
       </w:r>
       <w:r>
         <w:rPr>
@@ -2469,24 +2429,7 @@
           <w:sz w:val="22"/>
           <w:szCs w:val="22"/>
         </w:rPr>
-        <w:t>…...</w:t>
-      </w:r>
-      <w:r>
-        <w:rPr>
-          <w:rFonts w:ascii="Times New Roman" w:hAnsi="Times New Roman" w:cs="Times New Roman"/>
-          <w:sz w:val="22"/>
-          <w:szCs w:val="22"/>
-        </w:rPr>
-        <w:t>………</w:t>
-      </w:r>
-      <w:proofErr w:type="gramEnd"/>
-      <w:r>
-        <w:rPr>
-          <w:rFonts w:ascii="Times New Roman" w:hAnsi="Times New Roman" w:cs="Times New Roman"/>
-          <w:sz w:val="22"/>
-          <w:szCs w:val="22"/>
-        </w:rPr>
-        <w:t>..</w:t>
+        <w:t>………..</w:t>
       </w:r>
       <w:r>
         <w:rPr>
@@ -2538,16 +2481,15 @@
           <w:sz w:val="22"/>
           <w:szCs w:val="22"/>
         </w:rPr>
-        <w:t xml:space="preserve"> Progress Use Case</w:t>
-      </w:r>
-      <w:proofErr w:type="gramStart"/>
+        <w:t xml:space="preserve"> Progress Use Case……………………………...</w:t>
+      </w:r>
       <w:r>
         <w:rPr>
           <w:rFonts w:ascii="Times New Roman" w:hAnsi="Times New Roman" w:cs="Times New Roman"/>
           <w:sz w:val="22"/>
           <w:szCs w:val="22"/>
         </w:rPr>
-        <w:t>……………………………...</w:t>
+        <w:t>…</w:t>
       </w:r>
       <w:r>
         <w:rPr>
@@ -2555,7 +2497,7 @@
           <w:sz w:val="22"/>
           <w:szCs w:val="22"/>
         </w:rPr>
-        <w:t>…</w:t>
+        <w:t>…...</w:t>
       </w:r>
       <w:r>
         <w:rPr>
@@ -2563,7 +2505,7 @@
           <w:sz w:val="22"/>
           <w:szCs w:val="22"/>
         </w:rPr>
-        <w:t>…...</w:t>
+        <w:t>....</w:t>
       </w:r>
       <w:r>
         <w:rPr>
@@ -2571,7 +2513,7 @@
           <w:sz w:val="22"/>
           <w:szCs w:val="22"/>
         </w:rPr>
-        <w:t>....</w:t>
+        <w:t>........................</w:t>
       </w:r>
       <w:r>
         <w:rPr>
@@ -2579,7 +2521,7 @@
           <w:sz w:val="22"/>
           <w:szCs w:val="22"/>
         </w:rPr>
-        <w:t>........................</w:t>
+        <w:t>.......</w:t>
       </w:r>
       <w:r>
         <w:rPr>
@@ -2587,17 +2529,8 @@
           <w:sz w:val="22"/>
           <w:szCs w:val="22"/>
         </w:rPr>
-        <w:t>.......</w:t>
-      </w:r>
-      <w:r>
-        <w:rPr>
-          <w:rFonts w:ascii="Times New Roman" w:hAnsi="Times New Roman" w:cs="Times New Roman"/>
-          <w:sz w:val="22"/>
-          <w:szCs w:val="22"/>
-        </w:rPr>
         <w:t>.</w:t>
       </w:r>
-      <w:proofErr w:type="gramEnd"/>
       <w:r>
         <w:rPr>
           <w:rFonts w:ascii="Times New Roman" w:hAnsi="Times New Roman" w:cs="Times New Roman"/>
@@ -2878,16 +2811,15 @@
           <w:sz w:val="22"/>
           <w:szCs w:val="22"/>
         </w:rPr>
-        <w:t>: Accept Project Invitation Use Case</w:t>
-      </w:r>
-      <w:proofErr w:type="gramStart"/>
+        <w:t>: Accept Project Invitation Use Case………</w:t>
+      </w:r>
       <w:r>
         <w:rPr>
           <w:rFonts w:ascii="Times New Roman" w:hAnsi="Times New Roman" w:cs="Times New Roman"/>
           <w:sz w:val="22"/>
           <w:szCs w:val="22"/>
         </w:rPr>
-        <w:t>………</w:t>
+        <w:t>…..</w:t>
       </w:r>
       <w:r>
         <w:rPr>
@@ -2895,7 +2827,7 @@
           <w:sz w:val="22"/>
           <w:szCs w:val="22"/>
         </w:rPr>
-        <w:t>…..</w:t>
+        <w:t>……..………….</w:t>
       </w:r>
       <w:r>
         <w:rPr>
@@ -2903,7 +2835,7 @@
           <w:sz w:val="22"/>
           <w:szCs w:val="22"/>
         </w:rPr>
-        <w:t>……..………….</w:t>
+        <w:t>..</w:t>
       </w:r>
       <w:r>
         <w:rPr>
@@ -2911,7 +2843,7 @@
           <w:sz w:val="22"/>
           <w:szCs w:val="22"/>
         </w:rPr>
-        <w:t>..</w:t>
+        <w:t>.....</w:t>
       </w:r>
       <w:r>
         <w:rPr>
@@ -2919,7 +2851,7 @@
           <w:sz w:val="22"/>
           <w:szCs w:val="22"/>
         </w:rPr>
-        <w:t>.....</w:t>
+        <w:t>...</w:t>
       </w:r>
       <w:r>
         <w:rPr>
@@ -2927,7 +2859,7 @@
           <w:sz w:val="22"/>
           <w:szCs w:val="22"/>
         </w:rPr>
-        <w:t>...</w:t>
+        <w:t>........................</w:t>
       </w:r>
       <w:r>
         <w:rPr>
@@ -2935,7 +2867,7 @@
           <w:sz w:val="22"/>
           <w:szCs w:val="22"/>
         </w:rPr>
-        <w:t>........................</w:t>
+        <w:t>......</w:t>
       </w:r>
       <w:r>
         <w:rPr>
@@ -2943,7 +2875,7 @@
           <w:sz w:val="22"/>
           <w:szCs w:val="22"/>
         </w:rPr>
-        <w:t>......</w:t>
+        <w:t>.</w:t>
       </w:r>
       <w:r>
         <w:rPr>
@@ -2953,15 +2885,6 @@
         </w:rPr>
         <w:t>.</w:t>
       </w:r>
-      <w:r>
-        <w:rPr>
-          <w:rFonts w:ascii="Times New Roman" w:hAnsi="Times New Roman" w:cs="Times New Roman"/>
-          <w:sz w:val="22"/>
-          <w:szCs w:val="22"/>
-        </w:rPr>
-        <w:t>.</w:t>
-      </w:r>
-      <w:proofErr w:type="gramEnd"/>
       <w:r>
         <w:rPr>
           <w:rFonts w:ascii="Times New Roman" w:hAnsi="Times New Roman" w:cs="Times New Roman"/>
@@ -3214,16 +3137,15 @@
           <w:sz w:val="22"/>
           <w:szCs w:val="22"/>
         </w:rPr>
-        <w:t>minders Use Case</w:t>
-      </w:r>
-      <w:proofErr w:type="gramStart"/>
+        <w:t>minders Use Case……………………</w:t>
+      </w:r>
       <w:r>
         <w:rPr>
           <w:rFonts w:ascii="Times New Roman" w:hAnsi="Times New Roman" w:cs="Times New Roman"/>
           <w:sz w:val="22"/>
           <w:szCs w:val="22"/>
         </w:rPr>
-        <w:t>……………………</w:t>
+        <w:t>………</w:t>
       </w:r>
       <w:r>
         <w:rPr>
@@ -3239,7 +3161,7 @@
           <w:sz w:val="22"/>
           <w:szCs w:val="22"/>
         </w:rPr>
-        <w:t>………</w:t>
+        <w:t>…</w:t>
       </w:r>
       <w:r>
         <w:rPr>
@@ -3247,7 +3169,7 @@
           <w:sz w:val="22"/>
           <w:szCs w:val="22"/>
         </w:rPr>
-        <w:t>…</w:t>
+        <w:t>...</w:t>
       </w:r>
       <w:r>
         <w:rPr>
@@ -3255,7 +3177,7 @@
           <w:sz w:val="22"/>
           <w:szCs w:val="22"/>
         </w:rPr>
-        <w:t>...</w:t>
+        <w:t>…</w:t>
       </w:r>
       <w:r>
         <w:rPr>
@@ -3279,7 +3201,7 @@
           <w:sz w:val="22"/>
           <w:szCs w:val="22"/>
         </w:rPr>
-        <w:t>…</w:t>
+        <w:t>………</w:t>
       </w:r>
       <w:r>
         <w:rPr>
@@ -3287,7 +3209,7 @@
           <w:sz w:val="22"/>
           <w:szCs w:val="22"/>
         </w:rPr>
-        <w:t>………</w:t>
+        <w:t>…..</w:t>
       </w:r>
       <w:r>
         <w:rPr>
@@ -3295,7 +3217,7 @@
           <w:sz w:val="22"/>
           <w:szCs w:val="22"/>
         </w:rPr>
-        <w:t>…..</w:t>
+        <w:t>.</w:t>
       </w:r>
       <w:r>
         <w:rPr>
@@ -3305,15 +3227,6 @@
         </w:rPr>
         <w:t>.</w:t>
       </w:r>
-      <w:r>
-        <w:rPr>
-          <w:rFonts w:ascii="Times New Roman" w:hAnsi="Times New Roman" w:cs="Times New Roman"/>
-          <w:sz w:val="22"/>
-          <w:szCs w:val="22"/>
-        </w:rPr>
-        <w:t>.</w:t>
-      </w:r>
-      <w:proofErr w:type="gramEnd"/>
       <w:r>
         <w:rPr>
           <w:rFonts w:ascii="Times New Roman" w:hAnsi="Times New Roman" w:cs="Times New Roman"/>
@@ -3545,16 +3458,15 @@
           <w:sz w:val="22"/>
           <w:szCs w:val="22"/>
         </w:rPr>
-        <w:t>.18: Create Custom Roles Use Case</w:t>
-      </w:r>
-      <w:proofErr w:type="gramStart"/>
+        <w:t>.18: Create Custom Roles Use Case……………………………</w:t>
+      </w:r>
       <w:r>
         <w:rPr>
           <w:rFonts w:ascii="Times New Roman" w:hAnsi="Times New Roman" w:cs="Times New Roman"/>
           <w:sz w:val="22"/>
           <w:szCs w:val="22"/>
         </w:rPr>
-        <w:t>……………………………</w:t>
+        <w:t>……………..</w:t>
       </w:r>
       <w:r>
         <w:rPr>
@@ -3562,7 +3474,7 @@
           <w:sz w:val="22"/>
           <w:szCs w:val="22"/>
         </w:rPr>
-        <w:t>……………..</w:t>
+        <w:t>…</w:t>
       </w:r>
       <w:r>
         <w:rPr>
@@ -3570,7 +3482,7 @@
           <w:sz w:val="22"/>
           <w:szCs w:val="22"/>
         </w:rPr>
-        <w:t>…</w:t>
+        <w:t>...</w:t>
       </w:r>
       <w:r>
         <w:rPr>
@@ -3578,7 +3490,7 @@
           <w:sz w:val="22"/>
           <w:szCs w:val="22"/>
         </w:rPr>
-        <w:t>...</w:t>
+        <w:t>…</w:t>
       </w:r>
       <w:r>
         <w:rPr>
@@ -3602,17 +3514,8 @@
           <w:sz w:val="22"/>
           <w:szCs w:val="22"/>
         </w:rPr>
-        <w:t>…</w:t>
-      </w:r>
-      <w:r>
-        <w:rPr>
-          <w:rFonts w:ascii="Times New Roman" w:hAnsi="Times New Roman" w:cs="Times New Roman"/>
-          <w:sz w:val="22"/>
-          <w:szCs w:val="22"/>
-        </w:rPr>
         <w:t>……</w:t>
       </w:r>
-      <w:proofErr w:type="gramEnd"/>
       <w:r>
         <w:rPr>
           <w:rFonts w:ascii="Times New Roman" w:hAnsi="Times New Roman" w:cs="Times New Roman"/>
@@ -3777,9 +3680,9 @@
         <w:tblLook w:val="04A0" w:firstRow="1" w:lastRow="0" w:firstColumn="1" w:lastColumn="0" w:noHBand="0" w:noVBand="1"/>
       </w:tblPr>
       <w:tblGrid>
-        <w:gridCol w:w="1827"/>
-        <w:gridCol w:w="2352"/>
-        <w:gridCol w:w="2769"/>
+        <w:gridCol w:w="1638"/>
+        <w:gridCol w:w="2340"/>
+        <w:gridCol w:w="2970"/>
         <w:gridCol w:w="2628"/>
       </w:tblGrid>
       <w:tr>
@@ -3790,7 +3693,7 @@
         <w:tc>
           <w:tcPr>
             <w:cnfStyle w:val="001000000000" w:firstRow="0" w:lastRow="0" w:firstColumn="1" w:lastColumn="0" w:oddVBand="0" w:evenVBand="0" w:oddHBand="0" w:evenHBand="0" w:firstRowFirstColumn="0" w:firstRowLastColumn="0" w:lastRowFirstColumn="0" w:lastRowLastColumn="0"/>
-            <w:tcW w:w="954" w:type="pct"/>
+            <w:tcW w:w="855" w:type="pct"/>
           </w:tcPr>
           <w:p>
             <w:pPr>
@@ -3810,7 +3713,7 @@
         </w:tc>
         <w:tc>
           <w:tcPr>
-            <w:tcW w:w="1228" w:type="pct"/>
+            <w:tcW w:w="1222" w:type="pct"/>
           </w:tcPr>
           <w:p>
             <w:pPr>
@@ -3831,7 +3734,7 @@
         </w:tc>
         <w:tc>
           <w:tcPr>
-            <w:tcW w:w="1446" w:type="pct"/>
+            <w:tcW w:w="1551" w:type="pct"/>
           </w:tcPr>
           <w:p>
             <w:pPr>
@@ -3880,7 +3783,7 @@
         <w:tc>
           <w:tcPr>
             <w:cnfStyle w:val="001000000000" w:firstRow="0" w:lastRow="0" w:firstColumn="1" w:lastColumn="0" w:oddVBand="0" w:evenVBand="0" w:oddHBand="0" w:evenHBand="0" w:firstRowFirstColumn="0" w:firstRowLastColumn="0" w:lastRowFirstColumn="0" w:lastRowLastColumn="0"/>
-            <w:tcW w:w="954" w:type="pct"/>
+            <w:tcW w:w="855" w:type="pct"/>
           </w:tcPr>
           <w:p>
             <w:pPr>
@@ -3901,7 +3804,7 @@
         </w:tc>
         <w:tc>
           <w:tcPr>
-            <w:tcW w:w="1228" w:type="pct"/>
+            <w:tcW w:w="1222" w:type="pct"/>
           </w:tcPr>
           <w:p>
             <w:pPr>
@@ -3921,7 +3824,7 @@
         </w:tc>
         <w:tc>
           <w:tcPr>
-            <w:tcW w:w="1446" w:type="pct"/>
+            <w:tcW w:w="1551" w:type="pct"/>
           </w:tcPr>
           <w:p>
             <w:pPr>
@@ -4012,7 +3915,7 @@
         <w:tc>
           <w:tcPr>
             <w:cnfStyle w:val="001000000000" w:firstRow="0" w:lastRow="0" w:firstColumn="1" w:lastColumn="0" w:oddVBand="0" w:evenVBand="0" w:oddHBand="0" w:evenHBand="0" w:firstRowFirstColumn="0" w:firstRowLastColumn="0" w:lastRowFirstColumn="0" w:lastRowLastColumn="0"/>
-            <w:tcW w:w="954" w:type="pct"/>
+            <w:tcW w:w="855" w:type="pct"/>
           </w:tcPr>
           <w:p>
             <w:pPr>
@@ -4033,7 +3936,7 @@
         </w:tc>
         <w:tc>
           <w:tcPr>
-            <w:tcW w:w="1228" w:type="pct"/>
+            <w:tcW w:w="1222" w:type="pct"/>
           </w:tcPr>
           <w:p>
             <w:pPr>
@@ -4053,7 +3956,7 @@
         </w:tc>
         <w:tc>
           <w:tcPr>
-            <w:tcW w:w="1446" w:type="pct"/>
+            <w:tcW w:w="1551" w:type="pct"/>
           </w:tcPr>
           <w:p>
             <w:pPr>
@@ -4109,7 +4012,7 @@
         <w:tc>
           <w:tcPr>
             <w:cnfStyle w:val="001000000000" w:firstRow="0" w:lastRow="0" w:firstColumn="1" w:lastColumn="0" w:oddVBand="0" w:evenVBand="0" w:oddHBand="0" w:evenHBand="0" w:firstRowFirstColumn="0" w:firstRowLastColumn="0" w:lastRowFirstColumn="0" w:lastRowLastColumn="0"/>
-            <w:tcW w:w="954" w:type="pct"/>
+            <w:tcW w:w="855" w:type="pct"/>
           </w:tcPr>
           <w:p>
             <w:pPr>
@@ -4130,7 +4033,7 @@
         </w:tc>
         <w:tc>
           <w:tcPr>
-            <w:tcW w:w="1228" w:type="pct"/>
+            <w:tcW w:w="1222" w:type="pct"/>
           </w:tcPr>
           <w:p>
             <w:pPr>
@@ -4150,7 +4053,7 @@
         </w:tc>
         <w:tc>
           <w:tcPr>
-            <w:tcW w:w="1446" w:type="pct"/>
+            <w:tcW w:w="1551" w:type="pct"/>
           </w:tcPr>
           <w:p>
             <w:pPr>
@@ -4283,7 +4186,7 @@
         <w:tc>
           <w:tcPr>
             <w:cnfStyle w:val="001000000000" w:firstRow="0" w:lastRow="0" w:firstColumn="1" w:lastColumn="0" w:oddVBand="0" w:evenVBand="0" w:oddHBand="0" w:evenHBand="0" w:firstRowFirstColumn="0" w:firstRowLastColumn="0" w:lastRowFirstColumn="0" w:lastRowLastColumn="0"/>
-            <w:tcW w:w="954" w:type="pct"/>
+            <w:tcW w:w="855" w:type="pct"/>
           </w:tcPr>
           <w:p>
             <w:pPr>
@@ -4304,7 +4207,7 @@
         </w:tc>
         <w:tc>
           <w:tcPr>
-            <w:tcW w:w="1228" w:type="pct"/>
+            <w:tcW w:w="1222" w:type="pct"/>
           </w:tcPr>
           <w:p>
             <w:pPr>
@@ -4324,7 +4227,7 @@
         </w:tc>
         <w:tc>
           <w:tcPr>
-            <w:tcW w:w="1446" w:type="pct"/>
+            <w:tcW w:w="1551" w:type="pct"/>
           </w:tcPr>
           <w:p>
             <w:pPr>
@@ -4380,7 +4283,7 @@
         <w:tc>
           <w:tcPr>
             <w:cnfStyle w:val="001000000000" w:firstRow="0" w:lastRow="0" w:firstColumn="1" w:lastColumn="0" w:oddVBand="0" w:evenVBand="0" w:oddHBand="0" w:evenHBand="0" w:firstRowFirstColumn="0" w:firstRowLastColumn="0" w:lastRowFirstColumn="0" w:lastRowLastColumn="0"/>
-            <w:tcW w:w="954" w:type="pct"/>
+            <w:tcW w:w="855" w:type="pct"/>
           </w:tcPr>
           <w:p>
             <w:pPr>
@@ -4401,7 +4304,7 @@
         </w:tc>
         <w:tc>
           <w:tcPr>
-            <w:tcW w:w="1228" w:type="pct"/>
+            <w:tcW w:w="1222" w:type="pct"/>
           </w:tcPr>
           <w:p>
             <w:pPr>
@@ -4429,7 +4332,7 @@
         </w:tc>
         <w:tc>
           <w:tcPr>
-            <w:tcW w:w="1446" w:type="pct"/>
+            <w:tcW w:w="1551" w:type="pct"/>
           </w:tcPr>
           <w:p>
             <w:pPr>
@@ -4504,7 +4407,7 @@
         <w:tc>
           <w:tcPr>
             <w:cnfStyle w:val="001000000000" w:firstRow="0" w:lastRow="0" w:firstColumn="1" w:lastColumn="0" w:oddVBand="0" w:evenVBand="0" w:oddHBand="0" w:evenHBand="0" w:firstRowFirstColumn="0" w:firstRowLastColumn="0" w:lastRowFirstColumn="0" w:lastRowLastColumn="0"/>
-            <w:tcW w:w="954" w:type="pct"/>
+            <w:tcW w:w="855" w:type="pct"/>
           </w:tcPr>
           <w:p>
             <w:pPr>
@@ -4532,7 +4435,7 @@
         </w:tc>
         <w:tc>
           <w:tcPr>
-            <w:tcW w:w="1228" w:type="pct"/>
+            <w:tcW w:w="1222" w:type="pct"/>
           </w:tcPr>
           <w:p>
             <w:pPr>
@@ -4552,7 +4455,7 @@
         </w:tc>
         <w:tc>
           <w:tcPr>
-            <w:tcW w:w="1446" w:type="pct"/>
+            <w:tcW w:w="1551" w:type="pct"/>
           </w:tcPr>
           <w:p>
             <w:pPr>
@@ -4632,7 +4535,7 @@
         <w:tc>
           <w:tcPr>
             <w:cnfStyle w:val="001000000000" w:firstRow="0" w:lastRow="0" w:firstColumn="1" w:lastColumn="0" w:oddVBand="0" w:evenVBand="0" w:oddHBand="0" w:evenHBand="0" w:firstRowFirstColumn="0" w:firstRowLastColumn="0" w:lastRowFirstColumn="0" w:lastRowLastColumn="0"/>
-            <w:tcW w:w="954" w:type="pct"/>
+            <w:tcW w:w="855" w:type="pct"/>
           </w:tcPr>
           <w:p>
             <w:pPr>
@@ -4653,7 +4556,7 @@
         </w:tc>
         <w:tc>
           <w:tcPr>
-            <w:tcW w:w="1228" w:type="pct"/>
+            <w:tcW w:w="1222" w:type="pct"/>
           </w:tcPr>
           <w:p>
             <w:pPr>
@@ -4673,7 +4576,7 @@
         </w:tc>
         <w:tc>
           <w:tcPr>
-            <w:tcW w:w="1446" w:type="pct"/>
+            <w:tcW w:w="1551" w:type="pct"/>
           </w:tcPr>
           <w:p>
             <w:pPr>
@@ -4776,7 +4679,7 @@
         <w:tc>
           <w:tcPr>
             <w:cnfStyle w:val="001000000000" w:firstRow="0" w:lastRow="0" w:firstColumn="1" w:lastColumn="0" w:oddVBand="0" w:evenVBand="0" w:oddHBand="0" w:evenHBand="0" w:firstRowFirstColumn="0" w:firstRowLastColumn="0" w:lastRowFirstColumn="0" w:lastRowLastColumn="0"/>
-            <w:tcW w:w="954" w:type="pct"/>
+            <w:tcW w:w="855" w:type="pct"/>
           </w:tcPr>
           <w:p>
             <w:pPr>
@@ -4789,7 +4692,7 @@
         </w:tc>
         <w:tc>
           <w:tcPr>
-            <w:tcW w:w="1228" w:type="pct"/>
+            <w:tcW w:w="1222" w:type="pct"/>
           </w:tcPr>
           <w:p>
             <w:pPr>
@@ -4809,7 +4712,7 @@
         </w:tc>
         <w:tc>
           <w:tcPr>
-            <w:tcW w:w="1446" w:type="pct"/>
+            <w:tcW w:w="1551" w:type="pct"/>
           </w:tcPr>
           <w:p>
             <w:pPr>
@@ -4871,6 +4774,99 @@
                 <w:rFonts w:ascii="Times New Roman" w:hAnsi="Times New Roman" w:cs="Times New Roman"/>
               </w:rPr>
               <w:t>02/03/16</w:t>
+            </w:r>
+          </w:p>
+        </w:tc>
+      </w:tr>
+      <w:tr>
+        <w:trPr>
+          <w:cnfStyle w:val="000000100000" w:firstRow="0" w:lastRow="0" w:firstColumn="0" w:lastColumn="0" w:oddVBand="0" w:evenVBand="0" w:oddHBand="1" w:evenHBand="0" w:firstRowFirstColumn="0" w:firstRowLastColumn="0" w:lastRowFirstColumn="0" w:lastRowLastColumn="0"/>
+          <w:trHeight w:val="313"/>
+        </w:trPr>
+        <w:tc>
+          <w:tcPr>
+            <w:cnfStyle w:val="001000000000" w:firstRow="0" w:lastRow="0" w:firstColumn="1" w:lastColumn="0" w:oddVBand="0" w:evenVBand="0" w:oddHBand="0" w:evenHBand="0" w:firstRowFirstColumn="0" w:firstRowLastColumn="0" w:lastRowFirstColumn="0" w:lastRowLastColumn="0"/>
+            <w:tcW w:w="855" w:type="pct"/>
+          </w:tcPr>
+          <w:p>
+            <w:pPr>
+              <w:jc w:val="center"/>
+              <w:rPr>
+                <w:rFonts w:ascii="Times New Roman" w:hAnsi="Times New Roman" w:cs="Times New Roman"/>
+              </w:rPr>
+            </w:pPr>
+          </w:p>
+        </w:tc>
+        <w:tc>
+          <w:tcPr>
+            <w:tcW w:w="1222" w:type="pct"/>
+          </w:tcPr>
+          <w:p>
+            <w:pPr>
+              <w:jc w:val="center"/>
+              <w:cnfStyle w:val="000000100000" w:firstRow="0" w:lastRow="0" w:firstColumn="0" w:lastColumn="0" w:oddVBand="0" w:evenVBand="0" w:oddHBand="1" w:evenHBand="0" w:firstRowFirstColumn="0" w:firstRowLastColumn="0" w:lastRowFirstColumn="0" w:lastRowLastColumn="0"/>
+              <w:rPr>
+                <w:rFonts w:ascii="Times New Roman" w:hAnsi="Times New Roman" w:cs="Times New Roman"/>
+              </w:rPr>
+            </w:pPr>
+            <w:r>
+              <w:rPr>
+                <w:rFonts w:ascii="Times New Roman" w:hAnsi="Times New Roman" w:cs="Times New Roman"/>
+              </w:rPr>
+              <w:t>Tyler Mariano</w:t>
+            </w:r>
+          </w:p>
+        </w:tc>
+        <w:tc>
+          <w:tcPr>
+            <w:tcW w:w="1551" w:type="pct"/>
+          </w:tcPr>
+          <w:p>
+            <w:pPr>
+              <w:cnfStyle w:val="000000100000" w:firstRow="0" w:lastRow="0" w:firstColumn="0" w:lastColumn="0" w:oddVBand="0" w:evenVBand="0" w:oddHBand="1" w:evenHBand="0" w:firstRowFirstColumn="0" w:firstRowLastColumn="0" w:lastRowFirstColumn="0" w:lastRowLastColumn="0"/>
+              <w:rPr>
+                <w:rFonts w:ascii="Times New Roman" w:hAnsi="Times New Roman" w:cs="Times New Roman"/>
+                <w:sz w:val="22"/>
+                <w:szCs w:val="22"/>
+              </w:rPr>
+            </w:pPr>
+            <w:r>
+              <w:rPr>
+                <w:rFonts w:ascii="Times New Roman" w:hAnsi="Times New Roman" w:cs="Times New Roman"/>
+                <w:sz w:val="22"/>
+                <w:szCs w:val="22"/>
+              </w:rPr>
+              <w:t>Changed delivery column for F.R.13.0</w:t>
+            </w:r>
+            <w:r>
+              <w:rPr>
+                <w:rFonts w:ascii="Times New Roman" w:hAnsi="Times New Roman" w:cs="Times New Roman"/>
+                <w:sz w:val="22"/>
+                <w:szCs w:val="22"/>
+              </w:rPr>
+              <w:t xml:space="preserve"> from intermediate to final with Dr. Tan’s approval.</w:t>
+            </w:r>
+            <w:bookmarkStart w:id="0" w:name="_GoBack"/>
+            <w:bookmarkEnd w:id="0"/>
+          </w:p>
+        </w:tc>
+        <w:tc>
+          <w:tcPr>
+            <w:tcW w:w="1372" w:type="pct"/>
+          </w:tcPr>
+          <w:p>
+            <w:pPr>
+              <w:jc w:val="center"/>
+              <w:cnfStyle w:val="000000100000" w:firstRow="0" w:lastRow="0" w:firstColumn="0" w:lastColumn="0" w:oddVBand="0" w:evenVBand="0" w:oddHBand="1" w:evenHBand="0" w:firstRowFirstColumn="0" w:firstRowLastColumn="0" w:lastRowFirstColumn="0" w:lastRowLastColumn="0"/>
+              <w:rPr>
+                <w:rFonts w:ascii="Times New Roman" w:hAnsi="Times New Roman" w:cs="Times New Roman"/>
+              </w:rPr>
+            </w:pPr>
+            <w:r>
+              <w:rPr>
+                <w:rFonts w:ascii="Times New Roman" w:hAnsi="Times New Roman" w:cs="Times New Roman"/>
+              </w:rPr>
+              <w:t>02/29/16</w:t>
             </w:r>
           </w:p>
         </w:tc>
@@ -7365,12 +7361,11 @@
         <w:rPr>
           <w:rFonts w:ascii="Times New Roman" w:hAnsi="Times New Roman" w:cs="Times New Roman"/>
           <w:noProof/>
-          <w:lang w:eastAsia="zh-CN"/>
         </w:rPr>
         <mc:AlternateContent>
           <mc:Choice Requires="wps">
             <w:drawing>
-              <wp:anchor distT="0" distB="0" distL="114300" distR="114300" simplePos="0" relativeHeight="251659264" behindDoc="0" locked="0" layoutInCell="1" allowOverlap="1" wp14:anchorId="3D97B83B" wp14:editId="0083908B">
+              <wp:anchor distT="0" distB="0" distL="114300" distR="114300" simplePos="0" relativeHeight="251659264" behindDoc="0" locked="0" layoutInCell="1" allowOverlap="1" wp14:anchorId="66CCD45A" wp14:editId="5AFB6BD7">
                 <wp:simplePos x="0" y="0"/>
                 <wp:positionH relativeFrom="column">
                   <wp:posOffset>2338705</wp:posOffset>
@@ -7439,12 +7434,11 @@
         <w:rPr>
           <w:rFonts w:ascii="Times New Roman" w:hAnsi="Times New Roman" w:cs="Times New Roman"/>
           <w:noProof/>
-          <w:lang w:eastAsia="zh-CN"/>
         </w:rPr>
         <mc:AlternateContent>
           <mc:Choice Requires="wps">
             <w:drawing>
-              <wp:anchor distT="0" distB="0" distL="114300" distR="114300" simplePos="0" relativeHeight="251660288" behindDoc="0" locked="0" layoutInCell="1" allowOverlap="1" wp14:anchorId="7A4AB177" wp14:editId="1E870A02">
+              <wp:anchor distT="0" distB="0" distL="114300" distR="114300" simplePos="0" relativeHeight="251660288" behindDoc="0" locked="0" layoutInCell="1" allowOverlap="1" wp14:anchorId="7A650D90" wp14:editId="11C65430">
                 <wp:simplePos x="0" y="0"/>
                 <wp:positionH relativeFrom="column">
                   <wp:posOffset>2869565</wp:posOffset>
@@ -7599,12 +7593,11 @@
         <w:rPr>
           <w:rFonts w:ascii="Times New Roman" w:hAnsi="Times New Roman" w:cs="Times New Roman"/>
           <w:noProof/>
-          <w:lang w:eastAsia="zh-CN"/>
         </w:rPr>
         <mc:AlternateContent>
           <mc:Choice Requires="wps">
             <w:drawing>
-              <wp:anchor distT="0" distB="0" distL="114300" distR="114300" simplePos="0" relativeHeight="251666432" behindDoc="0" locked="0" layoutInCell="1" allowOverlap="1" wp14:anchorId="1ECBE32D" wp14:editId="0ED6E95A">
+              <wp:anchor distT="0" distB="0" distL="114300" distR="114300" simplePos="0" relativeHeight="251666432" behindDoc="0" locked="0" layoutInCell="1" allowOverlap="1" wp14:anchorId="0098671F" wp14:editId="71B8ADC8">
                 <wp:simplePos x="0" y="0"/>
                 <wp:positionH relativeFrom="column">
                   <wp:posOffset>0</wp:posOffset>
@@ -7694,12 +7687,11 @@
         <w:rPr>
           <w:rFonts w:ascii="Times New Roman" w:hAnsi="Times New Roman" w:cs="Times New Roman"/>
           <w:noProof/>
-          <w:lang w:eastAsia="zh-CN"/>
         </w:rPr>
         <mc:AlternateContent>
           <mc:Choice Requires="wps">
             <w:drawing>
-              <wp:anchor distT="0" distB="0" distL="114300" distR="114300" simplePos="0" relativeHeight="251667456" behindDoc="0" locked="0" layoutInCell="1" allowOverlap="1">
+              <wp:anchor distT="0" distB="0" distL="114300" distR="114300" simplePos="0" relativeHeight="251667456" behindDoc="0" locked="0" layoutInCell="1" allowOverlap="1" wp14:anchorId="54EFC13A" wp14:editId="0CD49EEC">
                 <wp:simplePos x="0" y="0"/>
                 <wp:positionH relativeFrom="column">
                   <wp:posOffset>223284</wp:posOffset>
@@ -7767,12 +7759,11 @@
         <w:rPr>
           <w:rFonts w:ascii="Times New Roman" w:hAnsi="Times New Roman" w:cs="Times New Roman"/>
           <w:noProof/>
-          <w:lang w:eastAsia="zh-CN"/>
         </w:rPr>
         <mc:AlternateContent>
           <mc:Choice Requires="wps">
             <w:drawing>
-              <wp:anchor distT="0" distB="0" distL="114300" distR="114300" simplePos="0" relativeHeight="251681792" behindDoc="0" locked="0" layoutInCell="1" allowOverlap="1">
+              <wp:anchor distT="0" distB="0" distL="114300" distR="114300" simplePos="0" relativeHeight="251681792" behindDoc="0" locked="0" layoutInCell="1" allowOverlap="1" wp14:anchorId="53E176D6" wp14:editId="0B98C4F0">
                 <wp:simplePos x="0" y="0"/>
                 <wp:positionH relativeFrom="column">
                   <wp:posOffset>491706</wp:posOffset>
@@ -7835,12 +7826,11 @@
         <w:rPr>
           <w:rFonts w:ascii="Times New Roman" w:hAnsi="Times New Roman" w:cs="Times New Roman"/>
           <w:noProof/>
-          <w:lang w:eastAsia="zh-CN"/>
         </w:rPr>
         <mc:AlternateContent>
           <mc:Choice Requires="wps">
             <w:drawing>
-              <wp:anchor distT="0" distB="0" distL="114300" distR="114300" simplePos="0" relativeHeight="251661312" behindDoc="0" locked="0" layoutInCell="1" allowOverlap="1" wp14:anchorId="3D4211F0" wp14:editId="2AB6FA35">
+              <wp:anchor distT="0" distB="0" distL="114300" distR="114300" simplePos="0" relativeHeight="251661312" behindDoc="0" locked="0" layoutInCell="1" allowOverlap="1" wp14:anchorId="7EC7F2D1" wp14:editId="57BB2EA4">
                 <wp:simplePos x="0" y="0"/>
                 <wp:positionH relativeFrom="column">
                   <wp:posOffset>2945765</wp:posOffset>
@@ -7910,12 +7900,11 @@
         <w:rPr>
           <w:rFonts w:ascii="Times New Roman" w:hAnsi="Times New Roman" w:cs="Times New Roman"/>
           <w:noProof/>
-          <w:lang w:eastAsia="zh-CN"/>
         </w:rPr>
         <mc:AlternateContent>
           <mc:Choice Requires="wps">
             <w:drawing>
-              <wp:anchor distT="0" distB="0" distL="114300" distR="114300" simplePos="0" relativeHeight="251670528" behindDoc="0" locked="0" layoutInCell="1" allowOverlap="1" wp14:anchorId="35801C99" wp14:editId="0ED5DB13">
+              <wp:anchor distT="0" distB="0" distL="114300" distR="114300" simplePos="0" relativeHeight="251670528" behindDoc="0" locked="0" layoutInCell="1" allowOverlap="1" wp14:anchorId="42F92704" wp14:editId="6B5A8B55">
                 <wp:simplePos x="0" y="0"/>
                 <wp:positionH relativeFrom="column">
                   <wp:posOffset>53163</wp:posOffset>
@@ -7983,12 +7972,11 @@
         <w:rPr>
           <w:rFonts w:ascii="Times New Roman" w:hAnsi="Times New Roman" w:cs="Times New Roman"/>
           <w:noProof/>
-          <w:lang w:eastAsia="zh-CN"/>
         </w:rPr>
         <mc:AlternateContent>
           <mc:Choice Requires="wps">
             <w:drawing>
-              <wp:anchor distT="0" distB="0" distL="114300" distR="114300" simplePos="0" relativeHeight="251662336" behindDoc="0" locked="0" layoutInCell="1" allowOverlap="1" wp14:anchorId="09DC10B7" wp14:editId="5A79F653">
+              <wp:anchor distT="0" distB="0" distL="114300" distR="114300" simplePos="0" relativeHeight="251662336" behindDoc="0" locked="0" layoutInCell="1" allowOverlap="1" wp14:anchorId="0BA035A4" wp14:editId="1C368E80">
                 <wp:simplePos x="0" y="0"/>
                 <wp:positionH relativeFrom="column">
                   <wp:posOffset>3081729</wp:posOffset>
@@ -8088,12 +8076,11 @@
         <w:rPr>
           <w:rFonts w:ascii="Times New Roman" w:hAnsi="Times New Roman" w:cs="Times New Roman"/>
           <w:noProof/>
-          <w:lang w:eastAsia="zh-CN"/>
         </w:rPr>
         <mc:AlternateContent>
           <mc:Choice Requires="wps">
             <w:drawing>
-              <wp:anchor distT="0" distB="0" distL="114300" distR="114300" simplePos="0" relativeHeight="251669504" behindDoc="0" locked="0" layoutInCell="1" allowOverlap="1" wp14:anchorId="5FF0D563" wp14:editId="353728DB">
+              <wp:anchor distT="0" distB="0" distL="114300" distR="114300" simplePos="0" relativeHeight="251669504" behindDoc="0" locked="0" layoutInCell="1" allowOverlap="1" wp14:anchorId="740587A2" wp14:editId="13314877">
                 <wp:simplePos x="0" y="0"/>
                 <wp:positionH relativeFrom="column">
                   <wp:posOffset>212090</wp:posOffset>
@@ -8153,12 +8140,11 @@
         <w:rPr>
           <w:rFonts w:ascii="Times New Roman" w:hAnsi="Times New Roman" w:cs="Times New Roman"/>
           <w:noProof/>
-          <w:lang w:eastAsia="zh-CN"/>
         </w:rPr>
         <mc:AlternateContent>
           <mc:Choice Requires="wps">
             <w:drawing>
-              <wp:anchor distT="0" distB="0" distL="114300" distR="114300" simplePos="0" relativeHeight="251668480" behindDoc="0" locked="0" layoutInCell="1" allowOverlap="1" wp14:anchorId="202736FF" wp14:editId="1B759B85">
+              <wp:anchor distT="0" distB="0" distL="114300" distR="114300" simplePos="0" relativeHeight="251668480" behindDoc="0" locked="0" layoutInCell="1" allowOverlap="1" wp14:anchorId="64B5C562" wp14:editId="2C623DBC">
                 <wp:simplePos x="0" y="0"/>
                 <wp:positionH relativeFrom="column">
                   <wp:posOffset>-5715</wp:posOffset>
@@ -8226,12 +8212,11 @@
         <w:rPr>
           <w:rFonts w:ascii="Times New Roman" w:hAnsi="Times New Roman" w:cs="Times New Roman"/>
           <w:noProof/>
-          <w:lang w:eastAsia="zh-CN"/>
         </w:rPr>
         <mc:AlternateContent>
           <mc:Choice Requires="wps">
             <w:drawing>
-              <wp:anchor distT="0" distB="0" distL="114300" distR="114300" simplePos="0" relativeHeight="251682816" behindDoc="0" locked="0" layoutInCell="1" allowOverlap="1">
+              <wp:anchor distT="0" distB="0" distL="114300" distR="114300" simplePos="0" relativeHeight="251682816" behindDoc="0" locked="0" layoutInCell="1" allowOverlap="1" wp14:anchorId="4FE715CF" wp14:editId="6F3C8F19">
                 <wp:simplePos x="0" y="0"/>
                 <wp:positionH relativeFrom="column">
                   <wp:posOffset>491706</wp:posOffset>
@@ -8305,12 +8290,11 @@
         <w:rPr>
           <w:rFonts w:ascii="Times New Roman" w:hAnsi="Times New Roman" w:cs="Times New Roman"/>
           <w:noProof/>
-          <w:lang w:eastAsia="zh-CN"/>
         </w:rPr>
         <mc:AlternateContent>
           <mc:Choice Requires="wps">
             <w:drawing>
-              <wp:anchor distT="0" distB="0" distL="114300" distR="114300" simplePos="0" relativeHeight="251665408" behindDoc="0" locked="0" layoutInCell="1" allowOverlap="1">
+              <wp:anchor distT="0" distB="0" distL="114300" distR="114300" simplePos="0" relativeHeight="251665408" behindDoc="0" locked="0" layoutInCell="1" allowOverlap="1" wp14:anchorId="014A9750" wp14:editId="259B9AD3">
                 <wp:simplePos x="0" y="0"/>
                 <wp:positionH relativeFrom="column">
                   <wp:posOffset>3944679</wp:posOffset>
@@ -8381,12 +8365,11 @@
         <w:rPr>
           <w:rFonts w:ascii="Times New Roman" w:hAnsi="Times New Roman" w:cs="Times New Roman"/>
           <w:noProof/>
-          <w:lang w:eastAsia="zh-CN"/>
         </w:rPr>
         <mc:AlternateContent>
           <mc:Choice Requires="wps">
             <w:drawing>
-              <wp:anchor distT="0" distB="0" distL="114300" distR="114300" simplePos="0" relativeHeight="251663360" behindDoc="0" locked="0" layoutInCell="1" allowOverlap="1" wp14:anchorId="764B63F2" wp14:editId="4546399F">
+              <wp:anchor distT="0" distB="0" distL="114300" distR="114300" simplePos="0" relativeHeight="251663360" behindDoc="0" locked="0" layoutInCell="1" allowOverlap="1" wp14:anchorId="5D8F646C" wp14:editId="610C6B6C">
                 <wp:simplePos x="0" y="0"/>
                 <wp:positionH relativeFrom="column">
                   <wp:posOffset>3274695</wp:posOffset>
@@ -8457,12 +8440,11 @@
         <w:rPr>
           <w:rFonts w:ascii="Times New Roman" w:hAnsi="Times New Roman" w:cs="Times New Roman"/>
           <w:noProof/>
-          <w:lang w:eastAsia="zh-CN"/>
         </w:rPr>
         <mc:AlternateContent>
           <mc:Choice Requires="wps">
             <w:drawing>
-              <wp:anchor distT="0" distB="0" distL="114300" distR="114300" simplePos="0" relativeHeight="251664384" behindDoc="0" locked="0" layoutInCell="1" allowOverlap="1" wp14:anchorId="343DB65B" wp14:editId="3E899C19">
+              <wp:anchor distT="0" distB="0" distL="114300" distR="114300" simplePos="0" relativeHeight="251664384" behindDoc="0" locked="0" layoutInCell="1" allowOverlap="1" wp14:anchorId="3481EAD9" wp14:editId="771B4DC9">
                 <wp:simplePos x="0" y="0"/>
                 <wp:positionH relativeFrom="column">
                   <wp:posOffset>3486785</wp:posOffset>
@@ -8559,12 +8541,11 @@
         <w:rPr>
           <w:rFonts w:ascii="Times New Roman" w:hAnsi="Times New Roman" w:cs="Times New Roman"/>
           <w:noProof/>
-          <w:lang w:eastAsia="zh-CN"/>
         </w:rPr>
         <mc:AlternateContent>
           <mc:Choice Requires="wps">
             <w:drawing>
-              <wp:anchor distT="0" distB="0" distL="114300" distR="114300" simplePos="0" relativeHeight="251676672" behindDoc="0" locked="0" layoutInCell="1" allowOverlap="1" wp14:anchorId="178BEFA8" wp14:editId="6E75B215">
+              <wp:anchor distT="0" distB="0" distL="114300" distR="114300" simplePos="0" relativeHeight="251676672" behindDoc="0" locked="0" layoutInCell="1" allowOverlap="1" wp14:anchorId="6D8418BE" wp14:editId="7FB6339F">
                 <wp:simplePos x="0" y="0"/>
                 <wp:positionH relativeFrom="column">
                   <wp:posOffset>0</wp:posOffset>
@@ -8641,12 +8622,11 @@
         <w:rPr>
           <w:rFonts w:ascii="Times New Roman" w:hAnsi="Times New Roman" w:cs="Times New Roman"/>
           <w:noProof/>
-          <w:lang w:eastAsia="zh-CN"/>
         </w:rPr>
         <mc:AlternateContent>
           <mc:Choice Requires="wps">
             <w:drawing>
-              <wp:anchor distT="0" distB="0" distL="114300" distR="114300" simplePos="0" relativeHeight="251677696" behindDoc="0" locked="0" layoutInCell="1" allowOverlap="1" wp14:anchorId="324932F5" wp14:editId="3D34A81D">
+              <wp:anchor distT="0" distB="0" distL="114300" distR="114300" simplePos="0" relativeHeight="251677696" behindDoc="0" locked="0" layoutInCell="1" allowOverlap="1" wp14:anchorId="0BE74BAF" wp14:editId="434F21DC">
                 <wp:simplePos x="0" y="0"/>
                 <wp:positionH relativeFrom="column">
                   <wp:posOffset>223284</wp:posOffset>
@@ -8714,12 +8694,11 @@
         <w:rPr>
           <w:rFonts w:ascii="Times New Roman" w:hAnsi="Times New Roman" w:cs="Times New Roman"/>
           <w:noProof/>
-          <w:lang w:eastAsia="zh-CN"/>
         </w:rPr>
         <mc:AlternateContent>
           <mc:Choice Requires="wps">
             <w:drawing>
-              <wp:anchor distT="0" distB="0" distL="114300" distR="114300" simplePos="0" relativeHeight="251680768" behindDoc="0" locked="0" layoutInCell="1" allowOverlap="1" wp14:anchorId="28222279" wp14:editId="40914FCD">
+              <wp:anchor distT="0" distB="0" distL="114300" distR="114300" simplePos="0" relativeHeight="251680768" behindDoc="0" locked="0" layoutInCell="1" allowOverlap="1" wp14:anchorId="4DD2D1FB" wp14:editId="2BCE7AF4">
                 <wp:simplePos x="0" y="0"/>
                 <wp:positionH relativeFrom="column">
                   <wp:posOffset>53163</wp:posOffset>
@@ -8787,12 +8766,11 @@
         <w:rPr>
           <w:rFonts w:ascii="Times New Roman" w:hAnsi="Times New Roman" w:cs="Times New Roman"/>
           <w:noProof/>
-          <w:lang w:eastAsia="zh-CN"/>
         </w:rPr>
         <mc:AlternateContent>
           <mc:Choice Requires="wps">
             <w:drawing>
-              <wp:anchor distT="0" distB="0" distL="114300" distR="114300" simplePos="0" relativeHeight="251679744" behindDoc="0" locked="0" layoutInCell="1" allowOverlap="1" wp14:anchorId="581A1653" wp14:editId="7BD76057">
+              <wp:anchor distT="0" distB="0" distL="114300" distR="114300" simplePos="0" relativeHeight="251679744" behindDoc="0" locked="0" layoutInCell="1" allowOverlap="1" wp14:anchorId="2B4FA448" wp14:editId="295E1621">
                 <wp:simplePos x="0" y="0"/>
                 <wp:positionH relativeFrom="column">
                   <wp:posOffset>212090</wp:posOffset>
@@ -8852,12 +8830,11 @@
         <w:rPr>
           <w:rFonts w:ascii="Times New Roman" w:hAnsi="Times New Roman" w:cs="Times New Roman"/>
           <w:noProof/>
-          <w:lang w:eastAsia="zh-CN"/>
         </w:rPr>
         <mc:AlternateContent>
           <mc:Choice Requires="wps">
             <w:drawing>
-              <wp:anchor distT="0" distB="0" distL="114300" distR="114300" simplePos="0" relativeHeight="251678720" behindDoc="0" locked="0" layoutInCell="1" allowOverlap="1" wp14:anchorId="1097E2EB" wp14:editId="2DE907D8">
+              <wp:anchor distT="0" distB="0" distL="114300" distR="114300" simplePos="0" relativeHeight="251678720" behindDoc="0" locked="0" layoutInCell="1" allowOverlap="1" wp14:anchorId="1983BDC4" wp14:editId="6E13D082">
                 <wp:simplePos x="0" y="0"/>
                 <wp:positionH relativeFrom="column">
                   <wp:posOffset>-5715</wp:posOffset>
@@ -9217,21 +9194,7 @@
         <w:rPr>
           <w:rFonts w:ascii="Times New Roman" w:hAnsi="Times New Roman" w:cs="Times New Roman"/>
         </w:rPr>
-        <w:t xml:space="preserve"> </w:t>
-      </w:r>
-      <w:proofErr w:type="gramStart"/>
-      <w:r>
-        <w:rPr>
-          <w:rFonts w:ascii="Times New Roman" w:hAnsi="Times New Roman" w:cs="Times New Roman"/>
-        </w:rPr>
-        <w:t>Lastly</w:t>
-      </w:r>
-      <w:proofErr w:type="gramEnd"/>
-      <w:r>
-        <w:rPr>
-          <w:rFonts w:ascii="Times New Roman" w:hAnsi="Times New Roman" w:cs="Times New Roman"/>
-        </w:rPr>
-        <w:t>, scalability is associated with the sheer n</w:t>
+        <w:t xml:space="preserve"> Lastly, scalability is associated with the sheer n</w:t>
       </w:r>
       <w:r>
         <w:rPr>
@@ -9951,8 +9914,6 @@
         </w:rPr>
         <w:t xml:space="preserve"> first week of March</w:t>
       </w:r>
-      <w:bookmarkStart w:id="0" w:name="_GoBack"/>
-      <w:bookmarkEnd w:id="0"/>
       <w:r>
         <w:rPr>
           <w:rFonts w:ascii="Times New Roman" w:hAnsi="Times New Roman" w:cs="Times New Roman"/>
@@ -11021,7 +10982,7 @@
                 <w:sz w:val="22"/>
                 <w:szCs w:val="22"/>
               </w:rPr>
-              <w:t>Intermediate</w:t>
+              <w:t>Final</w:t>
             </w:r>
           </w:p>
         </w:tc>
@@ -11071,13 +11032,13 @@
               <w:rPr>
                 <w:rFonts w:ascii="Times New Roman" w:hAnsi="Times New Roman" w:cs="Times New Roman"/>
               </w:rPr>
-              <w:t>User shall be able to view due dates of all project tasks</w:t>
-            </w:r>
-            <w:r>
-              <w:rPr>
-                <w:rFonts w:ascii="Times New Roman" w:hAnsi="Times New Roman" w:cs="Times New Roman"/>
-              </w:rPr>
-              <w:t xml:space="preserve"> via calendar</w:t>
+              <w:t xml:space="preserve">User shall be able to view </w:t>
+            </w:r>
+            <w:r>
+              <w:rPr>
+                <w:rFonts w:ascii="Times New Roman" w:hAnsi="Times New Roman" w:cs="Times New Roman"/>
+              </w:rPr>
+              <w:t>calendar</w:t>
             </w:r>
             <w:r>
               <w:rPr>
@@ -12211,8 +12172,9 @@
           <w:color w:val="222222"/>
           <w:shd w:val="clear" w:color="auto" w:fill="FFFFFF"/>
         </w:rPr>
-        <w:t>The a</w:t>
-      </w:r>
+        <w:t xml:space="preserve">The </w:t>
+      </w:r>
+      <w:proofErr w:type="gramStart"/>
       <w:r>
         <w:rPr>
           <w:rStyle w:val="apple-converted-space"/>
@@ -12220,7 +12182,7 @@
           <w:color w:val="222222"/>
           <w:shd w:val="clear" w:color="auto" w:fill="FFFFFF"/>
         </w:rPr>
-        <w:t>ctors</w:t>
+        <w:t>a</w:t>
       </w:r>
       <w:r>
         <w:rPr>
@@ -12229,9 +12191,9 @@
           <w:color w:val="222222"/>
           <w:shd w:val="clear" w:color="auto" w:fill="FFFFFF"/>
         </w:rPr>
-        <w:t xml:space="preserve"> </w:t>
-      </w:r>
-      <w:proofErr w:type="gramStart"/>
+        <w:t>ctors</w:t>
+      </w:r>
+      <w:proofErr w:type="gramEnd"/>
       <w:r>
         <w:rPr>
           <w:rStyle w:val="apple-converted-space"/>
@@ -12239,7 +12201,7 @@
           <w:color w:val="222222"/>
           <w:shd w:val="clear" w:color="auto" w:fill="FFFFFF"/>
         </w:rPr>
-        <w:t>section</w:t>
+        <w:t xml:space="preserve"> section</w:t>
       </w:r>
       <w:r>
         <w:rPr>
@@ -12250,7 +12212,6 @@
         </w:rPr>
         <w:t>,</w:t>
       </w:r>
-      <w:proofErr w:type="gramEnd"/>
       <w:r>
         <w:rPr>
           <w:rStyle w:val="apple-converted-space"/>
@@ -12294,8 +12255,9 @@
           <w:color w:val="222222"/>
           <w:shd w:val="clear" w:color="auto" w:fill="FFFFFF"/>
         </w:rPr>
-        <w:t xml:space="preserve"> The s</w:t>
-      </w:r>
+        <w:t xml:space="preserve"> The </w:t>
+      </w:r>
+      <w:proofErr w:type="gramStart"/>
       <w:r>
         <w:rPr>
           <w:rStyle w:val="apple-converted-space"/>
@@ -12303,7 +12265,7 @@
           <w:color w:val="222222"/>
           <w:shd w:val="clear" w:color="auto" w:fill="FFFFFF"/>
         </w:rPr>
-        <w:t>takeholders</w:t>
+        <w:t>s</w:t>
       </w:r>
       <w:r>
         <w:rPr>
@@ -12312,9 +12274,9 @@
           <w:color w:val="222222"/>
           <w:shd w:val="clear" w:color="auto" w:fill="FFFFFF"/>
         </w:rPr>
-        <w:t xml:space="preserve"> </w:t>
-      </w:r>
-      <w:proofErr w:type="gramStart"/>
+        <w:t>takeholders</w:t>
+      </w:r>
+      <w:proofErr w:type="gramEnd"/>
       <w:r>
         <w:rPr>
           <w:rStyle w:val="apple-converted-space"/>
@@ -12322,7 +12284,7 @@
           <w:color w:val="222222"/>
           <w:shd w:val="clear" w:color="auto" w:fill="FFFFFF"/>
         </w:rPr>
-        <w:t>section</w:t>
+        <w:t xml:space="preserve"> section</w:t>
       </w:r>
       <w:r>
         <w:rPr>
@@ -12333,7 +12295,6 @@
         </w:rPr>
         <w:t>,</w:t>
       </w:r>
-      <w:proofErr w:type="gramEnd"/>
       <w:r>
         <w:rPr>
           <w:rStyle w:val="apple-converted-space"/>
@@ -13966,25 +13927,7 @@
                       <w:sz w:val="22"/>
                       <w:szCs w:val="22"/>
                     </w:rPr>
-                    <w:t xml:space="preserve">3.4 System </w:t>
-                  </w:r>
-                  <w:proofErr w:type="gramStart"/>
-                  <w:r>
-                    <w:rPr>
-                      <w:rFonts w:ascii="Times New Roman" w:hAnsi="Times New Roman" w:cs="Times New Roman"/>
-                      <w:sz w:val="22"/>
-                      <w:szCs w:val="22"/>
-                    </w:rPr>
-                    <w:t>return</w:t>
-                  </w:r>
-                  <w:proofErr w:type="gramEnd"/>
-                  <w:r>
-                    <w:rPr>
-                      <w:rFonts w:ascii="Times New Roman" w:hAnsi="Times New Roman" w:cs="Times New Roman"/>
-                      <w:sz w:val="22"/>
-                      <w:szCs w:val="22"/>
-                    </w:rPr>
-                    <w:t xml:space="preserve"> valid user account details.  </w:t>
+                    <w:t xml:space="preserve">3.4 System return valid user account details.  </w:t>
                   </w:r>
                 </w:p>
               </w:tc>
@@ -19593,27 +19536,7 @@
                       <w:sz w:val="22"/>
                       <w:szCs w:val="22"/>
                     </w:rPr>
-                    <w:t xml:space="preserve">eader will click the project member’s username and provide the basic information and or document that are </w:t>
-                  </w:r>
-                  <w:proofErr w:type="gramStart"/>
-                  <w:r>
-                    <w:rPr>
-                      <w:rFonts w:ascii="Times New Roman" w:hAnsi="Times New Roman" w:cs="Times New Roman"/>
-                      <w:b w:val="0"/>
-                      <w:sz w:val="22"/>
-                      <w:szCs w:val="22"/>
-                    </w:rPr>
-                    <w:t>need</w:t>
-                  </w:r>
-                  <w:proofErr w:type="gramEnd"/>
-                  <w:r>
-                    <w:rPr>
-                      <w:rFonts w:ascii="Times New Roman" w:hAnsi="Times New Roman" w:cs="Times New Roman"/>
-                      <w:b w:val="0"/>
-                      <w:sz w:val="22"/>
-                      <w:szCs w:val="22"/>
-                    </w:rPr>
-                    <w:t xml:space="preserve"> to complete this task</w:t>
+                    <w:t>eader will click the project member’s username and provide the basic information and or document that are need to complete this task</w:t>
                   </w:r>
                   <w:r>
                     <w:rPr>
@@ -23593,7 +23516,6 @@
                       <w:szCs w:val="22"/>
                     </w:rPr>
                   </w:pPr>
-                  <w:proofErr w:type="gramStart"/>
                   <w:r>
                     <w:rPr>
                       <w:rFonts w:ascii="Times New Roman" w:hAnsi="Times New Roman" w:cs="Times New Roman"/>
@@ -23618,7 +23540,6 @@
                     </w:rPr>
                     <w:t>iate SQL statement will executed.</w:t>
                   </w:r>
-                  <w:proofErr w:type="gramEnd"/>
                 </w:p>
                 <w:p>
                   <w:pPr>
@@ -24815,7 +24736,6 @@
                       <w:szCs w:val="22"/>
                     </w:rPr>
                   </w:pPr>
-                  <w:proofErr w:type="gramStart"/>
                   <w:r>
                     <w:rPr>
                       <w:rFonts w:ascii="Times New Roman" w:hAnsi="Times New Roman" w:cs="Times New Roman"/>
@@ -24840,7 +24760,6 @@
                     </w:rPr>
                     <w:t>d.</w:t>
                   </w:r>
-                  <w:proofErr w:type="gramEnd"/>
                   <w:r>
                     <w:rPr>
                       <w:rFonts w:ascii="Times New Roman" w:hAnsi="Times New Roman" w:cs="Times New Roman"/>
@@ -26105,7 +26024,6 @@
                       <w:szCs w:val="22"/>
                     </w:rPr>
                   </w:pPr>
-                  <w:proofErr w:type="gramStart"/>
                   <w:r>
                     <w:rPr>
                       <w:rFonts w:ascii="Times New Roman" w:hAnsi="Times New Roman" w:cs="Times New Roman"/>
@@ -26130,7 +26048,6 @@
                     </w:rPr>
                     <w:t>iate SQL statement will executed.</w:t>
                   </w:r>
-                  <w:proofErr w:type="gramEnd"/>
                 </w:p>
                 <w:p>
                   <w:pPr>
@@ -26690,16 +26607,7 @@
                 <w:sz w:val="22"/>
                 <w:szCs w:val="22"/>
               </w:rPr>
-              <w:t xml:space="preserve">Project Member. </w:t>
-            </w:r>
-            <w:proofErr w:type="gramStart"/>
-            <w:r>
-              <w:rPr>
-                <w:rFonts w:ascii="Times New Roman" w:hAnsi="Times New Roman" w:cs="Times New Roman"/>
-                <w:sz w:val="22"/>
-                <w:szCs w:val="22"/>
-              </w:rPr>
-              <w:t>Which lets the project l</w:t>
+              <w:t>Project Member. Which lets the project l</w:t>
             </w:r>
             <w:r>
               <w:rPr>
@@ -26723,16 +26631,7 @@
                 <w:sz w:val="22"/>
                 <w:szCs w:val="22"/>
               </w:rPr>
-              <w:t>ember.</w:t>
-            </w:r>
-            <w:proofErr w:type="gramEnd"/>
-            <w:r>
-              <w:rPr>
-                <w:rFonts w:ascii="Times New Roman" w:hAnsi="Times New Roman" w:cs="Times New Roman"/>
-                <w:sz w:val="22"/>
-                <w:szCs w:val="22"/>
-              </w:rPr>
-              <w:t xml:space="preserve"> </w:t>
+              <w:t xml:space="preserve">ember. </w:t>
             </w:r>
           </w:p>
         </w:tc>
@@ -28463,7 +28362,6 @@
                       <w:szCs w:val="22"/>
                     </w:rPr>
                   </w:pPr>
-                  <w:proofErr w:type="gramStart"/>
                   <w:r>
                     <w:rPr>
                       <w:rFonts w:ascii="Times New Roman" w:hAnsi="Times New Roman" w:cs="Times New Roman"/>
@@ -28488,7 +28386,6 @@
                     </w:rPr>
                     <w:t>iate SQL statement will executed.</w:t>
                   </w:r>
-                  <w:proofErr w:type="gramEnd"/>
                 </w:p>
                 <w:p>
                   <w:pPr>
@@ -33098,23 +32995,13 @@
                 <w:szCs w:val="22"/>
               </w:rPr>
             </w:pPr>
-            <w:proofErr w:type="gramStart"/>
-            <w:r>
-              <w:rPr>
-                <w:rFonts w:ascii="Times New Roman" w:hAnsi="Times New Roman" w:cs="Times New Roman"/>
-                <w:sz w:val="22"/>
-                <w:szCs w:val="22"/>
-              </w:rPr>
-              <w:t>1.Faulty</w:t>
-            </w:r>
-            <w:proofErr w:type="gramEnd"/>
-            <w:r>
-              <w:rPr>
-                <w:rFonts w:ascii="Times New Roman" w:hAnsi="Times New Roman" w:cs="Times New Roman"/>
-                <w:sz w:val="22"/>
-                <w:szCs w:val="22"/>
-              </w:rPr>
-              <w:t xml:space="preserve"> connection whether database or internet.</w:t>
+            <w:r>
+              <w:rPr>
+                <w:rFonts w:ascii="Times New Roman" w:hAnsi="Times New Roman" w:cs="Times New Roman"/>
+                <w:sz w:val="22"/>
+                <w:szCs w:val="22"/>
+              </w:rPr>
+              <w:t>1.Faulty connection whether database or internet.</w:t>
             </w:r>
           </w:p>
         </w:tc>
@@ -36762,7 +36649,6 @@
                       <w:szCs w:val="22"/>
                     </w:rPr>
                   </w:pPr>
-                  <w:proofErr w:type="gramStart"/>
                   <w:r>
                     <w:rPr>
                       <w:rFonts w:ascii="Times New Roman" w:hAnsi="Times New Roman" w:cs="Times New Roman"/>
@@ -36787,7 +36673,6 @@
                     </w:rPr>
                     <w:t>iate SQL statement will executed.</w:t>
                   </w:r>
-                  <w:proofErr w:type="gramEnd"/>
                 </w:p>
                 <w:p>
                   <w:pPr>
@@ -36952,7 +36837,7 @@
 </file>
 
 <file path=word/endnotes.xml><?xml version="1.0" encoding="utf-8"?>
-<w:endnotes xmlns:wpc="http://schemas.microsoft.com/office/word/2010/wordprocessingCanvas" xmlns:mc="http://schemas.openxmlformats.org/markup-compatibility/2006" xmlns:o="urn:schemas-microsoft-com:office:office" xmlns:r="http://schemas.openxmlformats.org/officeDocument/2006/relationships" xmlns:m="http://schemas.openxmlformats.org/officeDocument/2006/math" xmlns:v="urn:schemas-microsoft-com:vml" xmlns:wp14="http://schemas.microsoft.com/office/word/2010/wordprocessingDrawing" xmlns:wp="http://schemas.openxmlformats.org/drawingml/2006/wordprocessingDrawing" xmlns:w10="urn:schemas-microsoft-com:office:word" xmlns:w="http://schemas.openxmlformats.org/wordprocessingml/2006/main" xmlns:w14="http://schemas.microsoft.com/office/word/2010/wordml" xmlns:wpg="http://schemas.microsoft.com/office/word/2010/wordprocessingGroup" xmlns:wpi="http://schemas.microsoft.com/office/word/2010/wordprocessingInk" xmlns:wne="http://schemas.microsoft.com/office/word/2006/wordml" xmlns:wps="http://schemas.microsoft.com/office/word/2010/wordprocessingShape" mc:Ignorable="w14 wp14">
+<w:endnotes xmlns:wpc="http://schemas.microsoft.com/office/word/2010/wordprocessingCanvas" xmlns:mo="http://schemas.microsoft.com/office/mac/office/2008/main" xmlns:mc="http://schemas.openxmlformats.org/markup-compatibility/2006" xmlns:mv="urn:schemas-microsoft-com:mac:vml" xmlns:o="urn:schemas-microsoft-com:office:office" xmlns:r="http://schemas.openxmlformats.org/officeDocument/2006/relationships" xmlns:m="http://schemas.openxmlformats.org/officeDocument/2006/math" xmlns:v="urn:schemas-microsoft-com:vml" xmlns:wp14="http://schemas.microsoft.com/office/word/2010/wordprocessingDrawing" xmlns:wp="http://schemas.openxmlformats.org/drawingml/2006/wordprocessingDrawing" xmlns:w10="urn:schemas-microsoft-com:office:word" xmlns:w="http://schemas.openxmlformats.org/wordprocessingml/2006/main" xmlns:w14="http://schemas.microsoft.com/office/word/2010/wordml" xmlns:wpg="http://schemas.microsoft.com/office/word/2010/wordprocessingGroup" xmlns:wpi="http://schemas.microsoft.com/office/word/2010/wordprocessingInk" xmlns:wne="http://schemas.microsoft.com/office/word/2006/wordml" xmlns:wps="http://schemas.microsoft.com/office/word/2010/wordprocessingShape" mc:Ignorable="w14 wp14">
   <w:endnote w:type="separator" w:id="-1">
     <w:p>
       <w:r>
@@ -36971,7 +36856,7 @@
 </file>
 
 <file path=word/footer1.xml><?xml version="1.0" encoding="utf-8"?>
-<w:ftr xmlns:wpc="http://schemas.microsoft.com/office/word/2010/wordprocessingCanvas" xmlns:mc="http://schemas.openxmlformats.org/markup-compatibility/2006" xmlns:o="urn:schemas-microsoft-com:office:office" xmlns:r="http://schemas.openxmlformats.org/officeDocument/2006/relationships" xmlns:m="http://schemas.openxmlformats.org/officeDocument/2006/math" xmlns:v="urn:schemas-microsoft-com:vml" xmlns:wp14="http://schemas.microsoft.com/office/word/2010/wordprocessingDrawing" xmlns:wp="http://schemas.openxmlformats.org/drawingml/2006/wordprocessingDrawing" xmlns:w10="urn:schemas-microsoft-com:office:word" xmlns:w="http://schemas.openxmlformats.org/wordprocessingml/2006/main" xmlns:w14="http://schemas.microsoft.com/office/word/2010/wordml" xmlns:wpg="http://schemas.microsoft.com/office/word/2010/wordprocessingGroup" xmlns:wpi="http://schemas.microsoft.com/office/word/2010/wordprocessingInk" xmlns:wne="http://schemas.microsoft.com/office/word/2006/wordml" xmlns:wps="http://schemas.microsoft.com/office/word/2010/wordprocessingShape" mc:Ignorable="w14 wp14">
+<w:ftr xmlns:wpc="http://schemas.microsoft.com/office/word/2010/wordprocessingCanvas" xmlns:mo="http://schemas.microsoft.com/office/mac/office/2008/main" xmlns:mc="http://schemas.openxmlformats.org/markup-compatibility/2006" xmlns:mv="urn:schemas-microsoft-com:mac:vml" xmlns:o="urn:schemas-microsoft-com:office:office" xmlns:r="http://schemas.openxmlformats.org/officeDocument/2006/relationships" xmlns:m="http://schemas.openxmlformats.org/officeDocument/2006/math" xmlns:v="urn:schemas-microsoft-com:vml" xmlns:wp14="http://schemas.microsoft.com/office/word/2010/wordprocessingDrawing" xmlns:wp="http://schemas.openxmlformats.org/drawingml/2006/wordprocessingDrawing" xmlns:w10="urn:schemas-microsoft-com:office:word" xmlns:w="http://schemas.openxmlformats.org/wordprocessingml/2006/main" xmlns:w14="http://schemas.microsoft.com/office/word/2010/wordml" xmlns:wpg="http://schemas.microsoft.com/office/word/2010/wordprocessingGroup" xmlns:wpi="http://schemas.microsoft.com/office/word/2010/wordprocessingInk" xmlns:wne="http://schemas.microsoft.com/office/word/2006/wordml" xmlns:wps="http://schemas.microsoft.com/office/word/2010/wordprocessingShape" mc:Ignorable="w14 wp14">
   <w:sdt>
     <w:sdtPr>
       <w:id w:val="-503746720"/>
@@ -37003,7 +36888,7 @@
 </file>
 
 <file path=word/footer2.xml><?xml version="1.0" encoding="utf-8"?>
-<w:ftr xmlns:wpc="http://schemas.microsoft.com/office/word/2010/wordprocessingCanvas" xmlns:mc="http://schemas.openxmlformats.org/markup-compatibility/2006" xmlns:o="urn:schemas-microsoft-com:office:office" xmlns:r="http://schemas.openxmlformats.org/officeDocument/2006/relationships" xmlns:m="http://schemas.openxmlformats.org/officeDocument/2006/math" xmlns:v="urn:schemas-microsoft-com:vml" xmlns:wp14="http://schemas.microsoft.com/office/word/2010/wordprocessingDrawing" xmlns:wp="http://schemas.openxmlformats.org/drawingml/2006/wordprocessingDrawing" xmlns:w10="urn:schemas-microsoft-com:office:word" xmlns:w="http://schemas.openxmlformats.org/wordprocessingml/2006/main" xmlns:w14="http://schemas.microsoft.com/office/word/2010/wordml" xmlns:wpg="http://schemas.microsoft.com/office/word/2010/wordprocessingGroup" xmlns:wpi="http://schemas.microsoft.com/office/word/2010/wordprocessingInk" xmlns:wne="http://schemas.microsoft.com/office/word/2006/wordml" xmlns:wps="http://schemas.microsoft.com/office/word/2010/wordprocessingShape" mc:Ignorable="w14 wp14">
+<w:ftr xmlns:wpc="http://schemas.microsoft.com/office/word/2010/wordprocessingCanvas" xmlns:mo="http://schemas.microsoft.com/office/mac/office/2008/main" xmlns:mc="http://schemas.openxmlformats.org/markup-compatibility/2006" xmlns:mv="urn:schemas-microsoft-com:mac:vml" xmlns:o="urn:schemas-microsoft-com:office:office" xmlns:r="http://schemas.openxmlformats.org/officeDocument/2006/relationships" xmlns:m="http://schemas.openxmlformats.org/officeDocument/2006/math" xmlns:v="urn:schemas-microsoft-com:vml" xmlns:wp14="http://schemas.microsoft.com/office/word/2010/wordprocessingDrawing" xmlns:wp="http://schemas.openxmlformats.org/drawingml/2006/wordprocessingDrawing" xmlns:w10="urn:schemas-microsoft-com:office:word" xmlns:w="http://schemas.openxmlformats.org/wordprocessingml/2006/main" xmlns:w14="http://schemas.microsoft.com/office/word/2010/wordml" xmlns:wpg="http://schemas.microsoft.com/office/word/2010/wordprocessingGroup" xmlns:wpi="http://schemas.microsoft.com/office/word/2010/wordprocessingInk" xmlns:wne="http://schemas.microsoft.com/office/word/2006/wordml" xmlns:wps="http://schemas.microsoft.com/office/word/2010/wordprocessingShape" mc:Ignorable="w14 wp14">
   <w:p>
     <w:pPr>
       <w:pStyle w:val="Footer"/>
@@ -37031,7 +36916,7 @@
 </file>
 
 <file path=word/footer3.xml><?xml version="1.0" encoding="utf-8"?>
-<w:ftr xmlns:wpc="http://schemas.microsoft.com/office/word/2010/wordprocessingCanvas" xmlns:mc="http://schemas.openxmlformats.org/markup-compatibility/2006" xmlns:o="urn:schemas-microsoft-com:office:office" xmlns:r="http://schemas.openxmlformats.org/officeDocument/2006/relationships" xmlns:m="http://schemas.openxmlformats.org/officeDocument/2006/math" xmlns:v="urn:schemas-microsoft-com:vml" xmlns:wp14="http://schemas.microsoft.com/office/word/2010/wordprocessingDrawing" xmlns:wp="http://schemas.openxmlformats.org/drawingml/2006/wordprocessingDrawing" xmlns:w10="urn:schemas-microsoft-com:office:word" xmlns:w="http://schemas.openxmlformats.org/wordprocessingml/2006/main" xmlns:w14="http://schemas.microsoft.com/office/word/2010/wordml" xmlns:wpg="http://schemas.microsoft.com/office/word/2010/wordprocessingGroup" xmlns:wpi="http://schemas.microsoft.com/office/word/2010/wordprocessingInk" xmlns:wne="http://schemas.microsoft.com/office/word/2006/wordml" xmlns:wps="http://schemas.microsoft.com/office/word/2010/wordprocessingShape" mc:Ignorable="w14 wp14">
+<w:ftr xmlns:wpc="http://schemas.microsoft.com/office/word/2010/wordprocessingCanvas" xmlns:mo="http://schemas.microsoft.com/office/mac/office/2008/main" xmlns:mc="http://schemas.openxmlformats.org/markup-compatibility/2006" xmlns:mv="urn:schemas-microsoft-com:mac:vml" xmlns:o="urn:schemas-microsoft-com:office:office" xmlns:r="http://schemas.openxmlformats.org/officeDocument/2006/relationships" xmlns:m="http://schemas.openxmlformats.org/officeDocument/2006/math" xmlns:v="urn:schemas-microsoft-com:vml" xmlns:wp14="http://schemas.microsoft.com/office/word/2010/wordprocessingDrawing" xmlns:wp="http://schemas.openxmlformats.org/drawingml/2006/wordprocessingDrawing" xmlns:w10="urn:schemas-microsoft-com:office:word" xmlns:w="http://schemas.openxmlformats.org/wordprocessingml/2006/main" xmlns:w14="http://schemas.microsoft.com/office/word/2010/wordml" xmlns:wpg="http://schemas.microsoft.com/office/word/2010/wordprocessingGroup" xmlns:wpi="http://schemas.microsoft.com/office/word/2010/wordprocessingInk" xmlns:wne="http://schemas.microsoft.com/office/word/2006/wordml" xmlns:wps="http://schemas.microsoft.com/office/word/2010/wordprocessingShape" mc:Ignorable="w14 wp14">
   <w:p>
     <w:pPr>
       <w:pStyle w:val="Footer"/>
@@ -37054,7 +36939,7 @@
 </file>
 
 <file path=word/footer4.xml><?xml version="1.0" encoding="utf-8"?>
-<w:ftr xmlns:wpc="http://schemas.microsoft.com/office/word/2010/wordprocessingCanvas" xmlns:mc="http://schemas.openxmlformats.org/markup-compatibility/2006" xmlns:o="urn:schemas-microsoft-com:office:office" xmlns:r="http://schemas.openxmlformats.org/officeDocument/2006/relationships" xmlns:m="http://schemas.openxmlformats.org/officeDocument/2006/math" xmlns:v="urn:schemas-microsoft-com:vml" xmlns:wp14="http://schemas.microsoft.com/office/word/2010/wordprocessingDrawing" xmlns:wp="http://schemas.openxmlformats.org/drawingml/2006/wordprocessingDrawing" xmlns:w10="urn:schemas-microsoft-com:office:word" xmlns:w="http://schemas.openxmlformats.org/wordprocessingml/2006/main" xmlns:w14="http://schemas.microsoft.com/office/word/2010/wordml" xmlns:wpg="http://schemas.microsoft.com/office/word/2010/wordprocessingGroup" xmlns:wpi="http://schemas.microsoft.com/office/word/2010/wordprocessingInk" xmlns:wne="http://schemas.microsoft.com/office/word/2006/wordml" xmlns:wps="http://schemas.microsoft.com/office/word/2010/wordprocessingShape" mc:Ignorable="w14 wp14">
+<w:ftr xmlns:wpc="http://schemas.microsoft.com/office/word/2010/wordprocessingCanvas" xmlns:mo="http://schemas.microsoft.com/office/mac/office/2008/main" xmlns:mc="http://schemas.openxmlformats.org/markup-compatibility/2006" xmlns:mv="urn:schemas-microsoft-com:mac:vml" xmlns:o="urn:schemas-microsoft-com:office:office" xmlns:r="http://schemas.openxmlformats.org/officeDocument/2006/relationships" xmlns:m="http://schemas.openxmlformats.org/officeDocument/2006/math" xmlns:v="urn:schemas-microsoft-com:vml" xmlns:wp14="http://schemas.microsoft.com/office/word/2010/wordprocessingDrawing" xmlns:wp="http://schemas.openxmlformats.org/drawingml/2006/wordprocessingDrawing" xmlns:w10="urn:schemas-microsoft-com:office:word" xmlns:w="http://schemas.openxmlformats.org/wordprocessingml/2006/main" xmlns:w14="http://schemas.microsoft.com/office/word/2010/wordml" xmlns:wpg="http://schemas.microsoft.com/office/word/2010/wordprocessingGroup" xmlns:wpi="http://schemas.microsoft.com/office/word/2010/wordprocessingInk" xmlns:wne="http://schemas.microsoft.com/office/word/2006/wordml" xmlns:wps="http://schemas.microsoft.com/office/word/2010/wordprocessingShape" mc:Ignorable="w14 wp14">
   <w:p>
     <w:pPr>
       <w:pStyle w:val="Footer"/>
@@ -37076,7 +36961,7 @@
 </file>
 
 <file path=word/footer5.xml><?xml version="1.0" encoding="utf-8"?>
-<w:ftr xmlns:wpc="http://schemas.microsoft.com/office/word/2010/wordprocessingCanvas" xmlns:mc="http://schemas.openxmlformats.org/markup-compatibility/2006" xmlns:o="urn:schemas-microsoft-com:office:office" xmlns:r="http://schemas.openxmlformats.org/officeDocument/2006/relationships" xmlns:m="http://schemas.openxmlformats.org/officeDocument/2006/math" xmlns:v="urn:schemas-microsoft-com:vml" xmlns:wp14="http://schemas.microsoft.com/office/word/2010/wordprocessingDrawing" xmlns:wp="http://schemas.openxmlformats.org/drawingml/2006/wordprocessingDrawing" xmlns:w10="urn:schemas-microsoft-com:office:word" xmlns:w="http://schemas.openxmlformats.org/wordprocessingml/2006/main" xmlns:w14="http://schemas.microsoft.com/office/word/2010/wordml" xmlns:wpg="http://schemas.microsoft.com/office/word/2010/wordprocessingGroup" xmlns:wpi="http://schemas.microsoft.com/office/word/2010/wordprocessingInk" xmlns:wne="http://schemas.microsoft.com/office/word/2006/wordml" xmlns:wps="http://schemas.microsoft.com/office/word/2010/wordprocessingShape" mc:Ignorable="w14 wp14">
+<w:ftr xmlns:wpc="http://schemas.microsoft.com/office/word/2010/wordprocessingCanvas" xmlns:mo="http://schemas.microsoft.com/office/mac/office/2008/main" xmlns:mc="http://schemas.openxmlformats.org/markup-compatibility/2006" xmlns:mv="urn:schemas-microsoft-com:mac:vml" xmlns:o="urn:schemas-microsoft-com:office:office" xmlns:r="http://schemas.openxmlformats.org/officeDocument/2006/relationships" xmlns:m="http://schemas.openxmlformats.org/officeDocument/2006/math" xmlns:v="urn:schemas-microsoft-com:vml" xmlns:wp14="http://schemas.microsoft.com/office/word/2010/wordprocessingDrawing" xmlns:wp="http://schemas.openxmlformats.org/drawingml/2006/wordprocessingDrawing" xmlns:w10="urn:schemas-microsoft-com:office:word" xmlns:w="http://schemas.openxmlformats.org/wordprocessingml/2006/main" xmlns:w14="http://schemas.microsoft.com/office/word/2010/wordml" xmlns:wpg="http://schemas.microsoft.com/office/word/2010/wordprocessingGroup" xmlns:wpi="http://schemas.microsoft.com/office/word/2010/wordprocessingInk" xmlns:wne="http://schemas.microsoft.com/office/word/2006/wordml" xmlns:wps="http://schemas.microsoft.com/office/word/2010/wordprocessingShape" mc:Ignorable="w14 wp14">
   <w:sdt>
     <w:sdtPr>
       <w:id w:val="-477381375"/>
@@ -37130,7 +37015,7 @@
 </file>
 
 <file path=word/footer6.xml><?xml version="1.0" encoding="utf-8"?>
-<w:ftr xmlns:wpc="http://schemas.microsoft.com/office/word/2010/wordprocessingCanvas" xmlns:mc="http://schemas.openxmlformats.org/markup-compatibility/2006" xmlns:o="urn:schemas-microsoft-com:office:office" xmlns:r="http://schemas.openxmlformats.org/officeDocument/2006/relationships" xmlns:m="http://schemas.openxmlformats.org/officeDocument/2006/math" xmlns:v="urn:schemas-microsoft-com:vml" xmlns:wp14="http://schemas.microsoft.com/office/word/2010/wordprocessingDrawing" xmlns:wp="http://schemas.openxmlformats.org/drawingml/2006/wordprocessingDrawing" xmlns:w10="urn:schemas-microsoft-com:office:word" xmlns:w="http://schemas.openxmlformats.org/wordprocessingml/2006/main" xmlns:w14="http://schemas.microsoft.com/office/word/2010/wordml" xmlns:wpg="http://schemas.microsoft.com/office/word/2010/wordprocessingGroup" xmlns:wpi="http://schemas.microsoft.com/office/word/2010/wordprocessingInk" xmlns:wne="http://schemas.microsoft.com/office/word/2006/wordml" xmlns:wps="http://schemas.microsoft.com/office/word/2010/wordprocessingShape" mc:Ignorable="w14 wp14">
+<w:ftr xmlns:wpc="http://schemas.microsoft.com/office/word/2010/wordprocessingCanvas" xmlns:mo="http://schemas.microsoft.com/office/mac/office/2008/main" xmlns:mc="http://schemas.openxmlformats.org/markup-compatibility/2006" xmlns:mv="urn:schemas-microsoft-com:mac:vml" xmlns:o="urn:schemas-microsoft-com:office:office" xmlns:r="http://schemas.openxmlformats.org/officeDocument/2006/relationships" xmlns:m="http://schemas.openxmlformats.org/officeDocument/2006/math" xmlns:v="urn:schemas-microsoft-com:vml" xmlns:wp14="http://schemas.microsoft.com/office/word/2010/wordprocessingDrawing" xmlns:wp="http://schemas.openxmlformats.org/drawingml/2006/wordprocessingDrawing" xmlns:w10="urn:schemas-microsoft-com:office:word" xmlns:w="http://schemas.openxmlformats.org/wordprocessingml/2006/main" xmlns:w14="http://schemas.microsoft.com/office/word/2010/wordml" xmlns:wpg="http://schemas.microsoft.com/office/word/2010/wordprocessingGroup" xmlns:wpi="http://schemas.microsoft.com/office/word/2010/wordprocessingInk" xmlns:wne="http://schemas.microsoft.com/office/word/2006/wordml" xmlns:wps="http://schemas.microsoft.com/office/word/2010/wordprocessingShape" mc:Ignorable="w14 wp14">
   <w:sdt>
     <w:sdtPr>
       <w:id w:val="892620363"/>
@@ -37163,7 +37048,7 @@
           <w:rPr>
             <w:noProof/>
           </w:rPr>
-          <w:t>4</w:t>
+          <w:t>1</w:t>
         </w:r>
         <w:r>
           <w:rPr>
@@ -37184,7 +37069,7 @@
 </file>
 
 <file path=word/footer7.xml><?xml version="1.0" encoding="utf-8"?>
-<w:ftr xmlns:wpc="http://schemas.microsoft.com/office/word/2010/wordprocessingCanvas" xmlns:mc="http://schemas.openxmlformats.org/markup-compatibility/2006" xmlns:o="urn:schemas-microsoft-com:office:office" xmlns:r="http://schemas.openxmlformats.org/officeDocument/2006/relationships" xmlns:m="http://schemas.openxmlformats.org/officeDocument/2006/math" xmlns:v="urn:schemas-microsoft-com:vml" xmlns:wp14="http://schemas.microsoft.com/office/word/2010/wordprocessingDrawing" xmlns:wp="http://schemas.openxmlformats.org/drawingml/2006/wordprocessingDrawing" xmlns:w10="urn:schemas-microsoft-com:office:word" xmlns:w="http://schemas.openxmlformats.org/wordprocessingml/2006/main" xmlns:w14="http://schemas.microsoft.com/office/word/2010/wordml" xmlns:wpg="http://schemas.microsoft.com/office/word/2010/wordprocessingGroup" xmlns:wpi="http://schemas.microsoft.com/office/word/2010/wordprocessingInk" xmlns:wne="http://schemas.microsoft.com/office/word/2006/wordml" xmlns:wps="http://schemas.microsoft.com/office/word/2010/wordprocessingShape" mc:Ignorable="w14 wp14">
+<w:ftr xmlns:wpc="http://schemas.microsoft.com/office/word/2010/wordprocessingCanvas" xmlns:mo="http://schemas.microsoft.com/office/mac/office/2008/main" xmlns:mc="http://schemas.openxmlformats.org/markup-compatibility/2006" xmlns:mv="urn:schemas-microsoft-com:mac:vml" xmlns:o="urn:schemas-microsoft-com:office:office" xmlns:r="http://schemas.openxmlformats.org/officeDocument/2006/relationships" xmlns:m="http://schemas.openxmlformats.org/officeDocument/2006/math" xmlns:v="urn:schemas-microsoft-com:vml" xmlns:wp14="http://schemas.microsoft.com/office/word/2010/wordprocessingDrawing" xmlns:wp="http://schemas.openxmlformats.org/drawingml/2006/wordprocessingDrawing" xmlns:w10="urn:schemas-microsoft-com:office:word" xmlns:w="http://schemas.openxmlformats.org/wordprocessingml/2006/main" xmlns:w14="http://schemas.microsoft.com/office/word/2010/wordml" xmlns:wpg="http://schemas.microsoft.com/office/word/2010/wordprocessingGroup" xmlns:wpi="http://schemas.microsoft.com/office/word/2010/wordprocessingInk" xmlns:wne="http://schemas.microsoft.com/office/word/2006/wordml" xmlns:wps="http://schemas.microsoft.com/office/word/2010/wordprocessingShape" mc:Ignorable="w14 wp14">
   <w:sdt>
     <w:sdtPr>
       <w:id w:val="-644816347"/>
@@ -37221,7 +37106,7 @@
 </file>
 
 <file path=word/footnotes.xml><?xml version="1.0" encoding="utf-8"?>
-<w:footnotes xmlns:wpc="http://schemas.microsoft.com/office/word/2010/wordprocessingCanvas" xmlns:mc="http://schemas.openxmlformats.org/markup-compatibility/2006" xmlns:o="urn:schemas-microsoft-com:office:office" xmlns:r="http://schemas.openxmlformats.org/officeDocument/2006/relationships" xmlns:m="http://schemas.openxmlformats.org/officeDocument/2006/math" xmlns:v="urn:schemas-microsoft-com:vml" xmlns:wp14="http://schemas.microsoft.com/office/word/2010/wordprocessingDrawing" xmlns:wp="http://schemas.openxmlformats.org/drawingml/2006/wordprocessingDrawing" xmlns:w10="urn:schemas-microsoft-com:office:word" xmlns:w="http://schemas.openxmlformats.org/wordprocessingml/2006/main" xmlns:w14="http://schemas.microsoft.com/office/word/2010/wordml" xmlns:wpg="http://schemas.microsoft.com/office/word/2010/wordprocessingGroup" xmlns:wpi="http://schemas.microsoft.com/office/word/2010/wordprocessingInk" xmlns:wne="http://schemas.microsoft.com/office/word/2006/wordml" xmlns:wps="http://schemas.microsoft.com/office/word/2010/wordprocessingShape" mc:Ignorable="w14 wp14">
+<w:footnotes xmlns:wpc="http://schemas.microsoft.com/office/word/2010/wordprocessingCanvas" xmlns:mo="http://schemas.microsoft.com/office/mac/office/2008/main" xmlns:mc="http://schemas.openxmlformats.org/markup-compatibility/2006" xmlns:mv="urn:schemas-microsoft-com:mac:vml" xmlns:o="urn:schemas-microsoft-com:office:office" xmlns:r="http://schemas.openxmlformats.org/officeDocument/2006/relationships" xmlns:m="http://schemas.openxmlformats.org/officeDocument/2006/math" xmlns:v="urn:schemas-microsoft-com:vml" xmlns:wp14="http://schemas.microsoft.com/office/word/2010/wordprocessingDrawing" xmlns:wp="http://schemas.openxmlformats.org/drawingml/2006/wordprocessingDrawing" xmlns:w10="urn:schemas-microsoft-com:office:word" xmlns:w="http://schemas.openxmlformats.org/wordprocessingml/2006/main" xmlns:w14="http://schemas.microsoft.com/office/word/2010/wordml" xmlns:wpg="http://schemas.microsoft.com/office/word/2010/wordprocessingGroup" xmlns:wpi="http://schemas.microsoft.com/office/word/2010/wordprocessingInk" xmlns:wne="http://schemas.microsoft.com/office/word/2006/wordml" xmlns:wps="http://schemas.microsoft.com/office/word/2010/wordprocessingShape" mc:Ignorable="w14 wp14">
   <w:footnote w:type="separator" w:id="-1">
     <w:p>
       <w:r>
@@ -37240,7 +37125,7 @@
 </file>
 
 <file path=word/header1.xml><?xml version="1.0" encoding="utf-8"?>
-<w:hdr xmlns:wpc="http://schemas.microsoft.com/office/word/2010/wordprocessingCanvas" xmlns:mc="http://schemas.openxmlformats.org/markup-compatibility/2006" xmlns:o="urn:schemas-microsoft-com:office:office" xmlns:r="http://schemas.openxmlformats.org/officeDocument/2006/relationships" xmlns:m="http://schemas.openxmlformats.org/officeDocument/2006/math" xmlns:v="urn:schemas-microsoft-com:vml" xmlns:wp14="http://schemas.microsoft.com/office/word/2010/wordprocessingDrawing" xmlns:wp="http://schemas.openxmlformats.org/drawingml/2006/wordprocessingDrawing" xmlns:w10="urn:schemas-microsoft-com:office:word" xmlns:w="http://schemas.openxmlformats.org/wordprocessingml/2006/main" xmlns:w14="http://schemas.microsoft.com/office/word/2010/wordml" xmlns:wpg="http://schemas.microsoft.com/office/word/2010/wordprocessingGroup" xmlns:wpi="http://schemas.microsoft.com/office/word/2010/wordprocessingInk" xmlns:wne="http://schemas.microsoft.com/office/word/2006/wordml" xmlns:wps="http://schemas.microsoft.com/office/word/2010/wordprocessingShape" mc:Ignorable="w14 wp14">
+<w:hdr xmlns:wpc="http://schemas.microsoft.com/office/word/2010/wordprocessingCanvas" xmlns:mo="http://schemas.microsoft.com/office/mac/office/2008/main" xmlns:mc="http://schemas.openxmlformats.org/markup-compatibility/2006" xmlns:mv="urn:schemas-microsoft-com:mac:vml" xmlns:o="urn:schemas-microsoft-com:office:office" xmlns:r="http://schemas.openxmlformats.org/officeDocument/2006/relationships" xmlns:m="http://schemas.openxmlformats.org/officeDocument/2006/math" xmlns:v="urn:schemas-microsoft-com:vml" xmlns:wp14="http://schemas.microsoft.com/office/word/2010/wordprocessingDrawing" xmlns:wp="http://schemas.openxmlformats.org/drawingml/2006/wordprocessingDrawing" xmlns:w10="urn:schemas-microsoft-com:office:word" xmlns:w="http://schemas.openxmlformats.org/wordprocessingml/2006/main" xmlns:w14="http://schemas.microsoft.com/office/word/2010/wordml" xmlns:wpg="http://schemas.microsoft.com/office/word/2010/wordprocessingGroup" xmlns:wpi="http://schemas.microsoft.com/office/word/2010/wordprocessingInk" xmlns:wne="http://schemas.microsoft.com/office/word/2006/wordml" xmlns:wps="http://schemas.microsoft.com/office/word/2010/wordprocessingShape" mc:Ignorable="w14 wp14">
   <w:p>
     <w:pPr>
       <w:pStyle w:val="Header"/>
@@ -37276,7 +37161,7 @@
 </file>
 
 <file path=word/header2.xml><?xml version="1.0" encoding="utf-8"?>
-<w:hdr xmlns:wpc="http://schemas.microsoft.com/office/word/2010/wordprocessingCanvas" xmlns:mc="http://schemas.openxmlformats.org/markup-compatibility/2006" xmlns:o="urn:schemas-microsoft-com:office:office" xmlns:r="http://schemas.openxmlformats.org/officeDocument/2006/relationships" xmlns:m="http://schemas.openxmlformats.org/officeDocument/2006/math" xmlns:v="urn:schemas-microsoft-com:vml" xmlns:wp14="http://schemas.microsoft.com/office/word/2010/wordprocessingDrawing" xmlns:wp="http://schemas.openxmlformats.org/drawingml/2006/wordprocessingDrawing" xmlns:w10="urn:schemas-microsoft-com:office:word" xmlns:w="http://schemas.openxmlformats.org/wordprocessingml/2006/main" xmlns:w14="http://schemas.microsoft.com/office/word/2010/wordml" xmlns:wpg="http://schemas.microsoft.com/office/word/2010/wordprocessingGroup" xmlns:wpi="http://schemas.microsoft.com/office/word/2010/wordprocessingInk" xmlns:wne="http://schemas.microsoft.com/office/word/2006/wordml" xmlns:wps="http://schemas.microsoft.com/office/word/2010/wordprocessingShape" mc:Ignorable="w14 wp14">
+<w:hdr xmlns:wpc="http://schemas.microsoft.com/office/word/2010/wordprocessingCanvas" xmlns:mo="http://schemas.microsoft.com/office/mac/office/2008/main" xmlns:mc="http://schemas.openxmlformats.org/markup-compatibility/2006" xmlns:mv="urn:schemas-microsoft-com:mac:vml" xmlns:o="urn:schemas-microsoft-com:office:office" xmlns:r="http://schemas.openxmlformats.org/officeDocument/2006/relationships" xmlns:m="http://schemas.openxmlformats.org/officeDocument/2006/math" xmlns:v="urn:schemas-microsoft-com:vml" xmlns:wp14="http://schemas.microsoft.com/office/word/2010/wordprocessingDrawing" xmlns:wp="http://schemas.openxmlformats.org/drawingml/2006/wordprocessingDrawing" xmlns:w10="urn:schemas-microsoft-com:office:word" xmlns:w="http://schemas.openxmlformats.org/wordprocessingml/2006/main" xmlns:w14="http://schemas.microsoft.com/office/word/2010/wordml" xmlns:wpg="http://schemas.microsoft.com/office/word/2010/wordprocessingGroup" xmlns:wpi="http://schemas.microsoft.com/office/word/2010/wordprocessingInk" xmlns:wne="http://schemas.microsoft.com/office/word/2006/wordml" xmlns:wps="http://schemas.microsoft.com/office/word/2010/wordprocessingShape" mc:Ignorable="w14 wp14">
   <w:p>
     <w:pPr>
       <w:pStyle w:val="Header"/>
@@ -37312,7 +37197,7 @@
 </file>
 
 <file path=word/numbering.xml><?xml version="1.0" encoding="utf-8"?>
-<w:numbering xmlns:wpc="http://schemas.microsoft.com/office/word/2010/wordprocessingCanvas" xmlns:mc="http://schemas.openxmlformats.org/markup-compatibility/2006" xmlns:o="urn:schemas-microsoft-com:office:office" xmlns:r="http://schemas.openxmlformats.org/officeDocument/2006/relationships" xmlns:m="http://schemas.openxmlformats.org/officeDocument/2006/math" xmlns:v="urn:schemas-microsoft-com:vml" xmlns:wp14="http://schemas.microsoft.com/office/word/2010/wordprocessingDrawing" xmlns:wp="http://schemas.openxmlformats.org/drawingml/2006/wordprocessingDrawing" xmlns:w10="urn:schemas-microsoft-com:office:word" xmlns:w="http://schemas.openxmlformats.org/wordprocessingml/2006/main" xmlns:w14="http://schemas.microsoft.com/office/word/2010/wordml" xmlns:wpg="http://schemas.microsoft.com/office/word/2010/wordprocessingGroup" xmlns:wpi="http://schemas.microsoft.com/office/word/2010/wordprocessingInk" xmlns:wne="http://schemas.microsoft.com/office/word/2006/wordml" xmlns:wps="http://schemas.microsoft.com/office/word/2010/wordprocessingShape" mc:Ignorable="w14 wp14">
+<w:numbering xmlns:wpc="http://schemas.microsoft.com/office/word/2010/wordprocessingCanvas" xmlns:mo="http://schemas.microsoft.com/office/mac/office/2008/main" xmlns:mc="http://schemas.openxmlformats.org/markup-compatibility/2006" xmlns:mv="urn:schemas-microsoft-com:mac:vml" xmlns:o="urn:schemas-microsoft-com:office:office" xmlns:r="http://schemas.openxmlformats.org/officeDocument/2006/relationships" xmlns:m="http://schemas.openxmlformats.org/officeDocument/2006/math" xmlns:v="urn:schemas-microsoft-com:vml" xmlns:wp14="http://schemas.microsoft.com/office/word/2010/wordprocessingDrawing" xmlns:wp="http://schemas.openxmlformats.org/drawingml/2006/wordprocessingDrawing" xmlns:w10="urn:schemas-microsoft-com:office:word" xmlns:w="http://schemas.openxmlformats.org/wordprocessingml/2006/main" xmlns:w14="http://schemas.microsoft.com/office/word/2010/wordml" xmlns:wpg="http://schemas.microsoft.com/office/word/2010/wordprocessingGroup" xmlns:wpi="http://schemas.microsoft.com/office/word/2010/wordprocessingInk" xmlns:wne="http://schemas.microsoft.com/office/word/2006/wordml" xmlns:wps="http://schemas.microsoft.com/office/word/2010/wordprocessingShape" mc:Ignorable="w14 wp14">
   <w:abstractNum w:abstractNumId="0">
     <w:nsid w:val="02337F83"/>
     <w:multiLevelType w:val="hybridMultilevel"/>
@@ -37793,7 +37678,7 @@
     </w:rPrDefault>
     <w:pPrDefault/>
   </w:docDefaults>
-  <w:latentStyles w:defLockedState="0" w:defUIPriority="99" w:defSemiHidden="1" w:defUnhideWhenUsed="1" w:defQFormat="0" w:count="267">
+  <w:latentStyles w:defLockedState="0" w:defUIPriority="99" w:defSemiHidden="1" w:defUnhideWhenUsed="1" w:defQFormat="0" w:count="276">
     <w:lsdException w:name="Normal" w:semiHidden="0" w:uiPriority="0" w:unhideWhenUsed="0" w:qFormat="1"/>
     <w:lsdException w:name="heading 1" w:semiHidden="0" w:uiPriority="9" w:unhideWhenUsed="0" w:qFormat="1"/>
     <w:lsdException w:name="heading 2" w:uiPriority="9" w:qFormat="1"/>
@@ -37970,12 +37855,19 @@
     <w:tblPr>
       <w:tblStyleRowBandSize w:val="1"/>
       <w:tblStyleColBandSize w:val="1"/>
+      <w:tblInd w:w="0" w:type="dxa"/>
       <w:tblBorders>
         <w:top w:val="single" w:sz="8" w:space="0" w:color="0F6FC6"/>
         <w:left w:val="single" w:sz="8" w:space="0" w:color="0F6FC6"/>
         <w:bottom w:val="single" w:sz="8" w:space="0" w:color="0F6FC6"/>
         <w:right w:val="single" w:sz="8" w:space="0" w:color="0F6FC6"/>
       </w:tblBorders>
+      <w:tblCellMar>
+        <w:top w:w="0" w:type="dxa"/>
+        <w:left w:w="108" w:type="dxa"/>
+        <w:bottom w:w="0" w:type="dxa"/>
+        <w:right w:w="108" w:type="dxa"/>
+      </w:tblCellMar>
     </w:tblPr>
     <w:tblStylePr w:type="firstRow">
       <w:pPr>
@@ -38110,6 +38002,7 @@
     <w:uiPriority w:val="59"/>
     <w:rsid w:val="005734C7"/>
     <w:tblPr>
+      <w:tblInd w:w="0" w:type="dxa"/>
       <w:tblBorders>
         <w:top w:val="single" w:sz="4" w:space="0" w:color="auto"/>
         <w:left w:val="single" w:sz="4" w:space="0" w:color="auto"/>
@@ -38118,6 +38011,12 @@
         <w:insideH w:val="single" w:sz="4" w:space="0" w:color="auto"/>
         <w:insideV w:val="single" w:sz="4" w:space="0" w:color="auto"/>
       </w:tblBorders>
+      <w:tblCellMar>
+        <w:top w:w="0" w:type="dxa"/>
+        <w:left w:w="108" w:type="dxa"/>
+        <w:bottom w:w="0" w:type="dxa"/>
+        <w:right w:w="108" w:type="dxa"/>
+      </w:tblCellMar>
     </w:tblPr>
   </w:style>
   <w:style w:type="table" w:styleId="LightList-Accent2">
@@ -38128,12 +38027,19 @@
     <w:tblPr>
       <w:tblStyleRowBandSize w:val="1"/>
       <w:tblStyleColBandSize w:val="1"/>
+      <w:tblInd w:w="0" w:type="dxa"/>
       <w:tblBorders>
         <w:top w:val="single" w:sz="8" w:space="0" w:color="009DD9" w:themeColor="accent2"/>
         <w:left w:val="single" w:sz="8" w:space="0" w:color="009DD9" w:themeColor="accent2"/>
         <w:bottom w:val="single" w:sz="8" w:space="0" w:color="009DD9" w:themeColor="accent2"/>
         <w:right w:val="single" w:sz="8" w:space="0" w:color="009DD9" w:themeColor="accent2"/>
       </w:tblBorders>
+      <w:tblCellMar>
+        <w:top w:w="0" w:type="dxa"/>
+        <w:left w:w="108" w:type="dxa"/>
+        <w:bottom w:w="0" w:type="dxa"/>
+        <w:right w:w="108" w:type="dxa"/>
+      </w:tblCellMar>
     </w:tblPr>
     <w:tblStylePr w:type="firstRow">
       <w:pPr>
@@ -38223,7 +38129,7 @@
 </file>
 
 <file path=word/stylesWithEffects.xml><?xml version="1.0" encoding="utf-8"?>
-<w:styles xmlns:wpc="http://schemas.microsoft.com/office/word/2010/wordprocessingCanvas" xmlns:mc="http://schemas.openxmlformats.org/markup-compatibility/2006" xmlns:o="urn:schemas-microsoft-com:office:office" xmlns:r="http://schemas.openxmlformats.org/officeDocument/2006/relationships" xmlns:m="http://schemas.openxmlformats.org/officeDocument/2006/math" xmlns:v="urn:schemas-microsoft-com:vml" xmlns:wp14="http://schemas.microsoft.com/office/word/2010/wordprocessingDrawing" xmlns:wp="http://schemas.openxmlformats.org/drawingml/2006/wordprocessingDrawing" xmlns:w10="urn:schemas-microsoft-com:office:word" xmlns:w="http://schemas.openxmlformats.org/wordprocessingml/2006/main" xmlns:w14="http://schemas.microsoft.com/office/word/2010/wordml" xmlns:wpg="http://schemas.microsoft.com/office/word/2010/wordprocessingGroup" xmlns:wpi="http://schemas.microsoft.com/office/word/2010/wordprocessingInk" xmlns:wne="http://schemas.microsoft.com/office/word/2006/wordml" xmlns:wps="http://schemas.microsoft.com/office/word/2010/wordprocessingShape" mc:Ignorable="w14 wp14">
+<w:styles xmlns:wpc="http://schemas.microsoft.com/office/word/2010/wordprocessingCanvas" xmlns:mo="http://schemas.microsoft.com/office/mac/office/2008/main" xmlns:mc="http://schemas.openxmlformats.org/markup-compatibility/2006" xmlns:mv="urn:schemas-microsoft-com:mac:vml" xmlns:o="urn:schemas-microsoft-com:office:office" xmlns:r="http://schemas.openxmlformats.org/officeDocument/2006/relationships" xmlns:m="http://schemas.openxmlformats.org/officeDocument/2006/math" xmlns:v="urn:schemas-microsoft-com:vml" xmlns:wp14="http://schemas.microsoft.com/office/word/2010/wordprocessingDrawing" xmlns:wp="http://schemas.openxmlformats.org/drawingml/2006/wordprocessingDrawing" xmlns:w10="urn:schemas-microsoft-com:office:word" xmlns:w="http://schemas.openxmlformats.org/wordprocessingml/2006/main" xmlns:w14="http://schemas.microsoft.com/office/word/2010/wordml" xmlns:wpg="http://schemas.microsoft.com/office/word/2010/wordprocessingGroup" xmlns:wpi="http://schemas.microsoft.com/office/word/2010/wordprocessingInk" xmlns:wne="http://schemas.microsoft.com/office/word/2006/wordml" xmlns:wps="http://schemas.microsoft.com/office/word/2010/wordprocessingShape" mc:Ignorable="w14 wp14">
   <w:docDefaults>
     <w:rPrDefault>
       <w:rPr>
@@ -38235,7 +38141,7 @@
     </w:rPrDefault>
     <w:pPrDefault/>
   </w:docDefaults>
-  <w:latentStyles w:defLockedState="0" w:defUIPriority="99" w:defSemiHidden="1" w:defUnhideWhenUsed="1" w:defQFormat="0" w:count="267">
+  <w:latentStyles w:defLockedState="0" w:defUIPriority="99" w:defSemiHidden="1" w:defUnhideWhenUsed="1" w:defQFormat="0" w:count="276">
     <w:lsdException w:name="Normal" w:semiHidden="0" w:uiPriority="0" w:unhideWhenUsed="0" w:qFormat="1"/>
     <w:lsdException w:name="heading 1" w:semiHidden="0" w:uiPriority="9" w:unhideWhenUsed="0" w:qFormat="1"/>
     <w:lsdException w:name="heading 2" w:uiPriority="9" w:qFormat="1"/>
@@ -38412,12 +38318,19 @@
     <w:tblPr>
       <w:tblStyleRowBandSize w:val="1"/>
       <w:tblStyleColBandSize w:val="1"/>
+      <w:tblInd w:w="0" w:type="dxa"/>
       <w:tblBorders>
         <w:top w:val="single" w:sz="8" w:space="0" w:color="0F6FC6"/>
         <w:left w:val="single" w:sz="8" w:space="0" w:color="0F6FC6"/>
         <w:bottom w:val="single" w:sz="8" w:space="0" w:color="0F6FC6"/>
         <w:right w:val="single" w:sz="8" w:space="0" w:color="0F6FC6"/>
       </w:tblBorders>
+      <w:tblCellMar>
+        <w:top w:w="0" w:type="dxa"/>
+        <w:left w:w="108" w:type="dxa"/>
+        <w:bottom w:w="0" w:type="dxa"/>
+        <w:right w:w="108" w:type="dxa"/>
+      </w:tblCellMar>
     </w:tblPr>
     <w:tblStylePr w:type="firstRow">
       <w:pPr>
@@ -38552,6 +38465,7 @@
     <w:uiPriority w:val="59"/>
     <w:rsid w:val="005734C7"/>
     <w:tblPr>
+      <w:tblInd w:w="0" w:type="dxa"/>
       <w:tblBorders>
         <w:top w:val="single" w:sz="4" w:space="0" w:color="auto"/>
         <w:left w:val="single" w:sz="4" w:space="0" w:color="auto"/>
@@ -38560,6 +38474,12 @@
         <w:insideH w:val="single" w:sz="4" w:space="0" w:color="auto"/>
         <w:insideV w:val="single" w:sz="4" w:space="0" w:color="auto"/>
       </w:tblBorders>
+      <w:tblCellMar>
+        <w:top w:w="0" w:type="dxa"/>
+        <w:left w:w="108" w:type="dxa"/>
+        <w:bottom w:w="0" w:type="dxa"/>
+        <w:right w:w="108" w:type="dxa"/>
+      </w:tblCellMar>
     </w:tblPr>
   </w:style>
   <w:style w:type="table" w:styleId="LightList-Accent2">
@@ -38570,12 +38490,19 @@
     <w:tblPr>
       <w:tblStyleRowBandSize w:val="1"/>
       <w:tblStyleColBandSize w:val="1"/>
+      <w:tblInd w:w="0" w:type="dxa"/>
       <w:tblBorders>
         <w:top w:val="single" w:sz="8" w:space="0" w:color="009DD9" w:themeColor="accent2"/>
         <w:left w:val="single" w:sz="8" w:space="0" w:color="009DD9" w:themeColor="accent2"/>
         <w:bottom w:val="single" w:sz="8" w:space="0" w:color="009DD9" w:themeColor="accent2"/>
         <w:right w:val="single" w:sz="8" w:space="0" w:color="009DD9" w:themeColor="accent2"/>
       </w:tblBorders>
+      <w:tblCellMar>
+        <w:top w:w="0" w:type="dxa"/>
+        <w:left w:w="108" w:type="dxa"/>
+        <w:bottom w:w="0" w:type="dxa"/>
+        <w:right w:w="108" w:type="dxa"/>
+      </w:tblCellMar>
     </w:tblPr>
     <w:tblStylePr w:type="firstRow">
       <w:pPr>
@@ -38951,7 +38878,7 @@
 </file>
 
 <file path=customXml/itemProps1.xml><?xml version="1.0" encoding="utf-8"?>
-<ds:datastoreItem xmlns:ds="http://schemas.openxmlformats.org/officeDocument/2006/customXml" ds:itemID="{28415A78-B3F2-4709-B88F-015321519FBA}">
+<ds:datastoreItem xmlns:ds="http://schemas.openxmlformats.org/officeDocument/2006/customXml" ds:itemID="{671B7838-84AA-1341-80D3-07C6343485D9}">
   <ds:schemaRefs>
     <ds:schemaRef ds:uri="http://schemas.openxmlformats.org/officeDocument/2006/bibliography"/>
   </ds:schemaRefs>

</xml_diff>

<commit_message>
Made some minor edits in the SRS and test plan. Finished the version 1 of System-User Manual
</commit_message>
<xml_diff>
--- a/Documents/Software Requirements Specifications/Software Requirements Specifications 3.1.docx
+++ b/Documents/Software Requirements Specifications/Software Requirements Specifications 3.1.docx
@@ -5104,8 +5104,6 @@
               </w:rPr>
               <w:t>2.4 and removed section 3.17 under section 3.0</w:t>
             </w:r>
-            <w:bookmarkStart w:id="0" w:name="_GoBack"/>
-            <w:bookmarkEnd w:id="0"/>
           </w:p>
         </w:tc>
         <w:tc>
@@ -5142,25 +5140,13 @@
           <w:sz w:val="40"/>
         </w:rPr>
       </w:pPr>
-    </w:p>
-    <w:p>
-      <w:pPr>
-        <w:tabs>
-          <w:tab w:val="left" w:pos="5679"/>
-        </w:tabs>
-        <w:spacing w:before="240"/>
+      <w:r>
         <w:rPr>
           <w:rFonts w:ascii="Times New Roman" w:hAnsi="Times New Roman" w:cs="Times New Roman"/>
           <w:b/>
           <w:sz w:val="40"/>
         </w:rPr>
-      </w:pPr>
-      <w:r>
-        <w:rPr>
-          <w:rFonts w:ascii="Times New Roman" w:hAnsi="Times New Roman" w:cs="Times New Roman"/>
-          <w:b/>
-          <w:sz w:val="40"/>
-        </w:rPr>
+        <w:lastRenderedPageBreak/>
         <w:t xml:space="preserve">1.0 INTRODUCTION </w:t>
       </w:r>
     </w:p>
@@ -6257,6 +6243,7 @@
           <w:b/>
           <w:sz w:val="40"/>
         </w:rPr>
+        <w:lastRenderedPageBreak/>
         <w:t xml:space="preserve">2.0 PROJECT DESCRIPTION </w:t>
       </w:r>
       <w:r>
@@ -7333,6 +7320,7 @@
           <w:sz w:val="32"/>
           <w:szCs w:val="32"/>
         </w:rPr>
+        <w:lastRenderedPageBreak/>
         <w:t>2</w:t>
       </w:r>
       <w:r>
@@ -7640,7 +7628,7 @@
               </wp:anchor>
             </w:drawing>
           </mc:Choice>
-          <mc:Fallback xmlns:mo="http://schemas.microsoft.com/office/mac/office/2008/main" xmlns:mv="urn:schemas-microsoft-com:mac:vml">
+          <mc:Fallback xmlns:mv="urn:schemas-microsoft-com:mac:vml" xmlns:mo="http://schemas.microsoft.com/office/mac/office/2008/main">
             <w:pict>
               <v:rect id="Rectangle 1" o:spid="_x0000_s1026" style="position:absolute;margin-left:184.15pt;margin-top:11.15pt;width:252pt;height:246.95pt;z-index:251659264;visibility:visible;mso-wrap-style:square;mso-width-percent:0;mso-height-percent:0;mso-wrap-distance-left:9pt;mso-wrap-distance-top:0;mso-wrap-distance-right:9pt;mso-wrap-distance-bottom:0;mso-position-horizontal:absolute;mso-position-horizontal-relative:text;mso-position-vertical:absolute;mso-position-vertical-relative:text;mso-width-percent:0;mso-height-percent:0;mso-width-relative:margin;mso-height-relative:margin;v-text-anchor:middle" o:gfxdata="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" fillcolor="white [3201]" strokecolor="#0f6fc6 [3204]" strokeweight="2pt"/>
             </w:pict>
@@ -7874,7 +7862,7 @@
               </wp:anchor>
             </w:drawing>
           </mc:Choice>
-          <mc:Fallback xmlns:mo="http://schemas.microsoft.com/office/mac/office/2008/main" xmlns:mv="urn:schemas-microsoft-com:mac:vml">
+          <mc:Fallback xmlns:mv="urn:schemas-microsoft-com:mac:vml" xmlns:mo="http://schemas.microsoft.com/office/mac/office/2008/main">
             <w:pict>
               <v:shapetype id="_x0000_t96" coordsize="21600,21600" o:spt="96" adj="17520" path="m10800,qx,10800,10800,21600,21600,10800,10800,xem7340,6445qx6215,7570,7340,8695,8465,7570,7340,6445xnfem14260,6445qx13135,7570,14260,8695,15385,7570,14260,6445xnfem4960@0c8853@3,12747@3,16640@0nfe">
                 <v:formulas>
@@ -7958,7 +7946,7 @@
               </wp:anchor>
             </w:drawing>
           </mc:Choice>
-          <mc:Fallback xmlns:mo="http://schemas.microsoft.com/office/mac/office/2008/main" xmlns:mv="urn:schemas-microsoft-com:mac:vml">
+          <mc:Fallback xmlns:mv="urn:schemas-microsoft-com:mac:vml" xmlns:mo="http://schemas.microsoft.com/office/mac/office/2008/main">
             <w:pict>
               <v:line id="Straight Connector 11" o:spid="_x0000_s1026" style="position:absolute;flip:x;z-index:251667456;visibility:visible;mso-wrap-style:square;mso-wrap-distance-left:9pt;mso-wrap-distance-top:0;mso-wrap-distance-right:9pt;mso-wrap-distance-bottom:0;mso-position-horizontal:absolute;mso-position-horizontal-relative:text;mso-position-vertical:absolute;mso-position-vertical-relative:text" from="17.6pt,22.25pt" to="18pt,61.6pt" o:gfxdata="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" strokecolor="#0f6fc6 [3204]" strokeweight="2pt">
                 <v:shadow on="t" color="black" opacity="24903f" origin=",.5" offset="0,.55556mm"/>
@@ -8034,7 +8022,7 @@
               </wp:anchor>
             </w:drawing>
           </mc:Choice>
-          <mc:Fallback xmlns:mo="http://schemas.microsoft.com/office/mac/office/2008/main" xmlns:mv="urn:schemas-microsoft-com:mac:vml">
+          <mc:Fallback xmlns:mv="urn:schemas-microsoft-com:mac:vml" xmlns:mo="http://schemas.microsoft.com/office/mac/office/2008/main">
             <w:pict>
               <v:line id="Straight Connector 24" o:spid="_x0000_s1026" style="position:absolute;z-index:251681792;visibility:visible;mso-wrap-style:square;mso-width-percent:0;mso-wrap-distance-left:9pt;mso-wrap-distance-top:0;mso-wrap-distance-right:9pt;mso-wrap-distance-bottom:0;mso-position-horizontal:absolute;mso-position-horizontal-relative:text;mso-position-vertical:absolute;mso-position-vertical-relative:text;mso-width-percent:0;mso-width-relative:margin" from="38.7pt,12.7pt" to="232.25pt,52pt" o:gfxdata="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" strokecolor="#0f6fc6 [3204]" strokeweight="2pt">
                 <v:shadow on="t" color="black" opacity="24903f" origin=",.5" offset="0,.55556mm"/>
@@ -8111,7 +8099,7 @@
               </wp:anchor>
             </w:drawing>
           </mc:Choice>
-          <mc:Fallback xmlns:mo="http://schemas.microsoft.com/office/mac/office/2008/main" xmlns:mv="urn:schemas-microsoft-com:mac:vml">
+          <mc:Fallback xmlns:mv="urn:schemas-microsoft-com:mac:vml" xmlns:mo="http://schemas.microsoft.com/office/mac/office/2008/main">
             <w:pict>
               <v:rect id="Rectangle 3" o:spid="_x0000_s1026" style="position:absolute;margin-left:231.95pt;margin-top:24.85pt;width:153.95pt;height:61.95pt;z-index:251661312;visibility:visible;mso-wrap-style:square;mso-width-percent:0;mso-height-percent:0;mso-wrap-distance-left:9pt;mso-wrap-distance-top:0;mso-wrap-distance-right:9pt;mso-wrap-distance-bottom:0;mso-position-horizontal:absolute;mso-position-horizontal-relative:text;mso-position-vertical:absolute;mso-position-vertical-relative:text;mso-width-percent:0;mso-height-percent:0;mso-width-relative:margin;mso-height-relative:margin;v-text-anchor:middle" o:gfxdata="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" fillcolor="white [3201]" strokecolor="#0f6fc6 [3204]" strokeweight="2pt"/>
             </w:pict>
@@ -8174,7 +8162,7 @@
               </wp:anchor>
             </w:drawing>
           </mc:Choice>
-          <mc:Fallback xmlns:mo="http://schemas.microsoft.com/office/mac/office/2008/main" xmlns:mv="urn:schemas-microsoft-com:mac:vml">
+          <mc:Fallback xmlns:mv="urn:schemas-microsoft-com:mac:vml" xmlns:mo="http://schemas.microsoft.com/office/mac/office/2008/main">
             <w:pict>
               <v:line id="Straight Connector 14" o:spid="_x0000_s1026" style="position:absolute;z-index:251670528;visibility:visible;mso-wrap-style:square;mso-wrap-distance-left:9pt;mso-wrap-distance-top:0;mso-wrap-distance-right:9pt;mso-wrap-distance-bottom:0;mso-position-horizontal:absolute;mso-position-horizontal-relative:text;mso-position-vertical:absolute;mso-position-vertical-relative:text" from="4.2pt,13.2pt" to="34.75pt,13.2pt" o:gfxdata="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" strokecolor="#0f6fc6 [3204]" strokeweight="2pt">
                 <v:shadow on="t" color="black" opacity="24903f" origin=",.5" offset="0,.55556mm"/>
@@ -8352,7 +8340,7 @@
               </wp:anchor>
             </w:drawing>
           </mc:Choice>
-          <mc:Fallback xmlns:mo="http://schemas.microsoft.com/office/mac/office/2008/main" xmlns:mv="urn:schemas-microsoft-com:mac:vml">
+          <mc:Fallback xmlns:mv="urn:schemas-microsoft-com:mac:vml" xmlns:mo="http://schemas.microsoft.com/office/mac/office/2008/main">
             <w:pict>
               <v:line id="Straight Connector 13" o:spid="_x0000_s1026" style="position:absolute;z-index:251669504;visibility:visible;mso-wrap-style:square;mso-wrap-distance-left:9pt;mso-wrap-distance-top:0;mso-wrap-distance-right:9pt;mso-wrap-distance-bottom:0;mso-position-horizontal:absolute;mso-position-horizontal-relative:text;mso-position-vertical:absolute;mso-position-vertical-relative:text" from="16.7pt,9.9pt" to="34.7pt,44.2pt" o:gfxdata="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" strokecolor="#0f6fc6 [3204]" strokeweight="2pt">
                 <v:shadow on="t" color="black" opacity="24903f" origin=",.5" offset="0,.55556mm"/>
@@ -8417,7 +8405,7 @@
               </wp:anchor>
             </w:drawing>
           </mc:Choice>
-          <mc:Fallback xmlns:mo="http://schemas.microsoft.com/office/mac/office/2008/main" xmlns:mv="urn:schemas-microsoft-com:mac:vml">
+          <mc:Fallback xmlns:mv="urn:schemas-microsoft-com:mac:vml" xmlns:mo="http://schemas.microsoft.com/office/mac/office/2008/main">
             <w:pict>
               <v:line id="Straight Connector 12" o:spid="_x0000_s1026" style="position:absolute;flip:x;z-index:251668480;visibility:visible;mso-wrap-style:square;mso-wrap-distance-left:9pt;mso-wrap-distance-top:0;mso-wrap-distance-right:9pt;mso-wrap-distance-bottom:0;mso-position-horizontal:absolute;mso-position-horizontal-relative:text;mso-position-vertical:absolute;mso-position-vertical-relative:text" from="-.45pt,9.95pt" to="17.55pt,44.25pt" o:gfxdata="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" strokecolor="#0f6fc6 [3204]" strokeweight="2pt">
                 <v:shadow on="t" color="black" opacity="24903f" origin=",.5" offset="0,.55556mm"/>
@@ -8496,7 +8484,7 @@
               </wp:anchor>
             </w:drawing>
           </mc:Choice>
-          <mc:Fallback xmlns:mo="http://schemas.microsoft.com/office/mac/office/2008/main" xmlns:mv="urn:schemas-microsoft-com:mac:vml">
+          <mc:Fallback xmlns:mv="urn:schemas-microsoft-com:mac:vml" xmlns:mo="http://schemas.microsoft.com/office/mac/office/2008/main">
             <w:pict>
               <v:line id="Straight Connector 25" o:spid="_x0000_s1026" style="position:absolute;flip:y;z-index:251682816;visibility:visible;mso-wrap-style:square;mso-width-percent:0;mso-height-percent:0;mso-wrap-distance-left:9pt;mso-wrap-distance-top:0;mso-wrap-distance-right:9pt;mso-wrap-distance-bottom:0;mso-position-horizontal:absolute;mso-position-horizontal-relative:text;mso-position-vertical:absolute;mso-position-vertical-relative:text;mso-width-percent:0;mso-height-percent:0;mso-width-relative:margin;mso-height-relative:margin" from="38.7pt,11.35pt" to="232.25pt,141.75pt" o:gfxdata="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" strokecolor="#0f6fc6 [3204]" strokeweight="2pt">
                 <v:shadow on="t" color="black" opacity="24903f" origin=",.5" offset="0,.55556mm"/>
@@ -8572,7 +8560,7 @@
               </wp:anchor>
             </w:drawing>
           </mc:Choice>
-          <mc:Fallback xmlns:mo="http://schemas.microsoft.com/office/mac/office/2008/main" xmlns:mv="urn:schemas-microsoft-com:mac:vml">
+          <mc:Fallback xmlns:mv="urn:schemas-microsoft-com:mac:vml" xmlns:mo="http://schemas.microsoft.com/office/mac/office/2008/main">
             <w:pict>
               <v:line id="Straight Connector 8" o:spid="_x0000_s1026" style="position:absolute;z-index:251665408;visibility:visible;mso-wrap-style:square;mso-height-percent:0;mso-wrap-distance-left:9pt;mso-wrap-distance-top:0;mso-wrap-distance-right:9pt;mso-wrap-distance-bottom:0;mso-position-horizontal:absolute;mso-position-horizontal-relative:text;mso-position-vertical:absolute;mso-position-vertical-relative:text;mso-height-percent:0;mso-height-relative:margin" from="310.6pt,9.45pt" to="310.6pt,42.95pt" o:gfxdata="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" strokecolor="#0f6fc6 [3204]" strokeweight="2pt">
                 <v:shadow on="t" color="black" opacity="24903f" origin=",.5" offset="0,.55556mm"/>
@@ -8650,7 +8638,7 @@
               </wp:anchor>
             </w:drawing>
           </mc:Choice>
-          <mc:Fallback xmlns:mo="http://schemas.microsoft.com/office/mac/office/2008/main" xmlns:mv="urn:schemas-microsoft-com:mac:vml">
+          <mc:Fallback xmlns:mv="urn:schemas-microsoft-com:mac:vml" xmlns:mo="http://schemas.microsoft.com/office/mac/office/2008/main">
             <w:pict>
               <v:rect id="Rectangle 6" o:spid="_x0000_s1026" style="position:absolute;margin-left:257.85pt;margin-top:17.1pt;width:115.55pt;height:56.95pt;z-index:251663360;visibility:visible;mso-wrap-style:square;mso-wrap-distance-left:9pt;mso-wrap-distance-top:0;mso-wrap-distance-right:9pt;mso-wrap-distance-bottom:0;mso-position-horizontal:absolute;mso-position-horizontal-relative:text;mso-position-vertical:absolute;mso-position-vertical-relative:text;v-text-anchor:middle" o:gfxdata="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" fillcolor="white [3201]" strokecolor="#0f6fc6 [3204]" strokeweight="2pt"/>
             </w:pict>
@@ -8834,7 +8822,7 @@
               </wp:anchor>
             </w:drawing>
           </mc:Choice>
-          <mc:Fallback xmlns:mo="http://schemas.microsoft.com/office/mac/office/2008/main" xmlns:mv="urn:schemas-microsoft-com:mac:vml">
+          <mc:Fallback xmlns:mv="urn:schemas-microsoft-com:mac:vml" xmlns:mo="http://schemas.microsoft.com/office/mac/office/2008/main">
             <w:pict>
               <v:shape id="Smiley Face 15" o:spid="_x0000_s1026" type="#_x0000_t96" style="position:absolute;margin-left:0;margin-top:17.75pt;width:34.7pt;height:30.1pt;z-index:251676672;visibility:visible;mso-wrap-style:square;mso-width-percent:0;mso-height-percent:0;mso-wrap-distance-left:9pt;mso-wrap-distance-top:0;mso-wrap-distance-right:9pt;mso-wrap-distance-bottom:0;mso-position-horizontal:absolute;mso-position-horizontal-relative:text;mso-position-vertical:absolute;mso-position-vertical-relative:text;mso-width-percent:0;mso-height-percent:0;mso-width-relative:margin;mso-height-relative:margin;v-text-anchor:middle" o:gfxdata="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" fillcolor="white [3201]" strokecolor="#0f6fc6 [3204]" strokeweight="2pt"/>
             </w:pict>
@@ -8905,7 +8893,7 @@
               </wp:anchor>
             </w:drawing>
           </mc:Choice>
-          <mc:Fallback xmlns:mo="http://schemas.microsoft.com/office/mac/office/2008/main" xmlns:mv="urn:schemas-microsoft-com:mac:vml">
+          <mc:Fallback xmlns:mv="urn:schemas-microsoft-com:mac:vml" xmlns:mo="http://schemas.microsoft.com/office/mac/office/2008/main">
             <w:pict>
               <v:line id="Straight Connector 18" o:spid="_x0000_s1026" style="position:absolute;flip:x;z-index:251677696;visibility:visible;mso-wrap-style:square;mso-wrap-distance-left:9pt;mso-wrap-distance-top:0;mso-wrap-distance-right:9pt;mso-wrap-distance-bottom:0;mso-position-horizontal:absolute;mso-position-horizontal-relative:text;mso-position-vertical:absolute;mso-position-vertical-relative:text" from="17.6pt,22.25pt" to="18pt,61.6pt" o:gfxdata="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" strokecolor="#0f6fc6 [3204]" strokeweight="2pt">
                 <v:shadow on="t" color="black" opacity="24903f" origin=",.5" offset="0,.55556mm"/>
@@ -8978,7 +8966,7 @@
               </wp:anchor>
             </w:drawing>
           </mc:Choice>
-          <mc:Fallback xmlns:mo="http://schemas.microsoft.com/office/mac/office/2008/main" xmlns:mv="urn:schemas-microsoft-com:mac:vml">
+          <mc:Fallback xmlns:mv="urn:schemas-microsoft-com:mac:vml" xmlns:mo="http://schemas.microsoft.com/office/mac/office/2008/main">
             <w:pict>
               <v:line id="Straight Connector 19" o:spid="_x0000_s1026" style="position:absolute;z-index:251680768;visibility:visible;mso-wrap-style:square;mso-wrap-distance-left:9pt;mso-wrap-distance-top:0;mso-wrap-distance-right:9pt;mso-wrap-distance-bottom:0;mso-position-horizontal:absolute;mso-position-horizontal-relative:text;mso-position-vertical:absolute;mso-position-vertical-relative:text" from="4.2pt,13.2pt" to="34.75pt,13.2pt" o:gfxdata="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" strokecolor="#0f6fc6 [3204]" strokeweight="2pt">
                 <v:shadow on="t" color="black" opacity="24903f" origin=",.5" offset="0,.55556mm"/>
@@ -9051,7 +9039,7 @@
               </wp:anchor>
             </w:drawing>
           </mc:Choice>
-          <mc:Fallback xmlns:mo="http://schemas.microsoft.com/office/mac/office/2008/main" xmlns:mv="urn:schemas-microsoft-com:mac:vml">
+          <mc:Fallback xmlns:mv="urn:schemas-microsoft-com:mac:vml" xmlns:mo="http://schemas.microsoft.com/office/mac/office/2008/main">
             <w:pict>
               <v:line id="Straight Connector 21" o:spid="_x0000_s1026" style="position:absolute;z-index:251679744;visibility:visible;mso-wrap-style:square;mso-wrap-distance-left:9pt;mso-wrap-distance-top:0;mso-wrap-distance-right:9pt;mso-wrap-distance-bottom:0;mso-position-horizontal:absolute;mso-position-horizontal-relative:text;mso-position-vertical:absolute;mso-position-vertical-relative:text" from="16.7pt,9.9pt" to="34.7pt,44.2pt" o:gfxdata="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" strokecolor="#0f6fc6 [3204]" strokeweight="2pt">
                 <v:shadow on="t" color="black" opacity="24903f" origin=",.5" offset="0,.55556mm"/>
@@ -9116,7 +9104,7 @@
               </wp:anchor>
             </w:drawing>
           </mc:Choice>
-          <mc:Fallback xmlns:mo="http://schemas.microsoft.com/office/mac/office/2008/main" xmlns:mv="urn:schemas-microsoft-com:mac:vml">
+          <mc:Fallback xmlns:mv="urn:schemas-microsoft-com:mac:vml" xmlns:mo="http://schemas.microsoft.com/office/mac/office/2008/main">
             <w:pict>
               <v:line id="Straight Connector 22" o:spid="_x0000_s1026" style="position:absolute;flip:x;z-index:251678720;visibility:visible;mso-wrap-style:square;mso-wrap-distance-left:9pt;mso-wrap-distance-top:0;mso-wrap-distance-right:9pt;mso-wrap-distance-bottom:0;mso-position-horizontal:absolute;mso-position-horizontal-relative:text;mso-position-vertical:absolute;mso-position-vertical-relative:text" from="-.45pt,9.95pt" to="17.55pt,44.25pt" o:gfxdata="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" strokecolor="#0f6fc6 [3204]" strokeweight="2pt">
                 <v:shadow on="t" color="black" opacity="24903f" origin=",.5" offset="0,.55556mm"/>
@@ -9171,6 +9159,8 @@
           <w:szCs w:val="32"/>
         </w:rPr>
       </w:pPr>
+      <w:bookmarkStart w:id="0" w:name="_GoBack"/>
+      <w:bookmarkEnd w:id="0"/>
     </w:p>
     <w:p>
       <w:pPr>
@@ -9189,6 +9179,7 @@
           <w:sz w:val="32"/>
           <w:szCs w:val="32"/>
         </w:rPr>
+        <w:lastRenderedPageBreak/>
         <w:t>2.</w:t>
       </w:r>
       <w:r>
@@ -9586,6 +9577,13 @@
               </w:rPr>
               <w:t>The app must not be down for more than 1 min per day.</w:t>
             </w:r>
+            <w:r>
+              <w:rPr>
+                <w:rFonts w:ascii="Times New Roman" w:hAnsi="Times New Roman" w:cs="Times New Roman"/>
+                <w:b w:val="0"/>
+              </w:rPr>
+              <w:t xml:space="preserve"> With the use of graphical representation to prove that the app’s usage never hits zero to prove contiguous use</w:t>
+            </w:r>
           </w:p>
         </w:tc>
         <w:tc>
@@ -9659,13 +9657,27 @@
                 <w:rFonts w:ascii="Times New Roman" w:hAnsi="Times New Roman" w:cs="Times New Roman"/>
                 <w:b w:val="0"/>
               </w:rPr>
-              <w:t>The user must be able to learn how to use the app under 5 minutes.</w:t>
+              <w:t xml:space="preserve">The user must be able to learn how to use the app under </w:t>
             </w:r>
             <w:r>
               <w:rPr>
                 <w:rFonts w:ascii="Times New Roman" w:hAnsi="Times New Roman" w:cs="Times New Roman"/>
                 <w:b w:val="0"/>
               </w:rPr>
+              <w:t>1</w:t>
+            </w:r>
+            <w:r>
+              <w:rPr>
+                <w:rFonts w:ascii="Times New Roman" w:hAnsi="Times New Roman" w:cs="Times New Roman"/>
+                <w:b w:val="0"/>
+              </w:rPr>
+              <w:t>5 minutes.</w:t>
+            </w:r>
+            <w:r>
+              <w:rPr>
+                <w:rFonts w:ascii="Times New Roman" w:hAnsi="Times New Roman" w:cs="Times New Roman"/>
+                <w:b w:val="0"/>
+              </w:rPr>
               <w:t xml:space="preserve"> With the use of a survey</w:t>
             </w:r>
             <w:r>
@@ -9687,7 +9699,21 @@
                 <w:rFonts w:ascii="Times New Roman" w:hAnsi="Times New Roman" w:cs="Times New Roman"/>
                 <w:b w:val="0"/>
               </w:rPr>
-              <w:t xml:space="preserve">the team will be able to determine the apps usability. </w:t>
+              <w:t>the</w:t>
+            </w:r>
+            <w:r>
+              <w:rPr>
+                <w:rFonts w:ascii="Times New Roman" w:hAnsi="Times New Roman" w:cs="Times New Roman"/>
+                <w:b w:val="0"/>
+              </w:rPr>
+              <w:t>n</w:t>
+            </w:r>
+            <w:r>
+              <w:rPr>
+                <w:rFonts w:ascii="Times New Roman" w:hAnsi="Times New Roman" w:cs="Times New Roman"/>
+                <w:b w:val="0"/>
+              </w:rPr>
+              <w:t xml:space="preserve"> team will be able to determine the apps usability. </w:t>
             </w:r>
           </w:p>
         </w:tc>
@@ -10002,35 +10028,14 @@
           <w:szCs w:val="32"/>
         </w:rPr>
       </w:pPr>
-    </w:p>
-    <w:p>
-      <w:pPr>
-        <w:spacing w:before="240"/>
+      <w:r>
         <w:rPr>
           <w:rFonts w:ascii="Times New Roman" w:hAnsi="Times New Roman" w:cs="Times New Roman"/>
           <w:b/>
           <w:sz w:val="32"/>
           <w:szCs w:val="32"/>
         </w:rPr>
-      </w:pPr>
-    </w:p>
-    <w:p>
-      <w:pPr>
-        <w:spacing w:before="240"/>
-        <w:rPr>
-          <w:rFonts w:ascii="Times New Roman" w:hAnsi="Times New Roman" w:cs="Times New Roman"/>
-          <w:b/>
-          <w:sz w:val="32"/>
-          <w:szCs w:val="32"/>
-        </w:rPr>
-      </w:pPr>
-      <w:r>
-        <w:rPr>
-          <w:rFonts w:ascii="Times New Roman" w:hAnsi="Times New Roman" w:cs="Times New Roman"/>
-          <w:b/>
-          <w:sz w:val="32"/>
-          <w:szCs w:val="32"/>
-        </w:rPr>
+        <w:lastRenderedPageBreak/>
         <w:t>2</w:t>
       </w:r>
       <w:r>
@@ -11858,6 +11863,7 @@
           <w:b/>
           <w:sz w:val="40"/>
         </w:rPr>
+        <w:lastRenderedPageBreak/>
         <w:t>3.0</w:t>
       </w:r>
       <w:r>
@@ -12905,6 +12911,7 @@
           <w:b/>
           <w:sz w:val="28"/>
         </w:rPr>
+        <w:lastRenderedPageBreak/>
         <w:t>3</w:t>
       </w:r>
       <w:r>
@@ -14315,6 +14322,7 @@
           <w:b/>
           <w:sz w:val="28"/>
         </w:rPr>
+        <w:lastRenderedPageBreak/>
         <w:t>3</w:t>
       </w:r>
       <w:r>
@@ -15431,6 +15439,7 @@
           <w:b/>
           <w:sz w:val="28"/>
         </w:rPr>
+        <w:lastRenderedPageBreak/>
         <w:t>3</w:t>
       </w:r>
       <w:r>
@@ -16490,6 +16499,7 @@
           <w:b/>
           <w:sz w:val="28"/>
         </w:rPr>
+        <w:lastRenderedPageBreak/>
         <w:t>3</w:t>
       </w:r>
       <w:r>
@@ -17650,7 +17660,6 @@
         <w:rPr>
           <w:rFonts w:ascii="Times New Roman" w:hAnsi="Times New Roman" w:cs="Times New Roman"/>
         </w:rPr>
-        <w:lastRenderedPageBreak/>
         <w:t xml:space="preserve">  </w:t>
       </w:r>
     </w:p>
@@ -17684,6 +17693,7 @@
           <w:b/>
           <w:sz w:val="28"/>
         </w:rPr>
+        <w:lastRenderedPageBreak/>
         <w:t>3</w:t>
       </w:r>
       <w:r>
@@ -18829,6 +18839,7 @@
           <w:b/>
           <w:sz w:val="28"/>
         </w:rPr>
+        <w:lastRenderedPageBreak/>
         <w:t>3</w:t>
       </w:r>
       <w:r>
@@ -19947,6 +19958,7 @@
           <w:b/>
           <w:sz w:val="28"/>
         </w:rPr>
+        <w:lastRenderedPageBreak/>
         <w:t>3</w:t>
       </w:r>
       <w:r>
@@ -21203,6 +21215,7 @@
           <w:b/>
           <w:sz w:val="28"/>
         </w:rPr>
+        <w:lastRenderedPageBreak/>
         <w:t>3</w:t>
       </w:r>
       <w:r>
@@ -22652,7 +22665,6 @@
         <w:rPr>
           <w:rFonts w:ascii="Times New Roman" w:hAnsi="Times New Roman" w:cs="Times New Roman"/>
         </w:rPr>
-        <w:lastRenderedPageBreak/>
         <w:t xml:space="preserve">  </w:t>
       </w:r>
     </w:p>
@@ -22693,6 +22705,7 @@
           <w:b/>
           <w:sz w:val="28"/>
         </w:rPr>
+        <w:lastRenderedPageBreak/>
         <w:t>3</w:t>
       </w:r>
       <w:r>
@@ -23905,6 +23918,7 @@
           <w:b/>
           <w:sz w:val="28"/>
         </w:rPr>
+        <w:lastRenderedPageBreak/>
         <w:t>3</w:t>
       </w:r>
       <w:r>
@@ -25139,6 +25153,7 @@
           <w:b/>
           <w:sz w:val="28"/>
         </w:rPr>
+        <w:lastRenderedPageBreak/>
         <w:t>3</w:t>
       </w:r>
       <w:r>
@@ -26364,7 +26379,6 @@
         <w:rPr>
           <w:rFonts w:ascii="Times New Roman" w:hAnsi="Times New Roman" w:cs="Times New Roman"/>
         </w:rPr>
-        <w:lastRenderedPageBreak/>
         <w:t xml:space="preserve">  </w:t>
       </w:r>
     </w:p>
@@ -26408,6 +26422,7 @@
           <w:b/>
           <w:sz w:val="28"/>
         </w:rPr>
+        <w:lastRenderedPageBreak/>
         <w:t>3</w:t>
       </w:r>
       <w:r>
@@ -27528,7 +27543,6 @@
                 <w:sz w:val="22"/>
                 <w:szCs w:val="22"/>
               </w:rPr>
-              <w:lastRenderedPageBreak/>
               <w:t>1. Faulty connection whether database, cell phone, and or internet.</w:t>
             </w:r>
           </w:p>
@@ -27563,7 +27577,6 @@
         <w:rPr>
           <w:rFonts w:ascii="Times New Roman" w:hAnsi="Times New Roman" w:cs="Times New Roman"/>
         </w:rPr>
-        <w:lastRenderedPageBreak/>
         <w:t xml:space="preserve">  </w:t>
       </w:r>
     </w:p>
@@ -27611,6 +27624,7 @@
           <w:b/>
           <w:sz w:val="28"/>
         </w:rPr>
+        <w:lastRenderedPageBreak/>
         <w:t>3</w:t>
       </w:r>
       <w:r>
@@ -28719,7 +28733,6 @@
         <w:rPr>
           <w:rFonts w:ascii="Times New Roman" w:hAnsi="Times New Roman" w:cs="Times New Roman"/>
         </w:rPr>
-        <w:lastRenderedPageBreak/>
         <w:t xml:space="preserve">  </w:t>
       </w:r>
     </w:p>
@@ -28774,6 +28787,7 @@
           <w:b/>
           <w:sz w:val="28"/>
         </w:rPr>
+        <w:lastRenderedPageBreak/>
         <w:t>3</w:t>
       </w:r>
       <w:r>
@@ -29940,7 +29954,6 @@
         <w:rPr>
           <w:rFonts w:ascii="Times New Roman" w:hAnsi="Times New Roman" w:cs="Times New Roman"/>
         </w:rPr>
-        <w:lastRenderedPageBreak/>
         <w:t xml:space="preserve">  </w:t>
       </w:r>
     </w:p>
@@ -29995,6 +30008,7 @@
           <w:b/>
           <w:sz w:val="28"/>
         </w:rPr>
+        <w:lastRenderedPageBreak/>
         <w:t>3</w:t>
       </w:r>
       <w:r>
@@ -31055,7 +31069,6 @@
                 <w:sz w:val="22"/>
                 <w:szCs w:val="22"/>
               </w:rPr>
-              <w:lastRenderedPageBreak/>
               <w:t xml:space="preserve">1. Phone is out of power or turned off when message is sent. </w:t>
             </w:r>
           </w:p>
@@ -31072,7 +31085,6 @@
         <w:rPr>
           <w:rFonts w:ascii="Times New Roman" w:hAnsi="Times New Roman" w:cs="Times New Roman"/>
         </w:rPr>
-        <w:lastRenderedPageBreak/>
         <w:t xml:space="preserve">  </w:t>
       </w:r>
     </w:p>
@@ -31113,6 +31125,7 @@
           <w:b/>
           <w:sz w:val="28"/>
         </w:rPr>
+        <w:lastRenderedPageBreak/>
         <w:t>3</w:t>
       </w:r>
       <w:r>
@@ -34974,6 +34987,7 @@
         <w:rPr>
           <w:rFonts w:ascii="Times New Roman" w:hAnsi="Times New Roman" w:cs="Times New Roman"/>
         </w:rPr>
+        <w:lastRenderedPageBreak/>
         <w:t xml:space="preserve">  </w:t>
       </w:r>
     </w:p>
@@ -36307,7 +36321,7 @@
           <w:rPr>
             <w:noProof/>
           </w:rPr>
-          <w:t>1</w:t>
+          <w:t>5</w:t>
         </w:r>
         <w:r>
           <w:rPr>
@@ -38095,7 +38109,7 @@
 </file>
 
 <file path=customXml/itemProps1.xml><?xml version="1.0" encoding="utf-8"?>
-<ds:datastoreItem xmlns:ds="http://schemas.openxmlformats.org/officeDocument/2006/customXml" ds:itemID="{189B986A-4A49-4836-9622-3B1AE8EAC9EB}">
+<ds:datastoreItem xmlns:ds="http://schemas.openxmlformats.org/officeDocument/2006/customXml" ds:itemID="{16B5481E-A862-44D4-8485-DE926F1BBD68}">
   <ds:schemaRefs>
     <ds:schemaRef ds:uri="http://schemas.openxmlformats.org/officeDocument/2006/bibliography"/>
   </ds:schemaRefs>

</xml_diff>

<commit_message>
Updates in the MRR and SRS
</commit_message>
<xml_diff>
--- a/Documents/Software Requirements Specifications/Software Requirements Specifications 3.1.docx
+++ b/Documents/Software Requirements Specifications/Software Requirements Specifications 3.1.docx
@@ -9159,8 +9159,6 @@
           <w:szCs w:val="32"/>
         </w:rPr>
       </w:pPr>
-      <w:bookmarkStart w:id="0" w:name="_GoBack"/>
-      <w:bookmarkEnd w:id="0"/>
     </w:p>
     <w:p>
       <w:pPr>
@@ -9567,6 +9565,7 @@
           <w:p>
             <w:pPr>
               <w:rPr>
+                <w:rFonts w:ascii="Times New Roman" w:hAnsi="Times New Roman" w:cs="Times New Roman"/>
                 <w:b w:val="0"/>
               </w:rPr>
             </w:pPr>
@@ -9582,7 +9581,51 @@
                 <w:rFonts w:ascii="Times New Roman" w:hAnsi="Times New Roman" w:cs="Times New Roman"/>
                 <w:b w:val="0"/>
               </w:rPr>
-              <w:t xml:space="preserve"> With the use of graphical representation to prove that the app’s usage never hits zero to prove contiguous use</w:t>
+              <w:t xml:space="preserve"> </w:t>
+            </w:r>
+          </w:p>
+          <w:p>
+            <w:pPr>
+              <w:rPr>
+                <w:rFonts w:ascii="Times New Roman" w:hAnsi="Times New Roman" w:cs="Times New Roman"/>
+                <w:b w:val="0"/>
+              </w:rPr>
+            </w:pPr>
+          </w:p>
+          <w:p>
+            <w:pPr>
+              <w:rPr>
+                <w:rFonts w:ascii="Times New Roman" w:hAnsi="Times New Roman" w:cs="Times New Roman"/>
+                <w:b w:val="0"/>
+              </w:rPr>
+            </w:pPr>
+            <w:r>
+              <w:rPr>
+                <w:rFonts w:ascii="Times New Roman" w:hAnsi="Times New Roman" w:cs="Times New Roman"/>
+                <w:b w:val="0"/>
+              </w:rPr>
+              <w:t>With the use of graphical representation</w:t>
+            </w:r>
+            <w:r>
+              <w:rPr>
+                <w:rFonts w:ascii="Times New Roman" w:hAnsi="Times New Roman" w:cs="Times New Roman"/>
+                <w:b w:val="0"/>
+              </w:rPr>
+              <w:t>, the team will be able</w:t>
+            </w:r>
+            <w:r>
+              <w:rPr>
+                <w:rFonts w:ascii="Times New Roman" w:hAnsi="Times New Roman" w:cs="Times New Roman"/>
+                <w:b w:val="0"/>
+              </w:rPr>
+              <w:t xml:space="preserve"> to prove that the app’s usage never hits zero to prove contiguous use</w:t>
+            </w:r>
+            <w:r>
+              <w:rPr>
+                <w:rFonts w:ascii="Times New Roman" w:hAnsi="Times New Roman" w:cs="Times New Roman"/>
+                <w:b w:val="0"/>
+              </w:rPr>
+              <w:t xml:space="preserve">. If the graph does hit zero, the project management app is not reliable. </w:t>
             </w:r>
           </w:p>
         </w:tc>
@@ -9649,6 +9692,7 @@
           <w:p>
             <w:pPr>
               <w:rPr>
+                <w:rFonts w:ascii="Times New Roman" w:hAnsi="Times New Roman" w:cs="Times New Roman"/>
                 <w:b w:val="0"/>
               </w:rPr>
             </w:pPr>
@@ -9678,13 +9722,35 @@
                 <w:rFonts w:ascii="Times New Roman" w:hAnsi="Times New Roman" w:cs="Times New Roman"/>
                 <w:b w:val="0"/>
               </w:rPr>
-              <w:t xml:space="preserve"> With the use of a survey</w:t>
-            </w:r>
-            <w:r>
+              <w:t xml:space="preserve"> </w:t>
+            </w:r>
+          </w:p>
+          <w:p>
+            <w:pPr>
               <w:rPr>
                 <w:rFonts w:ascii="Times New Roman" w:hAnsi="Times New Roman" w:cs="Times New Roman"/>
                 <w:b w:val="0"/>
               </w:rPr>
+            </w:pPr>
+          </w:p>
+          <w:p>
+            <w:pPr>
+              <w:rPr>
+                <w:b w:val="0"/>
+              </w:rPr>
+            </w:pPr>
+            <w:r>
+              <w:rPr>
+                <w:rFonts w:ascii="Times New Roman" w:hAnsi="Times New Roman" w:cs="Times New Roman"/>
+                <w:b w:val="0"/>
+              </w:rPr>
+              <w:t>With the use of a survey</w:t>
+            </w:r>
+            <w:r>
+              <w:rPr>
+                <w:rFonts w:ascii="Times New Roman" w:hAnsi="Times New Roman" w:cs="Times New Roman"/>
+                <w:b w:val="0"/>
+              </w:rPr>
               <w:t xml:space="preserve"> of 10 people,</w:t>
             </w:r>
             <w:r>
@@ -9713,7 +9779,49 @@
                 <w:rFonts w:ascii="Times New Roman" w:hAnsi="Times New Roman" w:cs="Times New Roman"/>
                 <w:b w:val="0"/>
               </w:rPr>
-              <w:t xml:space="preserve"> team will be able to determine the apps usability. </w:t>
+              <w:t xml:space="preserve"> team will be able to determine the apps usability</w:t>
+            </w:r>
+            <w:r>
+              <w:rPr>
+                <w:rFonts w:ascii="Times New Roman" w:hAnsi="Times New Roman" w:cs="Times New Roman"/>
+                <w:b w:val="0"/>
+              </w:rPr>
+              <w:t xml:space="preserve"> with the acquired results</w:t>
+            </w:r>
+            <w:r>
+              <w:rPr>
+                <w:rFonts w:ascii="Times New Roman" w:hAnsi="Times New Roman" w:cs="Times New Roman"/>
+                <w:b w:val="0"/>
+              </w:rPr>
+              <w:t xml:space="preserve">. </w:t>
+            </w:r>
+            <w:r>
+              <w:rPr>
+                <w:rFonts w:ascii="Times New Roman" w:hAnsi="Times New Roman" w:cs="Times New Roman"/>
+                <w:b w:val="0"/>
+              </w:rPr>
+              <w:t xml:space="preserve">If the average time of all 10 surveys is above 15 minutes, </w:t>
+            </w:r>
+            <w:r>
+              <w:rPr>
+                <w:rFonts w:ascii="Times New Roman" w:hAnsi="Times New Roman" w:cs="Times New Roman"/>
+                <w:b w:val="0"/>
+              </w:rPr>
+              <w:t xml:space="preserve">the project management </w:t>
+            </w:r>
+            <w:r>
+              <w:rPr>
+                <w:rFonts w:ascii="Times New Roman" w:hAnsi="Times New Roman" w:cs="Times New Roman"/>
+                <w:b w:val="0"/>
+              </w:rPr>
+              <w:t>app is not user friendly</w:t>
+            </w:r>
+            <w:r>
+              <w:rPr>
+                <w:rFonts w:ascii="Times New Roman" w:hAnsi="Times New Roman" w:cs="Times New Roman"/>
+                <w:b w:val="0"/>
+              </w:rPr>
+              <w:t>.</w:t>
             </w:r>
           </w:p>
         </w:tc>
@@ -9782,6 +9890,7 @@
           <w:p>
             <w:pPr>
               <w:rPr>
+                <w:rFonts w:ascii="Times New Roman" w:hAnsi="Times New Roman" w:cs="Times New Roman"/>
                 <w:b w:val="0"/>
               </w:rPr>
             </w:pPr>
@@ -9897,7 +10006,57 @@
                 <w:rFonts w:ascii="Times New Roman" w:hAnsi="Times New Roman" w:cs="Times New Roman"/>
                 <w:b w:val="0"/>
               </w:rPr>
-              <w:t xml:space="preserve">.   </w:t>
+              <w:t xml:space="preserve">. </w:t>
+            </w:r>
+          </w:p>
+          <w:p>
+            <w:pPr>
+              <w:rPr>
+                <w:rFonts w:ascii="Times New Roman" w:hAnsi="Times New Roman" w:cs="Times New Roman"/>
+                <w:b w:val="0"/>
+              </w:rPr>
+            </w:pPr>
+          </w:p>
+          <w:p>
+            <w:pPr>
+              <w:rPr>
+                <w:b w:val="0"/>
+              </w:rPr>
+            </w:pPr>
+            <w:r>
+              <w:rPr>
+                <w:rFonts w:ascii="Times New Roman" w:hAnsi="Times New Roman" w:cs="Times New Roman"/>
+                <w:b w:val="0"/>
+              </w:rPr>
+              <w:t xml:space="preserve">This will be tested by having the app work on phones and tablets. There will be a tablet available during final release of the app. </w:t>
+            </w:r>
+            <w:r>
+              <w:rPr>
+                <w:rFonts w:ascii="Times New Roman" w:hAnsi="Times New Roman" w:cs="Times New Roman"/>
+                <w:b w:val="0"/>
+              </w:rPr>
+              <w:t xml:space="preserve"> If the app does not run on the tablet device available, </w:t>
+            </w:r>
+            <w:r>
+              <w:rPr>
+                <w:rFonts w:ascii="Times New Roman" w:hAnsi="Times New Roman" w:cs="Times New Roman"/>
+                <w:b w:val="0"/>
+              </w:rPr>
+              <w:t xml:space="preserve">the project management app is not </w:t>
+            </w:r>
+            <w:r>
+              <w:rPr>
+                <w:rFonts w:ascii="Times New Roman" w:hAnsi="Times New Roman" w:cs="Times New Roman"/>
+                <w:b w:val="0"/>
+              </w:rPr>
+              <w:t>scalable</w:t>
+            </w:r>
+            <w:r>
+              <w:rPr>
+                <w:rFonts w:ascii="Times New Roman" w:hAnsi="Times New Roman" w:cs="Times New Roman"/>
+                <w:b w:val="0"/>
+              </w:rPr>
+              <w:t>.</w:t>
             </w:r>
           </w:p>
         </w:tc>
@@ -9973,61 +10132,8 @@
           <w:szCs w:val="32"/>
         </w:rPr>
       </w:pPr>
-    </w:p>
-    <w:p>
-      <w:pPr>
-        <w:spacing w:before="240"/>
-        <w:rPr>
-          <w:rFonts w:ascii="Times New Roman" w:hAnsi="Times New Roman" w:cs="Times New Roman"/>
-          <w:b/>
-          <w:sz w:val="32"/>
-          <w:szCs w:val="32"/>
-        </w:rPr>
-      </w:pPr>
-    </w:p>
-    <w:p>
-      <w:pPr>
-        <w:spacing w:before="240"/>
-        <w:rPr>
-          <w:rFonts w:ascii="Times New Roman" w:hAnsi="Times New Roman" w:cs="Times New Roman"/>
-          <w:b/>
-          <w:sz w:val="32"/>
-          <w:szCs w:val="32"/>
-        </w:rPr>
-      </w:pPr>
-    </w:p>
-    <w:p>
-      <w:pPr>
-        <w:spacing w:before="240"/>
-        <w:rPr>
-          <w:rFonts w:ascii="Times New Roman" w:hAnsi="Times New Roman" w:cs="Times New Roman"/>
-          <w:b/>
-          <w:sz w:val="32"/>
-          <w:szCs w:val="32"/>
-        </w:rPr>
-      </w:pPr>
-    </w:p>
-    <w:p>
-      <w:pPr>
-        <w:spacing w:before="240"/>
-        <w:rPr>
-          <w:rFonts w:ascii="Times New Roman" w:hAnsi="Times New Roman" w:cs="Times New Roman"/>
-          <w:b/>
-          <w:sz w:val="32"/>
-          <w:szCs w:val="32"/>
-        </w:rPr>
-      </w:pPr>
-    </w:p>
-    <w:p>
-      <w:pPr>
-        <w:spacing w:before="240"/>
-        <w:rPr>
-          <w:rFonts w:ascii="Times New Roman" w:hAnsi="Times New Roman" w:cs="Times New Roman"/>
-          <w:b/>
-          <w:sz w:val="32"/>
-          <w:szCs w:val="32"/>
-        </w:rPr>
-      </w:pPr>
+      <w:bookmarkStart w:id="0" w:name="_GoBack"/>
+      <w:bookmarkEnd w:id="0"/>
       <w:r>
         <w:rPr>
           <w:rFonts w:ascii="Times New Roman" w:hAnsi="Times New Roman" w:cs="Times New Roman"/>
@@ -36321,7 +36427,7 @@
           <w:rPr>
             <w:noProof/>
           </w:rPr>
-          <w:t>5</w:t>
+          <w:t>6</w:t>
         </w:r>
         <w:r>
           <w:rPr>
@@ -38109,7 +38215,7 @@
 </file>
 
 <file path=customXml/itemProps1.xml><?xml version="1.0" encoding="utf-8"?>
-<ds:datastoreItem xmlns:ds="http://schemas.openxmlformats.org/officeDocument/2006/customXml" ds:itemID="{16B5481E-A862-44D4-8485-DE926F1BBD68}">
+<ds:datastoreItem xmlns:ds="http://schemas.openxmlformats.org/officeDocument/2006/customXml" ds:itemID="{561D7CD2-54E2-442D-A79B-11E70DD89704}">
   <ds:schemaRefs>
     <ds:schemaRef ds:uri="http://schemas.openxmlformats.org/officeDocument/2006/bibliography"/>
   </ds:schemaRefs>

</xml_diff>

<commit_message>
SRS updates and System User Manual version 2
</commit_message>
<xml_diff>
--- a/Documents/Software Requirements Specifications/Software Requirements Specifications 3.1.docx
+++ b/Documents/Software Requirements Specifications/Software Requirements Specifications 3.1.docx
@@ -12,6 +12,8 @@
           <w:sz w:val="48"/>
         </w:rPr>
       </w:pPr>
+      <w:bookmarkStart w:id="0" w:name="_GoBack"/>
+      <w:bookmarkEnd w:id="0"/>
       <w:r>
         <w:rPr>
           <w:rFonts w:ascii="Times New Roman" w:hAnsi="Times New Roman" w:cs="Times New Roman"/>
@@ -532,21 +534,7 @@
         <w:rPr>
           <w:rFonts w:ascii="Times New Roman" w:hAnsi="Times New Roman" w:cs="Times New Roman"/>
         </w:rPr>
-        <w:t xml:space="preserve">Submitted To: Dr. </w:t>
-      </w:r>
-      <w:proofErr w:type="spellStart"/>
-      <w:r>
-        <w:rPr>
-          <w:rFonts w:ascii="Times New Roman" w:hAnsi="Times New Roman" w:cs="Times New Roman"/>
-        </w:rPr>
-        <w:t>Joo</w:t>
-      </w:r>
-      <w:proofErr w:type="spellEnd"/>
-      <w:r>
-        <w:rPr>
-          <w:rFonts w:ascii="Times New Roman" w:hAnsi="Times New Roman" w:cs="Times New Roman"/>
-        </w:rPr>
-        <w:t xml:space="preserve"> Tan</w:t>
+        <w:t>Submitted To: Dr. Joo Tan</w:t>
       </w:r>
     </w:p>
     <w:p>
@@ -4113,25 +4101,7 @@
                 <w:sz w:val="21"/>
                 <w:szCs w:val="21"/>
               </w:rPr>
-              <w:t xml:space="preserve">Added two more use </w:t>
-            </w:r>
-            <w:proofErr w:type="gramStart"/>
-            <w:r>
-              <w:rPr>
-                <w:rFonts w:ascii="Times New Roman" w:hAnsi="Times New Roman" w:cs="Times New Roman"/>
-                <w:sz w:val="21"/>
-                <w:szCs w:val="21"/>
-              </w:rPr>
-              <w:t>cases :</w:t>
-            </w:r>
-            <w:proofErr w:type="gramEnd"/>
-            <w:r>
-              <w:rPr>
-                <w:rFonts w:ascii="Times New Roman" w:hAnsi="Times New Roman" w:cs="Times New Roman"/>
-                <w:sz w:val="21"/>
-                <w:szCs w:val="21"/>
-              </w:rPr>
-              <w:t xml:space="preserve"> “Upload Documents” and “Create Custom Roles”.</w:t>
+              <w:t>Added two more use cases : “Upload Documents” and “Create Custom Roles”.</w:t>
             </w:r>
           </w:p>
           <w:p>
@@ -4359,58 +4329,30 @@
                 <w:sz w:val="21"/>
                 <w:szCs w:val="21"/>
               </w:rPr>
-              <w:t xml:space="preserve">Hector </w:t>
-            </w:r>
-            <w:proofErr w:type="spellStart"/>
-            <w:r>
+              <w:t>Hector Richiez</w:t>
+            </w:r>
+          </w:p>
+        </w:tc>
+        <w:tc>
+          <w:tcPr>
+            <w:tcW w:w="1551" w:type="pct"/>
+          </w:tcPr>
+          <w:p>
+            <w:pPr>
+              <w:cnfStyle w:val="000000100000" w:firstRow="0" w:lastRow="0" w:firstColumn="0" w:lastColumn="0" w:oddVBand="0" w:evenVBand="0" w:oddHBand="1" w:evenHBand="0" w:firstRowFirstColumn="0" w:firstRowLastColumn="0" w:lastRowFirstColumn="0" w:lastRowLastColumn="0"/>
               <w:rPr>
                 <w:rFonts w:ascii="Times New Roman" w:hAnsi="Times New Roman" w:cs="Times New Roman"/>
                 <w:sz w:val="21"/>
                 <w:szCs w:val="21"/>
               </w:rPr>
-              <w:t>Richiez</w:t>
-            </w:r>
-            <w:proofErr w:type="spellEnd"/>
-          </w:p>
-        </w:tc>
-        <w:tc>
-          <w:tcPr>
-            <w:tcW w:w="1551" w:type="pct"/>
-          </w:tcPr>
-          <w:p>
-            <w:pPr>
-              <w:cnfStyle w:val="000000100000" w:firstRow="0" w:lastRow="0" w:firstColumn="0" w:lastColumn="0" w:oddVBand="0" w:evenVBand="0" w:oddHBand="1" w:evenHBand="0" w:firstRowFirstColumn="0" w:firstRowLastColumn="0" w:lastRowFirstColumn="0" w:lastRowLastColumn="0"/>
+            </w:pPr>
+            <w:r>
               <w:rPr>
                 <w:rFonts w:ascii="Times New Roman" w:hAnsi="Times New Roman" w:cs="Times New Roman"/>
                 <w:sz w:val="21"/>
                 <w:szCs w:val="21"/>
               </w:rPr>
-            </w:pPr>
-            <w:r>
-              <w:rPr>
-                <w:rFonts w:ascii="Times New Roman" w:hAnsi="Times New Roman" w:cs="Times New Roman"/>
-                <w:sz w:val="21"/>
-                <w:szCs w:val="21"/>
-              </w:rPr>
-              <w:t xml:space="preserve">Added </w:t>
-            </w:r>
-            <w:proofErr w:type="gramStart"/>
-            <w:r>
-              <w:rPr>
-                <w:rFonts w:ascii="Times New Roman" w:hAnsi="Times New Roman" w:cs="Times New Roman"/>
-                <w:sz w:val="21"/>
-                <w:szCs w:val="21"/>
-              </w:rPr>
-              <w:t>a functionality</w:t>
-            </w:r>
-            <w:proofErr w:type="gramEnd"/>
-            <w:r>
-              <w:rPr>
-                <w:rFonts w:ascii="Times New Roman" w:hAnsi="Times New Roman" w:cs="Times New Roman"/>
-                <w:sz w:val="21"/>
-                <w:szCs w:val="21"/>
-              </w:rPr>
-              <w:t xml:space="preserve"> where the leader should be able to self-assigned a task as well a functional requirement that addresses the situation when a task is appropriated or abandoned that the leader has to reassigned</w:t>
+              <w:t>Added a functionality where the leader should be able to self-assigned a task as well a functional requirement that addresses the situation when a task is appropriated or abandoned that the leader has to reassigned</w:t>
             </w:r>
             <w:r>
               <w:rPr>
@@ -5280,21 +5222,7 @@
         <w:rPr>
           <w:rFonts w:ascii="Times New Roman" w:hAnsi="Times New Roman" w:cs="Times New Roman"/>
         </w:rPr>
-        <w:t xml:space="preserve">, the Project Management App was requested to be mobile to help improve the overall management </w:t>
-      </w:r>
-      <w:proofErr w:type="gramStart"/>
-      <w:r>
-        <w:rPr>
-          <w:rFonts w:ascii="Times New Roman" w:hAnsi="Times New Roman" w:cs="Times New Roman"/>
-        </w:rPr>
-        <w:t>of  projects</w:t>
-      </w:r>
-      <w:proofErr w:type="gramEnd"/>
-      <w:r>
-        <w:rPr>
-          <w:rFonts w:ascii="Times New Roman" w:hAnsi="Times New Roman" w:cs="Times New Roman"/>
-        </w:rPr>
-        <w:t>. This mobile based Project Management App’s intended purpose is to create a seamless management level system</w:t>
+        <w:t>, the Project Management App was requested to be mobile to help improve the overall management of  projects. This mobile based Project Management App’s intended purpose is to create a seamless management level system</w:t>
       </w:r>
       <w:r>
         <w:rPr>
@@ -5415,14 +5343,7 @@
         <w:rPr>
           <w:rFonts w:ascii="Times New Roman" w:hAnsi="Times New Roman" w:cs="Times New Roman"/>
         </w:rPr>
-        <w:t xml:space="preserve"> between the user</w:t>
-      </w:r>
-      <w:proofErr w:type="gramStart"/>
-      <w:r>
-        <w:rPr>
-          <w:rFonts w:ascii="Times New Roman" w:hAnsi="Times New Roman" w:cs="Times New Roman"/>
-        </w:rPr>
-        <w:t xml:space="preserve">,  </w:t>
+        <w:t xml:space="preserve"> between the user,  </w:t>
       </w:r>
       <w:r>
         <w:rPr>
@@ -5430,7 +5351,6 @@
         </w:rPr>
         <w:t>app</w:t>
       </w:r>
-      <w:proofErr w:type="gramEnd"/>
       <w:r>
         <w:rPr>
           <w:rFonts w:ascii="Times New Roman" w:hAnsi="Times New Roman" w:cs="Times New Roman"/>
@@ -5520,14 +5440,7 @@
         <w:rPr>
           <w:rFonts w:ascii="Times New Roman" w:hAnsi="Times New Roman" w:cs="Times New Roman"/>
         </w:rPr>
-        <w:t xml:space="preserve">The Project Management </w:t>
-      </w:r>
-      <w:proofErr w:type="gramStart"/>
-      <w:r>
-        <w:rPr>
-          <w:rFonts w:ascii="Times New Roman" w:hAnsi="Times New Roman" w:cs="Times New Roman"/>
-        </w:rPr>
-        <w:t>App</w:t>
+        <w:t>The Project Management App</w:t>
       </w:r>
       <w:r>
         <w:rPr>
@@ -5535,7 +5448,6 @@
         </w:rPr>
         <w:t>,</w:t>
       </w:r>
-      <w:proofErr w:type="gramEnd"/>
       <w:r>
         <w:rPr>
           <w:rFonts w:ascii="Times New Roman" w:hAnsi="Times New Roman" w:cs="Times New Roman"/>
@@ -5889,21 +5801,7 @@
         <w:rPr>
           <w:rFonts w:ascii="Times New Roman" w:hAnsi="Times New Roman" w:cs="Times New Roman"/>
         </w:rPr>
-        <w:t xml:space="preserve"> in this </w:t>
-      </w:r>
-      <w:proofErr w:type="gramStart"/>
-      <w:r>
-        <w:rPr>
-          <w:rFonts w:ascii="Times New Roman" w:hAnsi="Times New Roman" w:cs="Times New Roman"/>
-        </w:rPr>
-        <w:t>document,</w:t>
-      </w:r>
-      <w:proofErr w:type="gramEnd"/>
-      <w:r>
-        <w:rPr>
-          <w:rFonts w:ascii="Times New Roman" w:hAnsi="Times New Roman" w:cs="Times New Roman"/>
-        </w:rPr>
-        <w:t xml:space="preserve"> are described in the table below</w:t>
+        <w:t xml:space="preserve"> in this document, are described in the table below</w:t>
       </w:r>
       <w:r>
         <w:rPr>
@@ -6267,21 +6165,7 @@
         <w:rPr>
           <w:rFonts w:ascii="Times New Roman" w:hAnsi="Times New Roman" w:cs="Times New Roman"/>
         </w:rPr>
-        <w:t xml:space="preserve">This </w:t>
-      </w:r>
-      <w:proofErr w:type="gramStart"/>
-      <w:r>
-        <w:rPr>
-          <w:rFonts w:ascii="Times New Roman" w:hAnsi="Times New Roman" w:cs="Times New Roman"/>
-        </w:rPr>
-        <w:t>section,</w:t>
-      </w:r>
-      <w:proofErr w:type="gramEnd"/>
-      <w:r>
-        <w:rPr>
-          <w:rFonts w:ascii="Times New Roman" w:hAnsi="Times New Roman" w:cs="Times New Roman"/>
-        </w:rPr>
-        <w:t xml:space="preserve"> will provide an overview of the </w:t>
+        <w:t xml:space="preserve">This section, will provide an overview of the </w:t>
       </w:r>
       <w:r>
         <w:rPr>
@@ -7628,7 +7512,7 @@
               </wp:anchor>
             </w:drawing>
           </mc:Choice>
-          <mc:Fallback xmlns:mv="urn:schemas-microsoft-com:mac:vml" xmlns:mo="http://schemas.microsoft.com/office/mac/office/2008/main">
+          <mc:Fallback xmlns:mo="http://schemas.microsoft.com/office/mac/office/2008/main" xmlns:mv="urn:schemas-microsoft-com:mac:vml">
             <w:pict>
               <v:rect id="Rectangle 1" o:spid="_x0000_s1026" style="position:absolute;margin-left:184.15pt;margin-top:11.15pt;width:252pt;height:246.95pt;z-index:251659264;visibility:visible;mso-wrap-style:square;mso-width-percent:0;mso-height-percent:0;mso-wrap-distance-left:9pt;mso-wrap-distance-top:0;mso-wrap-distance-right:9pt;mso-wrap-distance-bottom:0;mso-position-horizontal:absolute;mso-position-horizontal-relative:text;mso-position-vertical:absolute;mso-position-vertical-relative:text;mso-width-percent:0;mso-height-percent:0;mso-width-relative:margin;mso-height-relative:margin;v-text-anchor:middle" o:gfxdata="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" fillcolor="white [3201]" strokecolor="#0f6fc6 [3204]" strokeweight="2pt"/>
             </w:pict>
@@ -7708,23 +7592,7 @@
                                 <w:sz w:val="20"/>
                                 <w:szCs w:val="20"/>
                               </w:rPr>
-                              <w:t xml:space="preserve">Project Management </w:t>
-                            </w:r>
-                            <w:proofErr w:type="gramStart"/>
-                            <w:r>
-                              <w:rPr>
-                                <w:sz w:val="20"/>
-                                <w:szCs w:val="20"/>
-                              </w:rPr>
-                              <w:t>App :</w:t>
-                            </w:r>
-                            <w:proofErr w:type="gramEnd"/>
-                            <w:r>
-                              <w:rPr>
-                                <w:sz w:val="20"/>
-                                <w:szCs w:val="20"/>
-                              </w:rPr>
-                              <w:t xml:space="preserve"> Android Based Managing Application with DB</w:t>
+                              <w:t>Project Management App : Android Based Managing Application with DB</w:t>
                             </w:r>
                           </w:p>
                         </w:txbxContent>
@@ -7862,7 +7730,7 @@
               </wp:anchor>
             </w:drawing>
           </mc:Choice>
-          <mc:Fallback xmlns:mv="urn:schemas-microsoft-com:mac:vml" xmlns:mo="http://schemas.microsoft.com/office/mac/office/2008/main">
+          <mc:Fallback xmlns:mo="http://schemas.microsoft.com/office/mac/office/2008/main" xmlns:mv="urn:schemas-microsoft-com:mac:vml">
             <w:pict>
               <v:shapetype id="_x0000_t96" coordsize="21600,21600" o:spt="96" adj="17520" path="m10800,qx,10800,10800,21600,21600,10800,10800,xem7340,6445qx6215,7570,7340,8695,8465,7570,7340,6445xnfem14260,6445qx13135,7570,14260,8695,15385,7570,14260,6445xnfem4960@0c8853@3,12747@3,16640@0nfe">
                 <v:formulas>
@@ -7946,7 +7814,7 @@
               </wp:anchor>
             </w:drawing>
           </mc:Choice>
-          <mc:Fallback xmlns:mv="urn:schemas-microsoft-com:mac:vml" xmlns:mo="http://schemas.microsoft.com/office/mac/office/2008/main">
+          <mc:Fallback xmlns:mo="http://schemas.microsoft.com/office/mac/office/2008/main" xmlns:mv="urn:schemas-microsoft-com:mac:vml">
             <w:pict>
               <v:line id="Straight Connector 11" o:spid="_x0000_s1026" style="position:absolute;flip:x;z-index:251667456;visibility:visible;mso-wrap-style:square;mso-wrap-distance-left:9pt;mso-wrap-distance-top:0;mso-wrap-distance-right:9pt;mso-wrap-distance-bottom:0;mso-position-horizontal:absolute;mso-position-horizontal-relative:text;mso-position-vertical:absolute;mso-position-vertical-relative:text" from="17.6pt,22.25pt" to="18pt,61.6pt" o:gfxdata="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" strokecolor="#0f6fc6 [3204]" strokeweight="2pt">
                 <v:shadow on="t" color="black" opacity="24903f" origin=",.5" offset="0,.55556mm"/>
@@ -8022,7 +7890,7 @@
               </wp:anchor>
             </w:drawing>
           </mc:Choice>
-          <mc:Fallback xmlns:mv="urn:schemas-microsoft-com:mac:vml" xmlns:mo="http://schemas.microsoft.com/office/mac/office/2008/main">
+          <mc:Fallback xmlns:mo="http://schemas.microsoft.com/office/mac/office/2008/main" xmlns:mv="urn:schemas-microsoft-com:mac:vml">
             <w:pict>
               <v:line id="Straight Connector 24" o:spid="_x0000_s1026" style="position:absolute;z-index:251681792;visibility:visible;mso-wrap-style:square;mso-width-percent:0;mso-wrap-distance-left:9pt;mso-wrap-distance-top:0;mso-wrap-distance-right:9pt;mso-wrap-distance-bottom:0;mso-position-horizontal:absolute;mso-position-horizontal-relative:text;mso-position-vertical:absolute;mso-position-vertical-relative:text;mso-width-percent:0;mso-width-relative:margin" from="38.7pt,12.7pt" to="232.25pt,52pt" o:gfxdata="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" strokecolor="#0f6fc6 [3204]" strokeweight="2pt">
                 <v:shadow on="t" color="black" opacity="24903f" origin=",.5" offset="0,.55556mm"/>
@@ -8099,7 +7967,7 @@
               </wp:anchor>
             </w:drawing>
           </mc:Choice>
-          <mc:Fallback xmlns:mv="urn:schemas-microsoft-com:mac:vml" xmlns:mo="http://schemas.microsoft.com/office/mac/office/2008/main">
+          <mc:Fallback xmlns:mo="http://schemas.microsoft.com/office/mac/office/2008/main" xmlns:mv="urn:schemas-microsoft-com:mac:vml">
             <w:pict>
               <v:rect id="Rectangle 3" o:spid="_x0000_s1026" style="position:absolute;margin-left:231.95pt;margin-top:24.85pt;width:153.95pt;height:61.95pt;z-index:251661312;visibility:visible;mso-wrap-style:square;mso-width-percent:0;mso-height-percent:0;mso-wrap-distance-left:9pt;mso-wrap-distance-top:0;mso-wrap-distance-right:9pt;mso-wrap-distance-bottom:0;mso-position-horizontal:absolute;mso-position-horizontal-relative:text;mso-position-vertical:absolute;mso-position-vertical-relative:text;mso-width-percent:0;mso-height-percent:0;mso-width-relative:margin;mso-height-relative:margin;v-text-anchor:middle" o:gfxdata="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" fillcolor="white [3201]" strokecolor="#0f6fc6 [3204]" strokeweight="2pt"/>
             </w:pict>
@@ -8162,7 +8030,7 @@
               </wp:anchor>
             </w:drawing>
           </mc:Choice>
-          <mc:Fallback xmlns:mv="urn:schemas-microsoft-com:mac:vml" xmlns:mo="http://schemas.microsoft.com/office/mac/office/2008/main">
+          <mc:Fallback xmlns:mo="http://schemas.microsoft.com/office/mac/office/2008/main" xmlns:mv="urn:schemas-microsoft-com:mac:vml">
             <w:pict>
               <v:line id="Straight Connector 14" o:spid="_x0000_s1026" style="position:absolute;z-index:251670528;visibility:visible;mso-wrap-style:square;mso-wrap-distance-left:9pt;mso-wrap-distance-top:0;mso-wrap-distance-right:9pt;mso-wrap-distance-bottom:0;mso-position-horizontal:absolute;mso-position-horizontal-relative:text;mso-position-vertical:absolute;mso-position-vertical-relative:text" from="4.2pt,13.2pt" to="34.75pt,13.2pt" o:gfxdata="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" strokecolor="#0f6fc6 [3204]" strokeweight="2pt">
                 <v:shadow on="t" color="black" opacity="24903f" origin=",.5" offset="0,.55556mm"/>
@@ -8340,7 +8208,7 @@
               </wp:anchor>
             </w:drawing>
           </mc:Choice>
-          <mc:Fallback xmlns:mv="urn:schemas-microsoft-com:mac:vml" xmlns:mo="http://schemas.microsoft.com/office/mac/office/2008/main">
+          <mc:Fallback xmlns:mo="http://schemas.microsoft.com/office/mac/office/2008/main" xmlns:mv="urn:schemas-microsoft-com:mac:vml">
             <w:pict>
               <v:line id="Straight Connector 13" o:spid="_x0000_s1026" style="position:absolute;z-index:251669504;visibility:visible;mso-wrap-style:square;mso-wrap-distance-left:9pt;mso-wrap-distance-top:0;mso-wrap-distance-right:9pt;mso-wrap-distance-bottom:0;mso-position-horizontal:absolute;mso-position-horizontal-relative:text;mso-position-vertical:absolute;mso-position-vertical-relative:text" from="16.7pt,9.9pt" to="34.7pt,44.2pt" o:gfxdata="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" strokecolor="#0f6fc6 [3204]" strokeweight="2pt">
                 <v:shadow on="t" color="black" opacity="24903f" origin=",.5" offset="0,.55556mm"/>
@@ -8405,7 +8273,7 @@
               </wp:anchor>
             </w:drawing>
           </mc:Choice>
-          <mc:Fallback xmlns:mv="urn:schemas-microsoft-com:mac:vml" xmlns:mo="http://schemas.microsoft.com/office/mac/office/2008/main">
+          <mc:Fallback xmlns:mo="http://schemas.microsoft.com/office/mac/office/2008/main" xmlns:mv="urn:schemas-microsoft-com:mac:vml">
             <w:pict>
               <v:line id="Straight Connector 12" o:spid="_x0000_s1026" style="position:absolute;flip:x;z-index:251668480;visibility:visible;mso-wrap-style:square;mso-wrap-distance-left:9pt;mso-wrap-distance-top:0;mso-wrap-distance-right:9pt;mso-wrap-distance-bottom:0;mso-position-horizontal:absolute;mso-position-horizontal-relative:text;mso-position-vertical:absolute;mso-position-vertical-relative:text" from="-.45pt,9.95pt" to="17.55pt,44.25pt" o:gfxdata="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" strokecolor="#0f6fc6 [3204]" strokeweight="2pt">
                 <v:shadow on="t" color="black" opacity="24903f" origin=",.5" offset="0,.55556mm"/>
@@ -8484,7 +8352,7 @@
               </wp:anchor>
             </w:drawing>
           </mc:Choice>
-          <mc:Fallback xmlns:mv="urn:schemas-microsoft-com:mac:vml" xmlns:mo="http://schemas.microsoft.com/office/mac/office/2008/main">
+          <mc:Fallback xmlns:mo="http://schemas.microsoft.com/office/mac/office/2008/main" xmlns:mv="urn:schemas-microsoft-com:mac:vml">
             <w:pict>
               <v:line id="Straight Connector 25" o:spid="_x0000_s1026" style="position:absolute;flip:y;z-index:251682816;visibility:visible;mso-wrap-style:square;mso-width-percent:0;mso-height-percent:0;mso-wrap-distance-left:9pt;mso-wrap-distance-top:0;mso-wrap-distance-right:9pt;mso-wrap-distance-bottom:0;mso-position-horizontal:absolute;mso-position-horizontal-relative:text;mso-position-vertical:absolute;mso-position-vertical-relative:text;mso-width-percent:0;mso-height-percent:0;mso-width-relative:margin;mso-height-relative:margin" from="38.7pt,11.35pt" to="232.25pt,141.75pt" o:gfxdata="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" strokecolor="#0f6fc6 [3204]" strokeweight="2pt">
                 <v:shadow on="t" color="black" opacity="24903f" origin=",.5" offset="0,.55556mm"/>
@@ -8560,7 +8428,7 @@
               </wp:anchor>
             </w:drawing>
           </mc:Choice>
-          <mc:Fallback xmlns:mv="urn:schemas-microsoft-com:mac:vml" xmlns:mo="http://schemas.microsoft.com/office/mac/office/2008/main">
+          <mc:Fallback xmlns:mo="http://schemas.microsoft.com/office/mac/office/2008/main" xmlns:mv="urn:schemas-microsoft-com:mac:vml">
             <w:pict>
               <v:line id="Straight Connector 8" o:spid="_x0000_s1026" style="position:absolute;z-index:251665408;visibility:visible;mso-wrap-style:square;mso-height-percent:0;mso-wrap-distance-left:9pt;mso-wrap-distance-top:0;mso-wrap-distance-right:9pt;mso-wrap-distance-bottom:0;mso-position-horizontal:absolute;mso-position-horizontal-relative:text;mso-position-vertical:absolute;mso-position-vertical-relative:text;mso-height-percent:0;mso-height-relative:margin" from="310.6pt,9.45pt" to="310.6pt,42.95pt" o:gfxdata="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" strokecolor="#0f6fc6 [3204]" strokeweight="2pt">
                 <v:shadow on="t" color="black" opacity="24903f" origin=",.5" offset="0,.55556mm"/>
@@ -8638,7 +8506,7 @@
               </wp:anchor>
             </w:drawing>
           </mc:Choice>
-          <mc:Fallback xmlns:mv="urn:schemas-microsoft-com:mac:vml" xmlns:mo="http://schemas.microsoft.com/office/mac/office/2008/main">
+          <mc:Fallback xmlns:mo="http://schemas.microsoft.com/office/mac/office/2008/main" xmlns:mv="urn:schemas-microsoft-com:mac:vml">
             <w:pict>
               <v:rect id="Rectangle 6" o:spid="_x0000_s1026" style="position:absolute;margin-left:257.85pt;margin-top:17.1pt;width:115.55pt;height:56.95pt;z-index:251663360;visibility:visible;mso-wrap-style:square;mso-wrap-distance-left:9pt;mso-wrap-distance-top:0;mso-wrap-distance-right:9pt;mso-wrap-distance-bottom:0;mso-position-horizontal:absolute;mso-position-horizontal-relative:text;mso-position-vertical:absolute;mso-position-vertical-relative:text;v-text-anchor:middle" o:gfxdata="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" fillcolor="white [3201]" strokecolor="#0f6fc6 [3204]" strokeweight="2pt"/>
             </w:pict>
@@ -8822,7 +8690,7 @@
               </wp:anchor>
             </w:drawing>
           </mc:Choice>
-          <mc:Fallback xmlns:mv="urn:schemas-microsoft-com:mac:vml" xmlns:mo="http://schemas.microsoft.com/office/mac/office/2008/main">
+          <mc:Fallback xmlns:mo="http://schemas.microsoft.com/office/mac/office/2008/main" xmlns:mv="urn:schemas-microsoft-com:mac:vml">
             <w:pict>
               <v:shape id="Smiley Face 15" o:spid="_x0000_s1026" type="#_x0000_t96" style="position:absolute;margin-left:0;margin-top:17.75pt;width:34.7pt;height:30.1pt;z-index:251676672;visibility:visible;mso-wrap-style:square;mso-width-percent:0;mso-height-percent:0;mso-wrap-distance-left:9pt;mso-wrap-distance-top:0;mso-wrap-distance-right:9pt;mso-wrap-distance-bottom:0;mso-position-horizontal:absolute;mso-position-horizontal-relative:text;mso-position-vertical:absolute;mso-position-vertical-relative:text;mso-width-percent:0;mso-height-percent:0;mso-width-relative:margin;mso-height-relative:margin;v-text-anchor:middle" o:gfxdata="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" fillcolor="white [3201]" strokecolor="#0f6fc6 [3204]" strokeweight="2pt"/>
             </w:pict>
@@ -8893,7 +8761,7 @@
               </wp:anchor>
             </w:drawing>
           </mc:Choice>
-          <mc:Fallback xmlns:mv="urn:schemas-microsoft-com:mac:vml" xmlns:mo="http://schemas.microsoft.com/office/mac/office/2008/main">
+          <mc:Fallback xmlns:mo="http://schemas.microsoft.com/office/mac/office/2008/main" xmlns:mv="urn:schemas-microsoft-com:mac:vml">
             <w:pict>
               <v:line id="Straight Connector 18" o:spid="_x0000_s1026" style="position:absolute;flip:x;z-index:251677696;visibility:visible;mso-wrap-style:square;mso-wrap-distance-left:9pt;mso-wrap-distance-top:0;mso-wrap-distance-right:9pt;mso-wrap-distance-bottom:0;mso-position-horizontal:absolute;mso-position-horizontal-relative:text;mso-position-vertical:absolute;mso-position-vertical-relative:text" from="17.6pt,22.25pt" to="18pt,61.6pt" o:gfxdata="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" strokecolor="#0f6fc6 [3204]" strokeweight="2pt">
                 <v:shadow on="t" color="black" opacity="24903f" origin=",.5" offset="0,.55556mm"/>
@@ -8966,7 +8834,7 @@
               </wp:anchor>
             </w:drawing>
           </mc:Choice>
-          <mc:Fallback xmlns:mv="urn:schemas-microsoft-com:mac:vml" xmlns:mo="http://schemas.microsoft.com/office/mac/office/2008/main">
+          <mc:Fallback xmlns:mo="http://schemas.microsoft.com/office/mac/office/2008/main" xmlns:mv="urn:schemas-microsoft-com:mac:vml">
             <w:pict>
               <v:line id="Straight Connector 19" o:spid="_x0000_s1026" style="position:absolute;z-index:251680768;visibility:visible;mso-wrap-style:square;mso-wrap-distance-left:9pt;mso-wrap-distance-top:0;mso-wrap-distance-right:9pt;mso-wrap-distance-bottom:0;mso-position-horizontal:absolute;mso-position-horizontal-relative:text;mso-position-vertical:absolute;mso-position-vertical-relative:text" from="4.2pt,13.2pt" to="34.75pt,13.2pt" o:gfxdata="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" strokecolor="#0f6fc6 [3204]" strokeweight="2pt">
                 <v:shadow on="t" color="black" opacity="24903f" origin=",.5" offset="0,.55556mm"/>
@@ -9039,7 +8907,7 @@
               </wp:anchor>
             </w:drawing>
           </mc:Choice>
-          <mc:Fallback xmlns:mv="urn:schemas-microsoft-com:mac:vml" xmlns:mo="http://schemas.microsoft.com/office/mac/office/2008/main">
+          <mc:Fallback xmlns:mo="http://schemas.microsoft.com/office/mac/office/2008/main" xmlns:mv="urn:schemas-microsoft-com:mac:vml">
             <w:pict>
               <v:line id="Straight Connector 21" o:spid="_x0000_s1026" style="position:absolute;z-index:251679744;visibility:visible;mso-wrap-style:square;mso-wrap-distance-left:9pt;mso-wrap-distance-top:0;mso-wrap-distance-right:9pt;mso-wrap-distance-bottom:0;mso-position-horizontal:absolute;mso-position-horizontal-relative:text;mso-position-vertical:absolute;mso-position-vertical-relative:text" from="16.7pt,9.9pt" to="34.7pt,44.2pt" o:gfxdata="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" strokecolor="#0f6fc6 [3204]" strokeweight="2pt">
                 <v:shadow on="t" color="black" opacity="24903f" origin=",.5" offset="0,.55556mm"/>
@@ -9104,7 +8972,7 @@
               </wp:anchor>
             </w:drawing>
           </mc:Choice>
-          <mc:Fallback xmlns:mv="urn:schemas-microsoft-com:mac:vml" xmlns:mo="http://schemas.microsoft.com/office/mac/office/2008/main">
+          <mc:Fallback xmlns:mo="http://schemas.microsoft.com/office/mac/office/2008/main" xmlns:mv="urn:schemas-microsoft-com:mac:vml">
             <w:pict>
               <v:line id="Straight Connector 22" o:spid="_x0000_s1026" style="position:absolute;flip:x;z-index:251678720;visibility:visible;mso-wrap-style:square;mso-wrap-distance-left:9pt;mso-wrap-distance-top:0;mso-wrap-distance-right:9pt;mso-wrap-distance-bottom:0;mso-position-horizontal:absolute;mso-position-horizontal-relative:text;mso-position-vertical:absolute;mso-position-vertical-relative:text" from="-.45pt,9.95pt" to="17.55pt,44.25pt" o:gfxdata="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" strokecolor="#0f6fc6 [3204]" strokeweight="2pt">
                 <v:shadow on="t" color="black" opacity="24903f" origin=",.5" offset="0,.55556mm"/>
@@ -9258,14 +9126,7 @@
         <w:rPr>
           <w:rFonts w:ascii="Times New Roman" w:hAnsi="Times New Roman" w:cs="Times New Roman"/>
         </w:rPr>
-        <w:t xml:space="preserve"> release </w:t>
-      </w:r>
-      <w:proofErr w:type="gramStart"/>
-      <w:r>
-        <w:rPr>
-          <w:rFonts w:ascii="Times New Roman" w:hAnsi="Times New Roman" w:cs="Times New Roman"/>
-        </w:rPr>
-        <w:t xml:space="preserve">of </w:t>
+        <w:t xml:space="preserve"> release of </w:t>
       </w:r>
       <w:r>
         <w:rPr>
@@ -9277,14 +9138,7 @@
         <w:rPr>
           <w:rFonts w:ascii="Times New Roman" w:hAnsi="Times New Roman" w:cs="Times New Roman"/>
         </w:rPr>
-        <w:t>new versions</w:t>
-      </w:r>
-      <w:proofErr w:type="gramEnd"/>
-      <w:r>
-        <w:rPr>
-          <w:rFonts w:ascii="Times New Roman" w:hAnsi="Times New Roman" w:cs="Times New Roman"/>
-        </w:rPr>
-        <w:t xml:space="preserve"> of</w:t>
+        <w:t>new versions of</w:t>
       </w:r>
       <w:r>
         <w:rPr>
@@ -9447,29 +9301,39 @@
     <w:p>
       <w:pPr>
         <w:spacing w:after="240"/>
-        <w:rPr>
-          <w:rFonts w:ascii="Times New Roman" w:hAnsi="Times New Roman" w:cs="Times New Roman"/>
-        </w:rPr>
-      </w:pPr>
-      <w:r>
-        <w:rPr>
-          <w:rFonts w:ascii="Times New Roman" w:hAnsi="Times New Roman" w:cs="Times New Roman"/>
-        </w:rPr>
-        <w:t>The non-functional requirements of the Project Management App are listed below.</w:t>
-      </w:r>
-      <w:r>
-        <w:rPr>
-          <w:rFonts w:ascii="Times New Roman" w:hAnsi="Times New Roman" w:cs="Times New Roman"/>
-        </w:rPr>
-        <w:t xml:space="preserve"> </w:t>
-      </w:r>
-      <w:r>
+        <w:jc w:val="both"/>
         <w:rPr>
           <w:rFonts w:ascii="Times New Roman" w:hAnsi="Times New Roman" w:cs="Times New Roman"/>
           <w:sz w:val="22"/>
           <w:szCs w:val="22"/>
         </w:rPr>
-        <w:t xml:space="preserve">Final delivery deadline is within the last week of April. </w:t>
+      </w:pPr>
+      <w:r>
+        <w:rPr>
+          <w:rFonts w:ascii="Times New Roman" w:hAnsi="Times New Roman" w:cs="Times New Roman"/>
+        </w:rPr>
+        <w:t>The non-functional requirements of the Project Management App are listed below. Final delivery deadline is April 27</w:t>
+      </w:r>
+      <w:r>
+        <w:rPr>
+          <w:rFonts w:ascii="Times New Roman" w:hAnsi="Times New Roman" w:cs="Times New Roman"/>
+          <w:vertAlign w:val="superscript"/>
+        </w:rPr>
+        <w:t>th</w:t>
+      </w:r>
+      <w:r>
+        <w:rPr>
+          <w:rFonts w:ascii="Times New Roman" w:hAnsi="Times New Roman" w:cs="Times New Roman"/>
+        </w:rPr>
+        <w:t xml:space="preserve"> 2016</w:t>
+      </w:r>
+      <w:r>
+        <w:rPr>
+          <w:rFonts w:ascii="Times New Roman" w:hAnsi="Times New Roman" w:cs="Times New Roman"/>
+          <w:sz w:val="22"/>
+          <w:szCs w:val="22"/>
+        </w:rPr>
+        <w:t xml:space="preserve">. </w:t>
       </w:r>
     </w:p>
     <w:tbl>
@@ -9800,28 +9664,7 @@
                 <w:rFonts w:ascii="Times New Roman" w:hAnsi="Times New Roman" w:cs="Times New Roman"/>
                 <w:b w:val="0"/>
               </w:rPr>
-              <w:t xml:space="preserve">If the average time of all 10 surveys is above 15 minutes, </w:t>
-            </w:r>
-            <w:r>
-              <w:rPr>
-                <w:rFonts w:ascii="Times New Roman" w:hAnsi="Times New Roman" w:cs="Times New Roman"/>
-                <w:b w:val="0"/>
-              </w:rPr>
-              <w:t xml:space="preserve">the project management </w:t>
-            </w:r>
-            <w:r>
-              <w:rPr>
-                <w:rFonts w:ascii="Times New Roman" w:hAnsi="Times New Roman" w:cs="Times New Roman"/>
-                <w:b w:val="0"/>
-              </w:rPr>
-              <w:t>app is not user friendly</w:t>
-            </w:r>
-            <w:r>
-              <w:rPr>
-                <w:rFonts w:ascii="Times New Roman" w:hAnsi="Times New Roman" w:cs="Times New Roman"/>
-                <w:b w:val="0"/>
-              </w:rPr>
-              <w:t>.</w:t>
+              <w:t>If the average time of all 10 surveys is above 15 minutes, the project management app is not user friendly.</w:t>
             </w:r>
           </w:p>
         </w:tc>
@@ -9962,101 +9805,64 @@
                 <w:rFonts w:ascii="Times New Roman" w:hAnsi="Times New Roman" w:cs="Times New Roman"/>
                 <w:b w:val="0"/>
               </w:rPr>
-              <w:t xml:space="preserve"> support </w:t>
-            </w:r>
-            <w:proofErr w:type="gramStart"/>
+              <w:t xml:space="preserve"> support tablets that </w:t>
+            </w:r>
             <w:r>
               <w:rPr>
                 <w:rFonts w:ascii="Times New Roman" w:hAnsi="Times New Roman" w:cs="Times New Roman"/>
                 <w:b w:val="0"/>
               </w:rPr>
-              <w:t xml:space="preserve">tablets that </w:t>
+              <w:t xml:space="preserve">runs on the </w:t>
             </w:r>
             <w:r>
               <w:rPr>
                 <w:rFonts w:ascii="Times New Roman" w:hAnsi="Times New Roman" w:cs="Times New Roman"/>
                 <w:b w:val="0"/>
               </w:rPr>
-              <w:t>runs</w:t>
-            </w:r>
-            <w:proofErr w:type="gramEnd"/>
+              <w:t>android</w:t>
+            </w:r>
             <w:r>
               <w:rPr>
                 <w:rFonts w:ascii="Times New Roman" w:hAnsi="Times New Roman" w:cs="Times New Roman"/>
                 <w:b w:val="0"/>
               </w:rPr>
-              <w:t xml:space="preserve"> on the </w:t>
+              <w:t xml:space="preserve"> system</w:t>
             </w:r>
             <w:r>
               <w:rPr>
                 <w:rFonts w:ascii="Times New Roman" w:hAnsi="Times New Roman" w:cs="Times New Roman"/>
                 <w:b w:val="0"/>
               </w:rPr>
-              <w:t>android</w:t>
-            </w:r>
-            <w:r>
+              <w:t xml:space="preserve">. </w:t>
+            </w:r>
+          </w:p>
+          <w:p>
+            <w:pPr>
               <w:rPr>
                 <w:rFonts w:ascii="Times New Roman" w:hAnsi="Times New Roman" w:cs="Times New Roman"/>
                 <w:b w:val="0"/>
               </w:rPr>
-              <w:t xml:space="preserve"> system</w:t>
-            </w:r>
-            <w:r>
-              <w:rPr>
-                <w:rFonts w:ascii="Times New Roman" w:hAnsi="Times New Roman" w:cs="Times New Roman"/>
+            </w:pPr>
+          </w:p>
+          <w:p>
+            <w:pPr>
+              <w:rPr>
                 <w:b w:val="0"/>
               </w:rPr>
-              <w:t xml:space="preserve">. </w:t>
-            </w:r>
-          </w:p>
-          <w:p>
-            <w:pPr>
+            </w:pPr>
+            <w:r>
               <w:rPr>
                 <w:rFonts w:ascii="Times New Roman" w:hAnsi="Times New Roman" w:cs="Times New Roman"/>
                 <w:b w:val="0"/>
               </w:rPr>
-            </w:pPr>
-          </w:p>
-          <w:p>
-            <w:pPr>
-              <w:rPr>
+              <w:t xml:space="preserve">This will be tested by having the app work on phones and tablets. There will be a tablet available during final release of the app. </w:t>
+            </w:r>
+            <w:r>
+              <w:rPr>
+                <w:rFonts w:ascii="Times New Roman" w:hAnsi="Times New Roman" w:cs="Times New Roman"/>
                 <w:b w:val="0"/>
               </w:rPr>
-            </w:pPr>
-            <w:r>
-              <w:rPr>
-                <w:rFonts w:ascii="Times New Roman" w:hAnsi="Times New Roman" w:cs="Times New Roman"/>
-                <w:b w:val="0"/>
-              </w:rPr>
-              <w:t xml:space="preserve">This will be tested by having the app work on phones and tablets. There will be a tablet available during final release of the app. </w:t>
-            </w:r>
-            <w:r>
-              <w:rPr>
-                <w:rFonts w:ascii="Times New Roman" w:hAnsi="Times New Roman" w:cs="Times New Roman"/>
-                <w:b w:val="0"/>
-              </w:rPr>
-              <w:t xml:space="preserve"> If the app does not run on the tablet device available, </w:t>
-            </w:r>
-            <w:r>
-              <w:rPr>
-                <w:rFonts w:ascii="Times New Roman" w:hAnsi="Times New Roman" w:cs="Times New Roman"/>
-                <w:b w:val="0"/>
-              </w:rPr>
-              <w:t xml:space="preserve">the project management app is not </w:t>
-            </w:r>
-            <w:r>
-              <w:rPr>
-                <w:rFonts w:ascii="Times New Roman" w:hAnsi="Times New Roman" w:cs="Times New Roman"/>
-                <w:b w:val="0"/>
-              </w:rPr>
-              <w:t>scalable</w:t>
-            </w:r>
-            <w:r>
-              <w:rPr>
-                <w:rFonts w:ascii="Times New Roman" w:hAnsi="Times New Roman" w:cs="Times New Roman"/>
-                <w:b w:val="0"/>
-              </w:rPr>
-              <w:t>.</w:t>
+              <w:t xml:space="preserve"> If the app does not run on the tablet device available, the project management app is not scalable.</w:t>
             </w:r>
           </w:p>
         </w:tc>
@@ -10132,8 +9938,6 @@
           <w:szCs w:val="32"/>
         </w:rPr>
       </w:pPr>
-      <w:bookmarkStart w:id="0" w:name="_GoBack"/>
-      <w:bookmarkEnd w:id="0"/>
       <w:r>
         <w:rPr>
           <w:rFonts w:ascii="Times New Roman" w:hAnsi="Times New Roman" w:cs="Times New Roman"/>
@@ -10210,6 +10014,7 @@
     <w:p>
       <w:pPr>
         <w:spacing w:after="240"/>
+        <w:jc w:val="both"/>
         <w:rPr>
           <w:rFonts w:ascii="Times New Roman" w:hAnsi="Times New Roman" w:cs="Times New Roman"/>
         </w:rPr>
@@ -10218,69 +10023,33 @@
         <w:rPr>
           <w:rFonts w:ascii="Times New Roman" w:hAnsi="Times New Roman" w:cs="Times New Roman"/>
         </w:rPr>
-        <w:t>The functional requirements of the Project Management App are listed below.</w:t>
-      </w:r>
-      <w:r>
-        <w:rPr>
-          <w:rFonts w:ascii="Times New Roman" w:hAnsi="Times New Roman" w:cs="Times New Roman"/>
-        </w:rPr>
-        <w:t xml:space="preserve"> </w:t>
-      </w:r>
-      <w:r>
-        <w:rPr>
-          <w:rFonts w:ascii="Times New Roman" w:hAnsi="Times New Roman" w:cs="Times New Roman"/>
-          <w:sz w:val="22"/>
-          <w:szCs w:val="22"/>
-        </w:rPr>
-        <w:t xml:space="preserve">Intermediate delivery deadline is </w:t>
-      </w:r>
-      <w:r>
-        <w:rPr>
-          <w:rFonts w:ascii="Times New Roman" w:hAnsi="Times New Roman" w:cs="Times New Roman"/>
-          <w:sz w:val="22"/>
-          <w:szCs w:val="22"/>
-        </w:rPr>
-        <w:t xml:space="preserve">within </w:t>
-      </w:r>
-      <w:r>
-        <w:rPr>
-          <w:rFonts w:ascii="Times New Roman" w:hAnsi="Times New Roman" w:cs="Times New Roman"/>
-          <w:sz w:val="22"/>
-          <w:szCs w:val="22"/>
-        </w:rPr>
-        <w:t>the</w:t>
-      </w:r>
-      <w:r>
-        <w:rPr>
-          <w:rFonts w:ascii="Times New Roman" w:hAnsi="Times New Roman" w:cs="Times New Roman"/>
-          <w:sz w:val="22"/>
-          <w:szCs w:val="22"/>
-        </w:rPr>
-        <w:t xml:space="preserve"> first week of March</w:t>
-      </w:r>
-      <w:r>
-        <w:rPr>
-          <w:rFonts w:ascii="Times New Roman" w:hAnsi="Times New Roman" w:cs="Times New Roman"/>
-          <w:sz w:val="22"/>
-          <w:szCs w:val="22"/>
-        </w:rPr>
-        <w:t>. Final delivery deadline is within the last week</w:t>
-      </w:r>
-      <w:r>
-        <w:rPr>
-          <w:rFonts w:ascii="Times New Roman" w:hAnsi="Times New Roman" w:cs="Times New Roman"/>
-          <w:sz w:val="22"/>
-          <w:szCs w:val="22"/>
-        </w:rPr>
-        <w:t xml:space="preserve"> of April</w:t>
-      </w:r>
-      <w:r>
-        <w:rPr>
-          <w:rFonts w:ascii="Times New Roman" w:hAnsi="Times New Roman" w:cs="Times New Roman"/>
-          <w:sz w:val="22"/>
-          <w:szCs w:val="22"/>
-        </w:rPr>
-        <w:t xml:space="preserve">. </w:t>
+        <w:t>The functional requirements of the Project Management App are listed below. Intermediate delivery deadline is March 4</w:t>
+      </w:r>
+      <w:r>
+        <w:rPr>
+          <w:rFonts w:ascii="Times New Roman" w:hAnsi="Times New Roman" w:cs="Times New Roman"/>
+          <w:vertAlign w:val="superscript"/>
+        </w:rPr>
+        <w:t>th</w:t>
+      </w:r>
+      <w:r>
+        <w:rPr>
+          <w:rFonts w:ascii="Times New Roman" w:hAnsi="Times New Roman" w:cs="Times New Roman"/>
+        </w:rPr>
+        <w:t xml:space="preserve"> 2016. Final delivery deadline is April 27</w:t>
+      </w:r>
+      <w:r>
+        <w:rPr>
+          <w:rFonts w:ascii="Times New Roman" w:hAnsi="Times New Roman" w:cs="Times New Roman"/>
+          <w:vertAlign w:val="superscript"/>
+        </w:rPr>
+        <w:t>th</w:t>
+      </w:r>
+      <w:r>
+        <w:rPr>
+          <w:rFonts w:ascii="Times New Roman" w:hAnsi="Times New Roman" w:cs="Times New Roman"/>
+        </w:rPr>
+        <w:t xml:space="preserve"> 2016. </w:t>
       </w:r>
     </w:p>
     <w:tbl>
@@ -12003,14 +11772,7 @@
         <w:rPr>
           <w:rFonts w:ascii="Times New Roman" w:hAnsi="Times New Roman" w:cs="Times New Roman"/>
         </w:rPr>
-        <w:t xml:space="preserve">The functional </w:t>
-      </w:r>
-      <w:proofErr w:type="gramStart"/>
-      <w:r>
-        <w:rPr>
-          <w:rFonts w:ascii="Times New Roman" w:hAnsi="Times New Roman" w:cs="Times New Roman"/>
-        </w:rPr>
-        <w:t>requirements</w:t>
+        <w:t>The functional requirements</w:t>
       </w:r>
       <w:r>
         <w:rPr>
@@ -12026,7 +11788,6 @@
         </w:rPr>
         <w:t>specifies</w:t>
       </w:r>
-      <w:proofErr w:type="gramEnd"/>
       <w:r>
         <w:rPr>
           <w:rFonts w:ascii="Times New Roman" w:hAnsi="Times New Roman" w:cs="Times New Roman"/>
@@ -12243,9 +12004,8 @@
           <w:color w:val="222222"/>
           <w:shd w:val="clear" w:color="auto" w:fill="FFFFFF"/>
         </w:rPr>
-        <w:t xml:space="preserve">ment number </w:t>
-      </w:r>
-      <w:proofErr w:type="gramStart"/>
+        <w:t>ment number section, will be used to identify the specific use case. The s</w:t>
+      </w:r>
       <w:r>
         <w:rPr>
           <w:rStyle w:val="apple-converted-space"/>
@@ -12253,9 +12013,8 @@
           <w:color w:val="222222"/>
           <w:shd w:val="clear" w:color="auto" w:fill="FFFFFF"/>
         </w:rPr>
-        <w:t>section,</w:t>
-      </w:r>
-      <w:proofErr w:type="gramEnd"/>
+        <w:t xml:space="preserve">cenario </w:t>
+      </w:r>
       <w:r>
         <w:rPr>
           <w:rStyle w:val="apple-converted-space"/>
@@ -12263,7 +12022,7 @@
           <w:color w:val="222222"/>
           <w:shd w:val="clear" w:color="auto" w:fill="FFFFFF"/>
         </w:rPr>
-        <w:t xml:space="preserve"> will be used to identify the specific use case. The s</w:t>
+        <w:t xml:space="preserve">section, </w:t>
       </w:r>
       <w:r>
         <w:rPr>
@@ -12272,7 +12031,7 @@
           <w:color w:val="222222"/>
           <w:shd w:val="clear" w:color="auto" w:fill="FFFFFF"/>
         </w:rPr>
-        <w:t xml:space="preserve">cenario </w:t>
+        <w:t>will describe</w:t>
       </w:r>
       <w:r>
         <w:rPr>
@@ -12281,7 +12040,7 @@
           <w:color w:val="222222"/>
           <w:shd w:val="clear" w:color="auto" w:fill="FFFFFF"/>
         </w:rPr>
-        <w:t xml:space="preserve">section, </w:t>
+        <w:t xml:space="preserve"> </w:t>
       </w:r>
       <w:r>
         <w:rPr>
@@ -12290,7 +12049,7 @@
           <w:color w:val="222222"/>
           <w:shd w:val="clear" w:color="auto" w:fill="FFFFFF"/>
         </w:rPr>
-        <w:t>will describe</w:t>
+        <w:t xml:space="preserve">a plausible case where the </w:t>
       </w:r>
       <w:r>
         <w:rPr>
@@ -12299,7 +12058,7 @@
           <w:color w:val="222222"/>
           <w:shd w:val="clear" w:color="auto" w:fill="FFFFFF"/>
         </w:rPr>
-        <w:t xml:space="preserve"> </w:t>
+        <w:t>functionality</w:t>
       </w:r>
       <w:r>
         <w:rPr>
@@ -12308,7 +12067,7 @@
           <w:color w:val="222222"/>
           <w:shd w:val="clear" w:color="auto" w:fill="FFFFFF"/>
         </w:rPr>
-        <w:t xml:space="preserve">a plausible case where the </w:t>
+        <w:t xml:space="preserve"> may </w:t>
       </w:r>
       <w:r>
         <w:rPr>
@@ -12317,7 +12076,7 @@
           <w:color w:val="222222"/>
           <w:shd w:val="clear" w:color="auto" w:fill="FFFFFF"/>
         </w:rPr>
-        <w:t>functionality</w:t>
+        <w:t>occur</w:t>
       </w:r>
       <w:r>
         <w:rPr>
@@ -12326,7 +12085,7 @@
           <w:color w:val="222222"/>
           <w:shd w:val="clear" w:color="auto" w:fill="FFFFFF"/>
         </w:rPr>
-        <w:t xml:space="preserve"> may </w:t>
+        <w:t>.</w:t>
       </w:r>
       <w:r>
         <w:rPr>
@@ -12335,7 +12094,7 @@
           <w:color w:val="222222"/>
           <w:shd w:val="clear" w:color="auto" w:fill="FFFFFF"/>
         </w:rPr>
-        <w:t>occur</w:t>
+        <w:t xml:space="preserve"> The trigger e</w:t>
       </w:r>
       <w:r>
         <w:rPr>
@@ -12344,7 +12103,7 @@
           <w:color w:val="222222"/>
           <w:shd w:val="clear" w:color="auto" w:fill="FFFFFF"/>
         </w:rPr>
-        <w:t>.</w:t>
+        <w:t>vent</w:t>
       </w:r>
       <w:r>
         <w:rPr>
@@ -12353,7 +12112,7 @@
           <w:color w:val="222222"/>
           <w:shd w:val="clear" w:color="auto" w:fill="FFFFFF"/>
         </w:rPr>
-        <w:t xml:space="preserve"> The trigger e</w:t>
+        <w:t xml:space="preserve"> section</w:t>
       </w:r>
       <w:r>
         <w:rPr>
@@ -12362,7 +12121,7 @@
           <w:color w:val="222222"/>
           <w:shd w:val="clear" w:color="auto" w:fill="FFFFFF"/>
         </w:rPr>
-        <w:t>vent</w:t>
+        <w:t>,</w:t>
       </w:r>
       <w:r>
         <w:rPr>
@@ -12371,7 +12130,7 @@
           <w:color w:val="222222"/>
           <w:shd w:val="clear" w:color="auto" w:fill="FFFFFF"/>
         </w:rPr>
-        <w:t xml:space="preserve"> section</w:t>
+        <w:t xml:space="preserve"> </w:t>
       </w:r>
       <w:r>
         <w:rPr>
@@ -12380,7 +12139,7 @@
           <w:color w:val="222222"/>
           <w:shd w:val="clear" w:color="auto" w:fill="FFFFFF"/>
         </w:rPr>
-        <w:t>,</w:t>
+        <w:t>will describe</w:t>
       </w:r>
       <w:r>
         <w:rPr>
@@ -12389,7 +12148,7 @@
           <w:color w:val="222222"/>
           <w:shd w:val="clear" w:color="auto" w:fill="FFFFFF"/>
         </w:rPr>
-        <w:t xml:space="preserve"> </w:t>
+        <w:t xml:space="preserve"> an action that may cause the functionality to occur</w:t>
       </w:r>
       <w:r>
         <w:rPr>
@@ -12398,7 +12157,7 @@
           <w:color w:val="222222"/>
           <w:shd w:val="clear" w:color="auto" w:fill="FFFFFF"/>
         </w:rPr>
-        <w:t>will describe</w:t>
+        <w:t>.</w:t>
       </w:r>
       <w:r>
         <w:rPr>
@@ -12407,7 +12166,7 @@
           <w:color w:val="222222"/>
           <w:shd w:val="clear" w:color="auto" w:fill="FFFFFF"/>
         </w:rPr>
-        <w:t xml:space="preserve"> an action that may cause the functionality to occur</w:t>
+        <w:t xml:space="preserve"> The brief description</w:t>
       </w:r>
       <w:r>
         <w:rPr>
@@ -12416,7 +12175,7 @@
           <w:color w:val="222222"/>
           <w:shd w:val="clear" w:color="auto" w:fill="FFFFFF"/>
         </w:rPr>
-        <w:t>.</w:t>
+        <w:t xml:space="preserve"> section</w:t>
       </w:r>
       <w:r>
         <w:rPr>
@@ -12425,7 +12184,7 @@
           <w:color w:val="222222"/>
           <w:shd w:val="clear" w:color="auto" w:fill="FFFFFF"/>
         </w:rPr>
-        <w:t xml:space="preserve"> The brief description</w:t>
+        <w:t>, will</w:t>
       </w:r>
       <w:r>
         <w:rPr>
@@ -12434,7 +12193,7 @@
           <w:color w:val="222222"/>
           <w:shd w:val="clear" w:color="auto" w:fill="FFFFFF"/>
         </w:rPr>
-        <w:t xml:space="preserve"> section</w:t>
+        <w:t xml:space="preserve"> describe</w:t>
       </w:r>
       <w:r>
         <w:rPr>
@@ -12443,7 +12202,7 @@
           <w:color w:val="222222"/>
           <w:shd w:val="clear" w:color="auto" w:fill="FFFFFF"/>
         </w:rPr>
-        <w:t>, will</w:t>
+        <w:t xml:space="preserve"> </w:t>
       </w:r>
       <w:r>
         <w:rPr>
@@ -12452,7 +12211,7 @@
           <w:color w:val="222222"/>
           <w:shd w:val="clear" w:color="auto" w:fill="FFFFFF"/>
         </w:rPr>
-        <w:t xml:space="preserve"> describe</w:t>
+        <w:t>the general</w:t>
       </w:r>
       <w:r>
         <w:rPr>
@@ -12461,7 +12220,7 @@
           <w:color w:val="222222"/>
           <w:shd w:val="clear" w:color="auto" w:fill="FFFFFF"/>
         </w:rPr>
-        <w:t xml:space="preserve"> </w:t>
+        <w:t xml:space="preserve"> purpose of the use case. </w:t>
       </w:r>
       <w:r>
         <w:rPr>
@@ -12470,7 +12229,7 @@
           <w:color w:val="222222"/>
           <w:shd w:val="clear" w:color="auto" w:fill="FFFFFF"/>
         </w:rPr>
-        <w:t>the general</w:t>
+        <w:t>The a</w:t>
       </w:r>
       <w:r>
         <w:rPr>
@@ -12479,7 +12238,7 @@
           <w:color w:val="222222"/>
           <w:shd w:val="clear" w:color="auto" w:fill="FFFFFF"/>
         </w:rPr>
-        <w:t xml:space="preserve"> purpose of the use case. </w:t>
+        <w:t>ctors</w:t>
       </w:r>
       <w:r>
         <w:rPr>
@@ -12488,7 +12247,7 @@
           <w:color w:val="222222"/>
           <w:shd w:val="clear" w:color="auto" w:fill="FFFFFF"/>
         </w:rPr>
-        <w:t>The a</w:t>
+        <w:t xml:space="preserve"> section</w:t>
       </w:r>
       <w:r>
         <w:rPr>
@@ -12497,7 +12256,7 @@
           <w:color w:val="222222"/>
           <w:shd w:val="clear" w:color="auto" w:fill="FFFFFF"/>
         </w:rPr>
-        <w:t>ctors</w:t>
+        <w:t>,</w:t>
       </w:r>
       <w:r>
         <w:rPr>
@@ -12506,9 +12265,8 @@
           <w:color w:val="222222"/>
           <w:shd w:val="clear" w:color="auto" w:fill="FFFFFF"/>
         </w:rPr>
-        <w:t xml:space="preserve"> </w:t>
-      </w:r>
-      <w:proofErr w:type="gramStart"/>
+        <w:t xml:space="preserve"> will contain the external force that</w:t>
+      </w:r>
       <w:r>
         <w:rPr>
           <w:rStyle w:val="apple-converted-space"/>
@@ -12516,7 +12274,7 @@
           <w:color w:val="222222"/>
           <w:shd w:val="clear" w:color="auto" w:fill="FFFFFF"/>
         </w:rPr>
-        <w:t>section</w:t>
+        <w:t xml:space="preserve"> interact</w:t>
       </w:r>
       <w:r>
         <w:rPr>
@@ -12525,9 +12283,8 @@
           <w:color w:val="222222"/>
           <w:shd w:val="clear" w:color="auto" w:fill="FFFFFF"/>
         </w:rPr>
-        <w:t>,</w:t>
-      </w:r>
-      <w:proofErr w:type="gramEnd"/>
+        <w:t>s</w:t>
+      </w:r>
       <w:r>
         <w:rPr>
           <w:rStyle w:val="apple-converted-space"/>
@@ -12535,7 +12292,7 @@
           <w:color w:val="222222"/>
           <w:shd w:val="clear" w:color="auto" w:fill="FFFFFF"/>
         </w:rPr>
-        <w:t xml:space="preserve"> will contain the external force that</w:t>
+        <w:t xml:space="preserve"> with the system.</w:t>
       </w:r>
       <w:r>
         <w:rPr>
@@ -12544,7 +12301,7 @@
           <w:color w:val="222222"/>
           <w:shd w:val="clear" w:color="auto" w:fill="FFFFFF"/>
         </w:rPr>
-        <w:t xml:space="preserve"> interact</w:t>
+        <w:t xml:space="preserve"> The s</w:t>
       </w:r>
       <w:r>
         <w:rPr>
@@ -12553,7 +12310,7 @@
           <w:color w:val="222222"/>
           <w:shd w:val="clear" w:color="auto" w:fill="FFFFFF"/>
         </w:rPr>
-        <w:t>s</w:t>
+        <w:t>takeholders</w:t>
       </w:r>
       <w:r>
         <w:rPr>
@@ -12562,7 +12319,7 @@
           <w:color w:val="222222"/>
           <w:shd w:val="clear" w:color="auto" w:fill="FFFFFF"/>
         </w:rPr>
-        <w:t xml:space="preserve"> with the system.</w:t>
+        <w:t xml:space="preserve"> section</w:t>
       </w:r>
       <w:r>
         <w:rPr>
@@ -12571,46 +12328,8 @@
           <w:color w:val="222222"/>
           <w:shd w:val="clear" w:color="auto" w:fill="FFFFFF"/>
         </w:rPr>
-        <w:t xml:space="preserve"> The s</w:t>
-      </w:r>
-      <w:r>
-        <w:rPr>
-          <w:rStyle w:val="apple-converted-space"/>
-          <w:rFonts w:ascii="Times New Roman" w:hAnsi="Times New Roman" w:cs="Times New Roman"/>
-          <w:color w:val="222222"/>
-          <w:shd w:val="clear" w:color="auto" w:fill="FFFFFF"/>
-        </w:rPr>
-        <w:t>takeholders</w:t>
-      </w:r>
-      <w:r>
-        <w:rPr>
-          <w:rStyle w:val="apple-converted-space"/>
-          <w:rFonts w:ascii="Times New Roman" w:hAnsi="Times New Roman" w:cs="Times New Roman"/>
-          <w:color w:val="222222"/>
-          <w:shd w:val="clear" w:color="auto" w:fill="FFFFFF"/>
-        </w:rPr>
-        <w:t xml:space="preserve"> </w:t>
-      </w:r>
-      <w:proofErr w:type="gramStart"/>
-      <w:r>
-        <w:rPr>
-          <w:rStyle w:val="apple-converted-space"/>
-          <w:rFonts w:ascii="Times New Roman" w:hAnsi="Times New Roman" w:cs="Times New Roman"/>
-          <w:color w:val="222222"/>
-          <w:shd w:val="clear" w:color="auto" w:fill="FFFFFF"/>
-        </w:rPr>
-        <w:t>section</w:t>
-      </w:r>
-      <w:r>
-        <w:rPr>
-          <w:rStyle w:val="apple-converted-space"/>
-          <w:rFonts w:ascii="Times New Roman" w:hAnsi="Times New Roman" w:cs="Times New Roman"/>
-          <w:color w:val="222222"/>
-          <w:shd w:val="clear" w:color="auto" w:fill="FFFFFF"/>
-        </w:rPr>
         <w:t>,</w:t>
       </w:r>
-      <w:proofErr w:type="gramEnd"/>
       <w:r>
         <w:rPr>
           <w:rStyle w:val="apple-converted-space"/>
@@ -14068,25 +13787,7 @@
                       <w:sz w:val="22"/>
                       <w:szCs w:val="22"/>
                     </w:rPr>
-                    <w:t xml:space="preserve">2.2 </w:t>
-                  </w:r>
-                  <w:proofErr w:type="gramStart"/>
-                  <w:r>
-                    <w:rPr>
-                      <w:rFonts w:ascii="Times New Roman" w:hAnsi="Times New Roman" w:cs="Times New Roman"/>
-                      <w:sz w:val="22"/>
-                      <w:szCs w:val="22"/>
-                    </w:rPr>
-                    <w:t>System  verifies</w:t>
-                  </w:r>
-                  <w:proofErr w:type="gramEnd"/>
-                  <w:r>
-                    <w:rPr>
-                      <w:rFonts w:ascii="Times New Roman" w:hAnsi="Times New Roman" w:cs="Times New Roman"/>
-                      <w:sz w:val="22"/>
-                      <w:szCs w:val="22"/>
-                    </w:rPr>
-                    <w:t xml:space="preserve"> email address. </w:t>
+                    <w:t xml:space="preserve">2.2 System  verifies email address. </w:t>
                   </w:r>
                 </w:p>
                 <w:p>
@@ -14421,7 +14122,6 @@
           <w:sz w:val="28"/>
         </w:rPr>
       </w:pPr>
-      <w:proofErr w:type="gramStart"/>
       <w:r>
         <w:rPr>
           <w:rFonts w:ascii="Times New Roman" w:hAnsi="Times New Roman" w:cs="Times New Roman"/>
@@ -14447,7 +14147,6 @@
         </w:rPr>
         <w:t>:</w:t>
       </w:r>
-      <w:proofErr w:type="gramEnd"/>
       <w:r>
         <w:rPr>
           <w:sz w:val="18"/>
@@ -15478,25 +15177,7 @@
                 <w:sz w:val="22"/>
                 <w:szCs w:val="22"/>
               </w:rPr>
-              <w:t xml:space="preserve">3. Use account </w:t>
-            </w:r>
-            <w:proofErr w:type="gramStart"/>
-            <w:r>
-              <w:rPr>
-                <w:rFonts w:ascii="Times New Roman" w:hAnsi="Times New Roman" w:cs="Times New Roman"/>
-                <w:sz w:val="22"/>
-                <w:szCs w:val="22"/>
-              </w:rPr>
-              <w:t>information  is</w:t>
-            </w:r>
-            <w:proofErr w:type="gramEnd"/>
-            <w:r>
-              <w:rPr>
-                <w:rFonts w:ascii="Times New Roman" w:hAnsi="Times New Roman" w:cs="Times New Roman"/>
-                <w:sz w:val="22"/>
-                <w:szCs w:val="22"/>
-              </w:rPr>
-              <w:t xml:space="preserve"> not in the database.  </w:t>
+              <w:t xml:space="preserve">3. Use account information  is not in the database.  </w:t>
             </w:r>
           </w:p>
         </w:tc>
@@ -15538,7 +15219,6 @@
           <w:sz w:val="28"/>
         </w:rPr>
       </w:pPr>
-      <w:proofErr w:type="gramStart"/>
       <w:r>
         <w:rPr>
           <w:rFonts w:ascii="Times New Roman" w:hAnsi="Times New Roman" w:cs="Times New Roman"/>
@@ -15580,7 +15260,6 @@
         </w:rPr>
         <w:t>:</w:t>
       </w:r>
-      <w:proofErr w:type="gramEnd"/>
       <w:r>
         <w:rPr>
           <w:sz w:val="18"/>
@@ -15767,25 +15446,7 @@
                 <w:sz w:val="22"/>
                 <w:szCs w:val="22"/>
               </w:rPr>
-              <w:t xml:space="preserve">User has logged </w:t>
-            </w:r>
-            <w:proofErr w:type="gramStart"/>
-            <w:r>
-              <w:rPr>
-                <w:rFonts w:ascii="Times New Roman" w:hAnsi="Times New Roman" w:cs="Times New Roman"/>
-                <w:sz w:val="22"/>
-                <w:szCs w:val="22"/>
-              </w:rPr>
-              <w:t>in,</w:t>
-            </w:r>
-            <w:proofErr w:type="gramEnd"/>
-            <w:r>
-              <w:rPr>
-                <w:rFonts w:ascii="Times New Roman" w:hAnsi="Times New Roman" w:cs="Times New Roman"/>
-                <w:sz w:val="22"/>
-                <w:szCs w:val="22"/>
-              </w:rPr>
-              <w:t xml:space="preserve"> they will be able to create a project.</w:t>
+              <w:t>User has logged in, they will be able to create a project.</w:t>
             </w:r>
           </w:p>
         </w:tc>
@@ -16598,7 +16259,6 @@
           <w:sz w:val="28"/>
         </w:rPr>
       </w:pPr>
-      <w:proofErr w:type="gramStart"/>
       <w:r>
         <w:rPr>
           <w:rFonts w:ascii="Times New Roman" w:hAnsi="Times New Roman" w:cs="Times New Roman"/>
@@ -16640,7 +16300,6 @@
         </w:rPr>
         <w:t>:</w:t>
       </w:r>
-      <w:proofErr w:type="gramEnd"/>
       <w:r>
         <w:rPr>
           <w:sz w:val="18"/>
@@ -17441,17 +17100,7 @@
                       <w:sz w:val="22"/>
                       <w:szCs w:val="22"/>
                     </w:rPr>
-                    <w:t>“</w:t>
-                  </w:r>
-                  <w:proofErr w:type="gramStart"/>
-                  <w:r>
-                    <w:rPr>
-                      <w:rFonts w:ascii="Times New Roman" w:hAnsi="Times New Roman" w:cs="Times New Roman"/>
-                      <w:b w:val="0"/>
-                      <w:sz w:val="22"/>
-                      <w:szCs w:val="22"/>
-                    </w:rPr>
-                    <w:t>Add  M</w:t>
+                    <w:t>“Add  M</w:t>
                   </w:r>
                   <w:r>
                     <w:rPr>
@@ -17462,7 +17111,6 @@
                     </w:rPr>
                     <w:t>ember</w:t>
                   </w:r>
-                  <w:proofErr w:type="gramEnd"/>
                   <w:r>
                     <w:rPr>
                       <w:rFonts w:ascii="Times New Roman" w:hAnsi="Times New Roman" w:cs="Times New Roman"/>
@@ -17792,7 +17440,6 @@
           <w:sz w:val="28"/>
         </w:rPr>
       </w:pPr>
-      <w:proofErr w:type="gramStart"/>
       <w:r>
         <w:rPr>
           <w:rFonts w:ascii="Times New Roman" w:hAnsi="Times New Roman" w:cs="Times New Roman"/>
@@ -17834,7 +17481,6 @@
         </w:rPr>
         <w:t>:</w:t>
       </w:r>
-      <w:proofErr w:type="gramEnd"/>
       <w:r>
         <w:rPr>
           <w:sz w:val="18"/>
@@ -18734,25 +18380,7 @@
                       <w:sz w:val="22"/>
                       <w:szCs w:val="22"/>
                     </w:rPr>
-                    <w:t xml:space="preserve">ion </w:t>
-                  </w:r>
-                  <w:proofErr w:type="gramStart"/>
-                  <w:r>
-                    <w:rPr>
-                      <w:rFonts w:ascii="Times New Roman" w:hAnsi="Times New Roman" w:cs="Times New Roman"/>
-                      <w:sz w:val="22"/>
-                      <w:szCs w:val="22"/>
-                    </w:rPr>
-                    <w:t>of  the</w:t>
-                  </w:r>
-                  <w:proofErr w:type="gramEnd"/>
-                  <w:r>
-                    <w:rPr>
-                      <w:rFonts w:ascii="Times New Roman" w:hAnsi="Times New Roman" w:cs="Times New Roman"/>
-                      <w:sz w:val="22"/>
-                      <w:szCs w:val="22"/>
-                    </w:rPr>
-                    <w:t xml:space="preserve"> deletion of the ex-project m</w:t>
+                    <w:t>ion of  the deletion of the ex-project m</w:t>
                   </w:r>
                   <w:r>
                     <w:rPr>
@@ -18938,7 +18566,6 @@
           <w:sz w:val="28"/>
         </w:rPr>
       </w:pPr>
-      <w:proofErr w:type="gramStart"/>
       <w:r>
         <w:rPr>
           <w:rFonts w:ascii="Times New Roman" w:hAnsi="Times New Roman" w:cs="Times New Roman"/>
@@ -18980,7 +18607,6 @@
         </w:rPr>
         <w:t>:</w:t>
       </w:r>
-      <w:proofErr w:type="gramEnd"/>
       <w:r>
         <w:rPr>
           <w:sz w:val="18"/>
@@ -20057,7 +19683,6 @@
           <w:sz w:val="28"/>
         </w:rPr>
       </w:pPr>
-      <w:proofErr w:type="gramStart"/>
       <w:r>
         <w:rPr>
           <w:rFonts w:ascii="Times New Roman" w:hAnsi="Times New Roman" w:cs="Times New Roman"/>
@@ -20099,7 +19724,6 @@
         </w:rPr>
         <w:t>:</w:t>
       </w:r>
-      <w:proofErr w:type="gramEnd"/>
       <w:r>
         <w:rPr>
           <w:sz w:val="18"/>
@@ -20316,25 +19940,7 @@
                 <w:sz w:val="22"/>
                 <w:szCs w:val="22"/>
               </w:rPr>
-              <w:t xml:space="preserve">roject member has </w:t>
-            </w:r>
-            <w:proofErr w:type="gramStart"/>
-            <w:r>
-              <w:rPr>
-                <w:rFonts w:ascii="Times New Roman" w:hAnsi="Times New Roman" w:cs="Times New Roman"/>
-                <w:sz w:val="22"/>
-                <w:szCs w:val="22"/>
-              </w:rPr>
-              <w:t>complete</w:t>
-            </w:r>
-            <w:proofErr w:type="gramEnd"/>
-            <w:r>
-              <w:rPr>
-                <w:rFonts w:ascii="Times New Roman" w:hAnsi="Times New Roman" w:cs="Times New Roman"/>
-                <w:sz w:val="22"/>
-                <w:szCs w:val="22"/>
-              </w:rPr>
-              <w:t xml:space="preserve"> the task and wishes to submit to the </w:t>
+              <w:t xml:space="preserve">roject member has complete the task and wishes to submit to the </w:t>
             </w:r>
             <w:r>
               <w:rPr>
@@ -20426,25 +20032,7 @@
                 <w:sz w:val="22"/>
                 <w:szCs w:val="22"/>
               </w:rPr>
-              <w:t xml:space="preserve">ember has finished all of the requirements that were </w:t>
-            </w:r>
-            <w:proofErr w:type="gramStart"/>
-            <w:r>
-              <w:rPr>
-                <w:rFonts w:ascii="Times New Roman" w:hAnsi="Times New Roman" w:cs="Times New Roman"/>
-                <w:sz w:val="22"/>
-                <w:szCs w:val="22"/>
-              </w:rPr>
-              <w:t>need</w:t>
-            </w:r>
-            <w:proofErr w:type="gramEnd"/>
-            <w:r>
-              <w:rPr>
-                <w:rFonts w:ascii="Times New Roman" w:hAnsi="Times New Roman" w:cs="Times New Roman"/>
-                <w:sz w:val="22"/>
-                <w:szCs w:val="22"/>
-              </w:rPr>
-              <w:t xml:space="preserve"> to complete the task. </w:t>
+              <w:t xml:space="preserve">ember has finished all of the requirements that were need to complete the task. </w:t>
             </w:r>
           </w:p>
         </w:tc>
@@ -20519,25 +20107,7 @@
                 <w:sz w:val="22"/>
                 <w:szCs w:val="22"/>
               </w:rPr>
-              <w:t xml:space="preserve">ember will provide all </w:t>
-            </w:r>
-            <w:proofErr w:type="gramStart"/>
-            <w:r>
-              <w:rPr>
-                <w:rFonts w:ascii="Times New Roman" w:hAnsi="Times New Roman" w:cs="Times New Roman"/>
-                <w:sz w:val="22"/>
-                <w:szCs w:val="22"/>
-              </w:rPr>
-              <w:t>document</w:t>
-            </w:r>
-            <w:proofErr w:type="gramEnd"/>
-            <w:r>
-              <w:rPr>
-                <w:rFonts w:ascii="Times New Roman" w:hAnsi="Times New Roman" w:cs="Times New Roman"/>
-                <w:sz w:val="22"/>
-                <w:szCs w:val="22"/>
-              </w:rPr>
-              <w:t xml:space="preserve"> that will be submitted for review and any necessary comments about the task.  </w:t>
+              <w:t xml:space="preserve">ember will provide all document that will be submitted for review and any necessary comments about the task.  </w:t>
             </w:r>
           </w:p>
         </w:tc>
@@ -21314,7 +20884,6 @@
           <w:sz w:val="28"/>
         </w:rPr>
       </w:pPr>
-      <w:proofErr w:type="gramStart"/>
       <w:r>
         <w:rPr>
           <w:rFonts w:ascii="Times New Roman" w:hAnsi="Times New Roman" w:cs="Times New Roman"/>
@@ -21356,7 +20925,6 @@
         </w:rPr>
         <w:t>:</w:t>
       </w:r>
-      <w:proofErr w:type="gramEnd"/>
       <w:r>
         <w:rPr>
           <w:sz w:val="18"/>
@@ -22804,7 +22372,6 @@
           <w:sz w:val="28"/>
         </w:rPr>
       </w:pPr>
-      <w:proofErr w:type="gramStart"/>
       <w:r>
         <w:rPr>
           <w:rFonts w:ascii="Times New Roman" w:hAnsi="Times New Roman" w:cs="Times New Roman"/>
@@ -22846,7 +22413,6 @@
         </w:rPr>
         <w:t>:</w:t>
       </w:r>
-      <w:proofErr w:type="gramEnd"/>
       <w:r>
         <w:rPr>
           <w:sz w:val="18"/>
@@ -24017,7 +23583,6 @@
           <w:sz w:val="28"/>
         </w:rPr>
       </w:pPr>
-      <w:proofErr w:type="gramStart"/>
       <w:r>
         <w:rPr>
           <w:rFonts w:ascii="Times New Roman" w:hAnsi="Times New Roman" w:cs="Times New Roman"/>
@@ -24067,7 +23632,6 @@
         </w:rPr>
         <w:t>:</w:t>
       </w:r>
-      <w:proofErr w:type="gramEnd"/>
       <w:r>
         <w:rPr>
           <w:sz w:val="18"/>
@@ -25252,7 +24816,6 @@
           <w:sz w:val="28"/>
         </w:rPr>
       </w:pPr>
-      <w:proofErr w:type="gramStart"/>
       <w:r>
         <w:rPr>
           <w:rFonts w:ascii="Times New Roman" w:hAnsi="Times New Roman" w:cs="Times New Roman"/>
@@ -25302,7 +24865,6 @@
         </w:rPr>
         <w:t>:</w:t>
       </w:r>
-      <w:proofErr w:type="gramEnd"/>
       <w:r>
         <w:rPr>
           <w:sz w:val="18"/>
@@ -25745,33 +25307,15 @@
                 <w:sz w:val="22"/>
                 <w:szCs w:val="22"/>
               </w:rPr>
-              <w:t xml:space="preserve">ay the progress of a project </w:t>
-            </w:r>
-            <w:proofErr w:type="gramStart"/>
-            <w:r>
-              <w:rPr>
-                <w:rFonts w:ascii="Times New Roman" w:hAnsi="Times New Roman" w:cs="Times New Roman"/>
-                <w:sz w:val="22"/>
-                <w:szCs w:val="22"/>
-              </w:rPr>
-              <w:t>m</w:t>
-            </w:r>
-            <w:r>
-              <w:rPr>
-                <w:rFonts w:ascii="Times New Roman" w:hAnsi="Times New Roman" w:cs="Times New Roman"/>
-                <w:sz w:val="22"/>
-                <w:szCs w:val="22"/>
-              </w:rPr>
-              <w:t>ember’s  percent</w:t>
-            </w:r>
-            <w:proofErr w:type="gramEnd"/>
-            <w:r>
-              <w:rPr>
-                <w:rFonts w:ascii="Times New Roman" w:hAnsi="Times New Roman" w:cs="Times New Roman"/>
-                <w:sz w:val="22"/>
-                <w:szCs w:val="22"/>
-              </w:rPr>
-              <w:t xml:space="preserve"> of completion of project tasks.</w:t>
+              <w:t>ay the progress of a project m</w:t>
+            </w:r>
+            <w:r>
+              <w:rPr>
+                <w:rFonts w:ascii="Times New Roman" w:hAnsi="Times New Roman" w:cs="Times New Roman"/>
+                <w:sz w:val="22"/>
+                <w:szCs w:val="22"/>
+              </w:rPr>
+              <w:t>ember’s  percent of completion of project tasks.</w:t>
             </w:r>
           </w:p>
         </w:tc>
@@ -26268,17 +25812,7 @@
                       <w:sz w:val="22"/>
                       <w:szCs w:val="22"/>
                     </w:rPr>
-                    <w:t xml:space="preserve">1.  Project </w:t>
-                  </w:r>
-                  <w:proofErr w:type="gramStart"/>
-                  <w:r>
-                    <w:rPr>
-                      <w:rFonts w:ascii="Times New Roman" w:hAnsi="Times New Roman" w:cs="Times New Roman"/>
-                      <w:b w:val="0"/>
-                      <w:sz w:val="22"/>
-                      <w:szCs w:val="22"/>
-                    </w:rPr>
-                    <w:t>m</w:t>
+                    <w:t>1.  Project m</w:t>
                   </w:r>
                   <w:r>
                     <w:rPr>
@@ -26287,17 +25821,7 @@
                       <w:sz w:val="22"/>
                       <w:szCs w:val="22"/>
                     </w:rPr>
-                    <w:t>ember  will</w:t>
-                  </w:r>
-                  <w:proofErr w:type="gramEnd"/>
-                  <w:r>
-                    <w:rPr>
-                      <w:rFonts w:ascii="Times New Roman" w:hAnsi="Times New Roman" w:cs="Times New Roman"/>
-                      <w:b w:val="0"/>
-                      <w:sz w:val="22"/>
-                      <w:szCs w:val="22"/>
-                    </w:rPr>
-                    <w:t xml:space="preserve"> click the “View Member’s Progress” button.   </w:t>
+                    <w:t xml:space="preserve">ember  will click the “View Member’s Progress” button.   </w:t>
                   </w:r>
                 </w:p>
               </w:tc>
@@ -26521,7 +26045,6 @@
           <w:sz w:val="40"/>
         </w:rPr>
       </w:pPr>
-      <w:proofErr w:type="gramStart"/>
       <w:r>
         <w:rPr>
           <w:rFonts w:ascii="Times New Roman" w:hAnsi="Times New Roman" w:cs="Times New Roman"/>
@@ -26571,7 +26094,6 @@
         </w:rPr>
         <w:t>:</w:t>
       </w:r>
-      <w:proofErr w:type="gramEnd"/>
       <w:r>
         <w:rPr>
           <w:sz w:val="18"/>
@@ -27723,7 +27245,6 @@
           <w:sz w:val="28"/>
         </w:rPr>
       </w:pPr>
-      <w:proofErr w:type="gramStart"/>
       <w:r>
         <w:rPr>
           <w:rFonts w:ascii="Times New Roman" w:hAnsi="Times New Roman" w:cs="Times New Roman"/>
@@ -27773,7 +27294,6 @@
         </w:rPr>
         <w:t>:</w:t>
       </w:r>
-      <w:proofErr w:type="gramEnd"/>
       <w:r>
         <w:rPr>
           <w:sz w:val="18"/>
@@ -28886,7 +28406,6 @@
           <w:sz w:val="28"/>
         </w:rPr>
       </w:pPr>
-      <w:proofErr w:type="gramStart"/>
       <w:r>
         <w:rPr>
           <w:rFonts w:ascii="Times New Roman" w:hAnsi="Times New Roman" w:cs="Times New Roman"/>
@@ -28936,7 +28455,6 @@
         </w:rPr>
         <w:t>:</w:t>
       </w:r>
-      <w:proofErr w:type="gramEnd"/>
       <w:r>
         <w:rPr>
           <w:rFonts w:ascii="Times New Roman" w:hAnsi="Times New Roman" w:cs="Times New Roman"/>
@@ -29895,23 +29413,13 @@
                     </w:rPr>
                     <w:t xml:space="preserve">.2 </w:t>
                   </w:r>
-                  <w:proofErr w:type="gramStart"/>
                   <w:r>
                     <w:rPr>
                       <w:rFonts w:ascii="Times New Roman" w:hAnsi="Times New Roman" w:cs="Times New Roman"/>
                       <w:sz w:val="22"/>
                       <w:szCs w:val="22"/>
                     </w:rPr>
-                    <w:t>connect</w:t>
-                  </w:r>
-                  <w:proofErr w:type="gramEnd"/>
-                  <w:r>
-                    <w:rPr>
-                      <w:rFonts w:ascii="Times New Roman" w:hAnsi="Times New Roman" w:cs="Times New Roman"/>
-                      <w:sz w:val="22"/>
-                      <w:szCs w:val="22"/>
-                    </w:rPr>
-                    <w:t xml:space="preserve"> to the appropriate receiver. </w:t>
+                    <w:t xml:space="preserve">connect to the appropriate receiver. </w:t>
                   </w:r>
                 </w:p>
                 <w:p>
@@ -30107,7 +29615,6 @@
           <w:sz w:val="28"/>
         </w:rPr>
       </w:pPr>
-      <w:proofErr w:type="gramStart"/>
       <w:r>
         <w:rPr>
           <w:rFonts w:ascii="Times New Roman" w:hAnsi="Times New Roman" w:cs="Times New Roman"/>
@@ -30147,16 +29654,7 @@
           <w:b/>
           <w:sz w:val="28"/>
         </w:rPr>
-        <w:t xml:space="preserve"> :</w:t>
-      </w:r>
-      <w:proofErr w:type="gramEnd"/>
-      <w:r>
-        <w:rPr>
-          <w:rFonts w:ascii="Times New Roman" w:hAnsi="Times New Roman" w:cs="Times New Roman"/>
-          <w:b/>
-          <w:sz w:val="28"/>
-        </w:rPr>
-        <w:t xml:space="preserve"> Set Task </w:t>
+        <w:t xml:space="preserve"> : Set Task </w:t>
       </w:r>
       <w:r>
         <w:rPr>
@@ -30966,17 +30464,7 @@
                       <w:sz w:val="22"/>
                       <w:szCs w:val="22"/>
                     </w:rPr>
-                    <w:t xml:space="preserve">1.  Project </w:t>
-                  </w:r>
-                  <w:proofErr w:type="gramStart"/>
-                  <w:r>
-                    <w:rPr>
-                      <w:rFonts w:ascii="Times New Roman" w:hAnsi="Times New Roman" w:cs="Times New Roman"/>
-                      <w:b w:val="0"/>
-                      <w:sz w:val="22"/>
-                      <w:szCs w:val="22"/>
-                    </w:rPr>
-                    <w:t>l</w:t>
+                    <w:t>1.  Project l</w:t>
                   </w:r>
                   <w:r>
                     <w:rPr>
@@ -30985,17 +30473,7 @@
                       <w:sz w:val="22"/>
                       <w:szCs w:val="22"/>
                     </w:rPr>
-                    <w:t>eader  will</w:t>
-                  </w:r>
-                  <w:proofErr w:type="gramEnd"/>
-                  <w:r>
-                    <w:rPr>
-                      <w:rFonts w:ascii="Times New Roman" w:hAnsi="Times New Roman" w:cs="Times New Roman"/>
-                      <w:b w:val="0"/>
-                      <w:sz w:val="22"/>
-                      <w:szCs w:val="22"/>
-                    </w:rPr>
-                    <w:t xml:space="preserve"> click the “Set Reminder” button.   </w:t>
+                    <w:t xml:space="preserve">eader  will click the “Set Reminder” button.   </w:t>
                   </w:r>
                 </w:p>
               </w:tc>
@@ -31224,7 +30702,6 @@
           <w:sz w:val="28"/>
         </w:rPr>
       </w:pPr>
-      <w:proofErr w:type="gramStart"/>
       <w:r>
         <w:rPr>
           <w:rFonts w:ascii="Times New Roman" w:hAnsi="Times New Roman" w:cs="Times New Roman"/>
@@ -31274,7 +30751,6 @@
         </w:rPr>
         <w:t>:</w:t>
       </w:r>
-      <w:proofErr w:type="gramEnd"/>
       <w:r>
         <w:rPr>
           <w:sz w:val="18"/>
@@ -32272,7 +31748,6 @@
           <w:sz w:val="28"/>
         </w:rPr>
       </w:pPr>
-      <w:proofErr w:type="gramStart"/>
       <w:r>
         <w:rPr>
           <w:rFonts w:ascii="Times New Roman" w:hAnsi="Times New Roman" w:cs="Times New Roman"/>
@@ -32305,7 +31780,6 @@
         </w:rPr>
         <w:t xml:space="preserve"> :</w:t>
       </w:r>
-      <w:proofErr w:type="gramEnd"/>
       <w:r>
         <w:rPr>
           <w:sz w:val="18"/>
@@ -32618,7 +32092,6 @@
               </w:rPr>
               <w:t xml:space="preserve">The </w:t>
             </w:r>
-            <w:proofErr w:type="gramStart"/>
             <w:r>
               <w:rPr>
                 <w:rFonts w:ascii="Times New Roman" w:hAnsi="Times New Roman" w:cs="Times New Roman"/>
@@ -32633,16 +32106,7 @@
                 <w:sz w:val="22"/>
                 <w:szCs w:val="22"/>
               </w:rPr>
-              <w:t xml:space="preserve"> wants</w:t>
-            </w:r>
-            <w:proofErr w:type="gramEnd"/>
-            <w:r>
-              <w:rPr>
-                <w:rFonts w:ascii="Times New Roman" w:hAnsi="Times New Roman" w:cs="Times New Roman"/>
-                <w:sz w:val="22"/>
-                <w:szCs w:val="22"/>
-              </w:rPr>
-              <w:t xml:space="preserve"> a specific </w:t>
+              <w:t xml:space="preserve"> wants a specific </w:t>
             </w:r>
             <w:r>
               <w:rPr>
@@ -33251,27 +32715,7 @@
                       <w:sz w:val="22"/>
                       <w:szCs w:val="22"/>
                     </w:rPr>
-                    <w:t>1.  Project leader will click the “</w:t>
-                  </w:r>
-                  <w:proofErr w:type="gramStart"/>
-                  <w:r>
-                    <w:rPr>
-                      <w:rFonts w:ascii="Times New Roman" w:hAnsi="Times New Roman" w:cs="Times New Roman"/>
-                      <w:b w:val="0"/>
-                      <w:sz w:val="22"/>
-                      <w:szCs w:val="22"/>
-                    </w:rPr>
-                    <w:t>Add  Member</w:t>
-                  </w:r>
-                  <w:proofErr w:type="gramEnd"/>
-                  <w:r>
-                    <w:rPr>
-                      <w:rFonts w:ascii="Times New Roman" w:hAnsi="Times New Roman" w:cs="Times New Roman"/>
-                      <w:b w:val="0"/>
-                      <w:sz w:val="22"/>
-                      <w:szCs w:val="22"/>
-                    </w:rPr>
-                    <w:t xml:space="preserve">” button.  </w:t>
+                    <w:t xml:space="preserve">1.  Project leader will click the “Add  Member” button.  </w:t>
                   </w:r>
                 </w:p>
               </w:tc>
@@ -33591,7 +33035,6 @@
           <w:sz w:val="28"/>
         </w:rPr>
       </w:pPr>
-      <w:proofErr w:type="gramStart"/>
       <w:r>
         <w:rPr>
           <w:rFonts w:ascii="Times New Roman" w:hAnsi="Times New Roman" w:cs="Times New Roman"/>
@@ -33616,7 +33059,6 @@
         </w:rPr>
         <w:t xml:space="preserve"> :</w:t>
       </w:r>
-      <w:proofErr w:type="gramEnd"/>
       <w:r>
         <w:rPr>
           <w:sz w:val="18"/>
@@ -34621,27 +34063,7 @@
                       <w:sz w:val="22"/>
                       <w:szCs w:val="22"/>
                     </w:rPr>
-                    <w:t xml:space="preserve"> the “</w:t>
-                  </w:r>
-                  <w:proofErr w:type="gramStart"/>
-                  <w:r>
-                    <w:rPr>
-                      <w:rFonts w:ascii="Times New Roman" w:hAnsi="Times New Roman" w:cs="Times New Roman"/>
-                      <w:b w:val="0"/>
-                      <w:sz w:val="22"/>
-                      <w:szCs w:val="22"/>
-                    </w:rPr>
-                    <w:t>Add  Member</w:t>
-                  </w:r>
-                  <w:proofErr w:type="gramEnd"/>
-                  <w:r>
-                    <w:rPr>
-                      <w:rFonts w:ascii="Times New Roman" w:hAnsi="Times New Roman" w:cs="Times New Roman"/>
-                      <w:b w:val="0"/>
-                      <w:sz w:val="22"/>
-                      <w:szCs w:val="22"/>
-                    </w:rPr>
-                    <w:t>” button</w:t>
+                    <w:t xml:space="preserve"> the “Add  Member” button</w:t>
                   </w:r>
                   <w:r>
                     <w:rPr>
@@ -34676,7 +34098,6 @@
                       <w:szCs w:val="22"/>
                     </w:rPr>
                   </w:pPr>
-                  <w:proofErr w:type="gramStart"/>
                   <w:r>
                     <w:rPr>
                       <w:rFonts w:ascii="Times New Roman" w:hAnsi="Times New Roman" w:cs="Times New Roman"/>
@@ -34691,16 +34112,7 @@
                       <w:sz w:val="22"/>
                       <w:szCs w:val="22"/>
                     </w:rPr>
-                    <w:t>n</w:t>
-                  </w:r>
-                  <w:proofErr w:type="gramEnd"/>
-                  <w:r>
-                    <w:rPr>
-                      <w:rFonts w:ascii="Times New Roman" w:hAnsi="Times New Roman" w:cs="Times New Roman"/>
-                      <w:sz w:val="22"/>
-                      <w:szCs w:val="22"/>
-                    </w:rPr>
-                    <w:t xml:space="preserve"> persistent</w:t>
+                    <w:t>n persistent</w:t>
                   </w:r>
                   <w:r>
                     <w:rPr>
@@ -34916,25 +34328,7 @@
                       <w:sz w:val="22"/>
                       <w:szCs w:val="22"/>
                     </w:rPr>
-                    <w:t xml:space="preserve">Database connections </w:t>
-                  </w:r>
-                  <w:proofErr w:type="gramStart"/>
-                  <w:r>
-                    <w:rPr>
-                      <w:rFonts w:ascii="Times New Roman" w:hAnsi="Times New Roman" w:cs="Times New Roman"/>
-                      <w:sz w:val="22"/>
-                      <w:szCs w:val="22"/>
-                    </w:rPr>
-                    <w:t>is</w:t>
-                  </w:r>
-                  <w:proofErr w:type="gramEnd"/>
-                  <w:r>
-                    <w:rPr>
-                      <w:rFonts w:ascii="Times New Roman" w:hAnsi="Times New Roman" w:cs="Times New Roman"/>
-                      <w:sz w:val="22"/>
-                      <w:szCs w:val="22"/>
-                    </w:rPr>
-                    <w:t xml:space="preserve"> closed. </w:t>
+                    <w:t xml:space="preserve">Database connections is closed. </w:t>
                   </w:r>
                   <w:r>
                     <w:rPr>
@@ -35051,33 +34445,15 @@
                 <w:sz w:val="22"/>
                 <w:szCs w:val="22"/>
               </w:rPr>
-              <w:t xml:space="preserve"> receive a confirmation </w:t>
-            </w:r>
-            <w:proofErr w:type="gramStart"/>
-            <w:r>
-              <w:rPr>
-                <w:rFonts w:ascii="Times New Roman" w:hAnsi="Times New Roman" w:cs="Times New Roman"/>
-                <w:sz w:val="22"/>
-                <w:szCs w:val="22"/>
-              </w:rPr>
-              <w:t>message</w:t>
-            </w:r>
-            <w:r>
-              <w:rPr>
-                <w:rFonts w:ascii="Times New Roman" w:hAnsi="Times New Roman" w:cs="Times New Roman"/>
-                <w:sz w:val="22"/>
-                <w:szCs w:val="22"/>
-              </w:rPr>
-              <w:t xml:space="preserve"> .</w:t>
-            </w:r>
-            <w:proofErr w:type="gramEnd"/>
-            <w:r>
-              <w:rPr>
-                <w:rFonts w:ascii="Times New Roman" w:hAnsi="Times New Roman" w:cs="Times New Roman"/>
-                <w:sz w:val="22"/>
-                <w:szCs w:val="22"/>
-              </w:rPr>
-              <w:t xml:space="preserve"> </w:t>
+              <w:t xml:space="preserve"> receive a confirmation message</w:t>
+            </w:r>
+            <w:r>
+              <w:rPr>
+                <w:rFonts w:ascii="Times New Roman" w:hAnsi="Times New Roman" w:cs="Times New Roman"/>
+                <w:sz w:val="22"/>
+                <w:szCs w:val="22"/>
+              </w:rPr>
+              <w:t xml:space="preserve"> . </w:t>
             </w:r>
           </w:p>
         </w:tc>
@@ -35106,7 +34482,6 @@
           <w:sz w:val="28"/>
         </w:rPr>
       </w:pPr>
-      <w:proofErr w:type="gramStart"/>
       <w:r>
         <w:rPr>
           <w:rFonts w:ascii="Times New Roman" w:hAnsi="Times New Roman" w:cs="Times New Roman"/>
@@ -35131,7 +34506,6 @@
         </w:rPr>
         <w:t xml:space="preserve"> :</w:t>
       </w:r>
-      <w:proofErr w:type="gramEnd"/>
       <w:r>
         <w:rPr>
           <w:sz w:val="18"/>
@@ -36427,7 +35801,7 @@
           <w:rPr>
             <w:noProof/>
           </w:rPr>
-          <w:t>6</w:t>
+          <w:t>1</w:t>
         </w:r>
         <w:r>
           <w:rPr>
@@ -36468,11 +35842,9 @@
           <w:pStyle w:val="Footer"/>
           <w:jc w:val="right"/>
         </w:pPr>
-        <w:proofErr w:type="gramStart"/>
         <w:r>
           <w:t>ii</w:t>
         </w:r>
-        <w:proofErr w:type="gramEnd"/>
       </w:p>
     </w:sdtContent>
   </w:sdt>
@@ -38215,7 +37587,7 @@
 </file>
 
 <file path=customXml/itemProps1.xml><?xml version="1.0" encoding="utf-8"?>
-<ds:datastoreItem xmlns:ds="http://schemas.openxmlformats.org/officeDocument/2006/customXml" ds:itemID="{561D7CD2-54E2-442D-A79B-11E70DD89704}">
+<ds:datastoreItem xmlns:ds="http://schemas.openxmlformats.org/officeDocument/2006/customXml" ds:itemID="{41692126-703E-4AB3-977E-6700E908BB13}">
   <ds:schemaRefs>
     <ds:schemaRef ds:uri="http://schemas.openxmlformats.org/officeDocument/2006/bibliography"/>
   </ds:schemaRefs>

</xml_diff>